<commit_message>
Erster vollständiger Durchlauf des Experiments "1. Baseline-Setup"
</commit_message>
<xml_diff>
--- a/BA_Rauschecker_v2.0.docx
+++ b/BA_Rauschecker_v2.0.docx
@@ -12645,7 +12645,7 @@
         <w:t xml:space="preserve">Die Simulationsdauer ist auf </w:t>
       </w:r>
       <w:r>
-        <w:t>5</w:t>
+        <w:t>6</w:t>
       </w:r>
       <w:r>
         <w:t>0,000</w:t>
@@ -13804,7 +13804,7 @@
         <w:rPr>
           <w:noProof/>
         </w:rPr>
-        <w:t>Methodik und Design</w:t>
+        <w:t>Theoretische Grundlagen</w:t>
       </w:r>
     </w:fldSimple>
   </w:p>
@@ -13834,7 +13834,7 @@
         <v:path o:extrusionok="f" gradientshapeok="t" o:connecttype="rect"/>
         <o:lock v:ext="edit" aspectratio="t"/>
       </v:shapetype>
-      <v:shape id="_x0000_i1033" type="#_x0000_t75" style="width:.75pt;height:1.5pt" o:bullet="t">
+      <v:shape id="_x0000_i1032" type="#_x0000_t75" style="width:.75pt;height:1.5pt" o:bullet="t">
         <v:imagedata r:id="rId1" o:title=""/>
       </v:shape>
     </w:pict>

</xml_diff>

<commit_message>
BA Baseline-Setup (Setup 0) ersten Entwurf erstellt
</commit_message>
<xml_diff>
--- a/BA_Rauschecker_v2.0.docx
+++ b/BA_Rauschecker_v2.0.docx
@@ -52,7 +52,7 @@
                 <w:sz w:val="24"/>
               </w:rPr>
             </w:pPr>
-            <w:bookmarkStart w:id="2" w:name="_Toc214085176"/>
+            <w:bookmarkStart w:id="2" w:name="_Toc214095295"/>
             <w:r>
               <w:rPr>
                 <w:b w:val="0"/>
@@ -1361,7 +1361,7 @@
         </w:rPr>
         <w:br w:type="page"/>
       </w:r>
-      <w:bookmarkStart w:id="3" w:name="_Toc214085177"/>
+      <w:bookmarkStart w:id="3" w:name="_Toc214095296"/>
       <w:bookmarkEnd w:id="1"/>
       <w:r>
         <w:lastRenderedPageBreak/>
@@ -1395,7 +1395,7 @@
       <w:r>
         <w:fldChar w:fldCharType="separate"/>
       </w:r>
-      <w:hyperlink w:anchor="_Toc214085176" w:history="1">
+      <w:hyperlink w:anchor="_Toc214095295" w:history="1">
         <w:r>
           <w:rPr>
             <w:rStyle w:val="Hyperlink"/>
@@ -1422,7 +1422,7 @@
             <w:noProof/>
             <w:webHidden/>
           </w:rPr>
-          <w:instrText xml:space="preserve"> PAGEREF _Toc214085176 \h </w:instrText>
+          <w:instrText xml:space="preserve"> PAGEREF _Toc214095295 \h </w:instrText>
         </w:r>
         <w:r>
           <w:rPr>
@@ -1470,7 +1470,7 @@
           <w14:ligatures w14:val="standardContextual"/>
         </w:rPr>
       </w:pPr>
-      <w:hyperlink w:anchor="_Toc214085177" w:history="1">
+      <w:hyperlink w:anchor="_Toc214095296" w:history="1">
         <w:r>
           <w:rPr>
             <w:rStyle w:val="Hyperlink"/>
@@ -1497,7 +1497,7 @@
             <w:noProof/>
             <w:webHidden/>
           </w:rPr>
-          <w:instrText xml:space="preserve"> PAGEREF _Toc214085177 \h </w:instrText>
+          <w:instrText xml:space="preserve"> PAGEREF _Toc214095296 \h </w:instrText>
         </w:r>
         <w:r>
           <w:rPr>
@@ -1546,7 +1546,7 @@
           <w14:ligatures w14:val="standardContextual"/>
         </w:rPr>
       </w:pPr>
-      <w:hyperlink w:anchor="_Toc214085178" w:history="1">
+      <w:hyperlink w:anchor="_Toc214095297" w:history="1">
         <w:r>
           <w:rPr>
             <w:rStyle w:val="Hyperlink"/>
@@ -1593,7 +1593,7 @@
             <w:noProof/>
             <w:webHidden/>
           </w:rPr>
-          <w:instrText xml:space="preserve"> PAGEREF _Toc214085178 \h </w:instrText>
+          <w:instrText xml:space="preserve"> PAGEREF _Toc214095297 \h </w:instrText>
         </w:r>
         <w:r>
           <w:rPr>
@@ -1642,7 +1642,7 @@
           <w14:ligatures w14:val="standardContextual"/>
         </w:rPr>
       </w:pPr>
-      <w:hyperlink w:anchor="_Toc214085179" w:history="1">
+      <w:hyperlink w:anchor="_Toc214095298" w:history="1">
         <w:r>
           <w:rPr>
             <w:rStyle w:val="Hyperlink"/>
@@ -1689,7 +1689,7 @@
             <w:noProof/>
             <w:webHidden/>
           </w:rPr>
-          <w:instrText xml:space="preserve"> PAGEREF _Toc214085179 \h </w:instrText>
+          <w:instrText xml:space="preserve"> PAGEREF _Toc214095298 \h </w:instrText>
         </w:r>
         <w:r>
           <w:rPr>
@@ -1738,7 +1738,7 @@
           <w14:ligatures w14:val="standardContextual"/>
         </w:rPr>
       </w:pPr>
-      <w:hyperlink w:anchor="_Toc214085180" w:history="1">
+      <w:hyperlink w:anchor="_Toc214095299" w:history="1">
         <w:r>
           <w:rPr>
             <w:rStyle w:val="Hyperlink"/>
@@ -1785,7 +1785,7 @@
             <w:noProof/>
             <w:webHidden/>
           </w:rPr>
-          <w:instrText xml:space="preserve"> PAGEREF _Toc214085180 \h </w:instrText>
+          <w:instrText xml:space="preserve"> PAGEREF _Toc214095299 \h </w:instrText>
         </w:r>
         <w:r>
           <w:rPr>
@@ -1833,7 +1833,7 @@
           <w14:ligatures w14:val="standardContextual"/>
         </w:rPr>
       </w:pPr>
-      <w:hyperlink w:anchor="_Toc214085181" w:history="1">
+      <w:hyperlink w:anchor="_Toc214095300" w:history="1">
         <w:r>
           <w:rPr>
             <w:rStyle w:val="Hyperlink"/>
@@ -1879,7 +1879,7 @@
             <w:noProof/>
             <w:webHidden/>
           </w:rPr>
-          <w:instrText xml:space="preserve"> PAGEREF _Toc214085181 \h </w:instrText>
+          <w:instrText xml:space="preserve"> PAGEREF _Toc214095300 \h </w:instrText>
         </w:r>
         <w:r>
           <w:rPr>
@@ -1927,7 +1927,7 @@
           <w14:ligatures w14:val="standardContextual"/>
         </w:rPr>
       </w:pPr>
-      <w:hyperlink w:anchor="_Toc214085182" w:history="1">
+      <w:hyperlink w:anchor="_Toc214095301" w:history="1">
         <w:r>
           <w:rPr>
             <w:rStyle w:val="Hyperlink"/>
@@ -1973,7 +1973,7 @@
             <w:noProof/>
             <w:webHidden/>
           </w:rPr>
-          <w:instrText xml:space="preserve"> PAGEREF _Toc214085182 \h </w:instrText>
+          <w:instrText xml:space="preserve"> PAGEREF _Toc214095301 \h </w:instrText>
         </w:r>
         <w:r>
           <w:rPr>
@@ -2021,7 +2021,7 @@
           <w14:ligatures w14:val="standardContextual"/>
         </w:rPr>
       </w:pPr>
-      <w:hyperlink w:anchor="_Toc214085183" w:history="1">
+      <w:hyperlink w:anchor="_Toc214095302" w:history="1">
         <w:r>
           <w:rPr>
             <w:rStyle w:val="Hyperlink"/>
@@ -2067,7 +2067,7 @@
             <w:noProof/>
             <w:webHidden/>
           </w:rPr>
-          <w:instrText xml:space="preserve"> PAGEREF _Toc214085183 \h </w:instrText>
+          <w:instrText xml:space="preserve"> PAGEREF _Toc214095302 \h </w:instrText>
         </w:r>
         <w:r>
           <w:rPr>
@@ -2115,7 +2115,7 @@
           <w14:ligatures w14:val="standardContextual"/>
         </w:rPr>
       </w:pPr>
-      <w:hyperlink w:anchor="_Toc214085184" w:history="1">
+      <w:hyperlink w:anchor="_Toc214095303" w:history="1">
         <w:r>
           <w:rPr>
             <w:rStyle w:val="Hyperlink"/>
@@ -2161,7 +2161,7 @@
             <w:noProof/>
             <w:webHidden/>
           </w:rPr>
-          <w:instrText xml:space="preserve"> PAGEREF _Toc214085184 \h </w:instrText>
+          <w:instrText xml:space="preserve"> PAGEREF _Toc214095303 \h </w:instrText>
         </w:r>
         <w:r>
           <w:rPr>
@@ -2210,7 +2210,7 @@
           <w14:ligatures w14:val="standardContextual"/>
         </w:rPr>
       </w:pPr>
-      <w:hyperlink w:anchor="_Toc214085185" w:history="1">
+      <w:hyperlink w:anchor="_Toc214095304" w:history="1">
         <w:r>
           <w:rPr>
             <w:rStyle w:val="Hyperlink"/>
@@ -2257,7 +2257,7 @@
             <w:noProof/>
             <w:webHidden/>
           </w:rPr>
-          <w:instrText xml:space="preserve"> PAGEREF _Toc214085185 \h </w:instrText>
+          <w:instrText xml:space="preserve"> PAGEREF _Toc214095304 \h </w:instrText>
         </w:r>
         <w:r>
           <w:rPr>
@@ -2305,7 +2305,7 @@
           <w14:ligatures w14:val="standardContextual"/>
         </w:rPr>
       </w:pPr>
-      <w:hyperlink w:anchor="_Toc214085186" w:history="1">
+      <w:hyperlink w:anchor="_Toc214095305" w:history="1">
         <w:r>
           <w:rPr>
             <w:rStyle w:val="Hyperlink"/>
@@ -2351,7 +2351,7 @@
             <w:noProof/>
             <w:webHidden/>
           </w:rPr>
-          <w:instrText xml:space="preserve"> PAGEREF _Toc214085186 \h </w:instrText>
+          <w:instrText xml:space="preserve"> PAGEREF _Toc214095305 \h </w:instrText>
         </w:r>
         <w:r>
           <w:rPr>
@@ -2399,7 +2399,7 @@
           <w14:ligatures w14:val="standardContextual"/>
         </w:rPr>
       </w:pPr>
-      <w:hyperlink w:anchor="_Toc214085187" w:history="1">
+      <w:hyperlink w:anchor="_Toc214095306" w:history="1">
         <w:r>
           <w:rPr>
             <w:rStyle w:val="Hyperlink"/>
@@ -2445,7 +2445,7 @@
             <w:noProof/>
             <w:webHidden/>
           </w:rPr>
-          <w:instrText xml:space="preserve"> PAGEREF _Toc214085187 \h </w:instrText>
+          <w:instrText xml:space="preserve"> PAGEREF _Toc214095306 \h </w:instrText>
         </w:r>
         <w:r>
           <w:rPr>
@@ -2493,7 +2493,7 @@
           <w14:ligatures w14:val="standardContextual"/>
         </w:rPr>
       </w:pPr>
-      <w:hyperlink w:anchor="_Toc214085188" w:history="1">
+      <w:hyperlink w:anchor="_Toc214095307" w:history="1">
         <w:r>
           <w:rPr>
             <w:rStyle w:val="Hyperlink"/>
@@ -2539,7 +2539,7 @@
             <w:noProof/>
             <w:webHidden/>
           </w:rPr>
-          <w:instrText xml:space="preserve"> PAGEREF _Toc214085188 \h </w:instrText>
+          <w:instrText xml:space="preserve"> PAGEREF _Toc214095307 \h </w:instrText>
         </w:r>
         <w:r>
           <w:rPr>
@@ -2587,7 +2587,7 @@
           <w14:ligatures w14:val="standardContextual"/>
         </w:rPr>
       </w:pPr>
-      <w:hyperlink w:anchor="_Toc214085189" w:history="1">
+      <w:hyperlink w:anchor="_Toc214095308" w:history="1">
         <w:r>
           <w:rPr>
             <w:rStyle w:val="Hyperlink"/>
@@ -2635,7 +2635,7 @@
             <w:noProof/>
             <w:webHidden/>
           </w:rPr>
-          <w:instrText xml:space="preserve"> PAGEREF _Toc214085189 \h </w:instrText>
+          <w:instrText xml:space="preserve"> PAGEREF _Toc214095308 \h </w:instrText>
         </w:r>
         <w:r>
           <w:rPr>
@@ -2683,7 +2683,7 @@
           <w14:ligatures w14:val="standardContextual"/>
         </w:rPr>
       </w:pPr>
-      <w:hyperlink w:anchor="_Toc214085190" w:history="1">
+      <w:hyperlink w:anchor="_Toc214095309" w:history="1">
         <w:r>
           <w:rPr>
             <w:rStyle w:val="Hyperlink"/>
@@ -2731,7 +2731,7 @@
             <w:noProof/>
             <w:webHidden/>
           </w:rPr>
-          <w:instrText xml:space="preserve"> PAGEREF _Toc214085190 \h </w:instrText>
+          <w:instrText xml:space="preserve"> PAGEREF _Toc214095309 \h </w:instrText>
         </w:r>
         <w:r>
           <w:rPr>
@@ -2779,7 +2779,7 @@
           <w14:ligatures w14:val="standardContextual"/>
         </w:rPr>
       </w:pPr>
-      <w:hyperlink w:anchor="_Toc214085191" w:history="1">
+      <w:hyperlink w:anchor="_Toc214095310" w:history="1">
         <w:r>
           <w:rPr>
             <w:rStyle w:val="Hyperlink"/>
@@ -2825,7 +2825,7 @@
             <w:noProof/>
             <w:webHidden/>
           </w:rPr>
-          <w:instrText xml:space="preserve"> PAGEREF _Toc214085191 \h </w:instrText>
+          <w:instrText xml:space="preserve"> PAGEREF _Toc214095310 \h </w:instrText>
         </w:r>
         <w:r>
           <w:rPr>
@@ -2874,7 +2874,7 @@
           <w14:ligatures w14:val="standardContextual"/>
         </w:rPr>
       </w:pPr>
-      <w:hyperlink w:anchor="_Toc214085192" w:history="1">
+      <w:hyperlink w:anchor="_Toc214095311" w:history="1">
         <w:r>
           <w:rPr>
             <w:rStyle w:val="Hyperlink"/>
@@ -2921,7 +2921,7 @@
             <w:noProof/>
             <w:webHidden/>
           </w:rPr>
-          <w:instrText xml:space="preserve"> PAGEREF _Toc214085192 \h </w:instrText>
+          <w:instrText xml:space="preserve"> PAGEREF _Toc214095311 \h </w:instrText>
         </w:r>
         <w:r>
           <w:rPr>
@@ -2970,7 +2970,7 @@
           <w14:ligatures w14:val="standardContextual"/>
         </w:rPr>
       </w:pPr>
-      <w:hyperlink w:anchor="_Toc214085193" w:history="1">
+      <w:hyperlink w:anchor="_Toc214095312" w:history="1">
         <w:r>
           <w:rPr>
             <w:rStyle w:val="Hyperlink"/>
@@ -3017,7 +3017,7 @@
             <w:noProof/>
             <w:webHidden/>
           </w:rPr>
-          <w:instrText xml:space="preserve"> PAGEREF _Toc214085193 \h </w:instrText>
+          <w:instrText xml:space="preserve"> PAGEREF _Toc214095312 \h </w:instrText>
         </w:r>
         <w:r>
           <w:rPr>
@@ -3066,7 +3066,7 @@
           <w14:ligatures w14:val="standardContextual"/>
         </w:rPr>
       </w:pPr>
-      <w:hyperlink w:anchor="_Toc214085194" w:history="1">
+      <w:hyperlink w:anchor="_Toc214095313" w:history="1">
         <w:r>
           <w:rPr>
             <w:rStyle w:val="Hyperlink"/>
@@ -3113,7 +3113,7 @@
             <w:noProof/>
             <w:webHidden/>
           </w:rPr>
-          <w:instrText xml:space="preserve"> PAGEREF _Toc214085194 \h </w:instrText>
+          <w:instrText xml:space="preserve"> PAGEREF _Toc214095313 \h </w:instrText>
         </w:r>
         <w:r>
           <w:rPr>
@@ -3161,7 +3161,7 @@
           <w14:ligatures w14:val="standardContextual"/>
         </w:rPr>
       </w:pPr>
-      <w:hyperlink w:anchor="_Toc214085195" w:history="1">
+      <w:hyperlink w:anchor="_Toc214095314" w:history="1">
         <w:r>
           <w:rPr>
             <w:rStyle w:val="Hyperlink"/>
@@ -3207,7 +3207,7 @@
             <w:noProof/>
             <w:webHidden/>
           </w:rPr>
-          <w:instrText xml:space="preserve"> PAGEREF _Toc214085195 \h </w:instrText>
+          <w:instrText xml:space="preserve"> PAGEREF _Toc214095314 \h </w:instrText>
         </w:r>
         <w:r>
           <w:rPr>
@@ -3255,7 +3255,7 @@
           <w14:ligatures w14:val="standardContextual"/>
         </w:rPr>
       </w:pPr>
-      <w:hyperlink w:anchor="_Toc214085196" w:history="1">
+      <w:hyperlink w:anchor="_Toc214095315" w:history="1">
         <w:r>
           <w:rPr>
             <w:rStyle w:val="Hyperlink"/>
@@ -3301,7 +3301,7 @@
             <w:noProof/>
             <w:webHidden/>
           </w:rPr>
-          <w:instrText xml:space="preserve"> PAGEREF _Toc214085196 \h </w:instrText>
+          <w:instrText xml:space="preserve"> PAGEREF _Toc214095315 \h </w:instrText>
         </w:r>
         <w:r>
           <w:rPr>
@@ -3350,7 +3350,7 @@
           <w14:ligatures w14:val="standardContextual"/>
         </w:rPr>
       </w:pPr>
-      <w:hyperlink w:anchor="_Toc214085197" w:history="1">
+      <w:hyperlink w:anchor="_Toc214095316" w:history="1">
         <w:r>
           <w:rPr>
             <w:rStyle w:val="Hyperlink"/>
@@ -3397,7 +3397,7 @@
             <w:noProof/>
             <w:webHidden/>
           </w:rPr>
-          <w:instrText xml:space="preserve"> PAGEREF _Toc214085197 \h </w:instrText>
+          <w:instrText xml:space="preserve"> PAGEREF _Toc214095316 \h </w:instrText>
         </w:r>
         <w:r>
           <w:rPr>
@@ -3446,7 +3446,7 @@
           <w14:ligatures w14:val="standardContextual"/>
         </w:rPr>
       </w:pPr>
-      <w:hyperlink w:anchor="_Toc214085198" w:history="1">
+      <w:hyperlink w:anchor="_Toc214095317" w:history="1">
         <w:r>
           <w:rPr>
             <w:rStyle w:val="Hyperlink"/>
@@ -3493,7 +3493,7 @@
             <w:noProof/>
             <w:webHidden/>
           </w:rPr>
-          <w:instrText xml:space="preserve"> PAGEREF _Toc214085198 \h </w:instrText>
+          <w:instrText xml:space="preserve"> PAGEREF _Toc214095317 \h </w:instrText>
         </w:r>
         <w:r>
           <w:rPr>
@@ -3542,7 +3542,7 @@
           <w14:ligatures w14:val="standardContextual"/>
         </w:rPr>
       </w:pPr>
-      <w:hyperlink w:anchor="_Toc214085199" w:history="1">
+      <w:hyperlink w:anchor="_Toc214095318" w:history="1">
         <w:r>
           <w:rPr>
             <w:rStyle w:val="Hyperlink"/>
@@ -3589,7 +3589,7 @@
             <w:noProof/>
             <w:webHidden/>
           </w:rPr>
-          <w:instrText xml:space="preserve"> PAGEREF _Toc214085199 \h </w:instrText>
+          <w:instrText xml:space="preserve"> PAGEREF _Toc214095318 \h </w:instrText>
         </w:r>
         <w:r>
           <w:rPr>
@@ -3637,7 +3637,7 @@
           <w14:ligatures w14:val="standardContextual"/>
         </w:rPr>
       </w:pPr>
-      <w:hyperlink w:anchor="_Toc214085200" w:history="1">
+      <w:hyperlink w:anchor="_Toc214095319" w:history="1">
         <w:r>
           <w:rPr>
             <w:rStyle w:val="Hyperlink"/>
@@ -3683,7 +3683,7 @@
             <w:noProof/>
             <w:webHidden/>
           </w:rPr>
-          <w:instrText xml:space="preserve"> PAGEREF _Toc214085200 \h </w:instrText>
+          <w:instrText xml:space="preserve"> PAGEREF _Toc214095319 \h </w:instrText>
         </w:r>
         <w:r>
           <w:rPr>
@@ -3731,7 +3731,7 @@
           <w14:ligatures w14:val="standardContextual"/>
         </w:rPr>
       </w:pPr>
-      <w:hyperlink w:anchor="_Toc214085201" w:history="1">
+      <w:hyperlink w:anchor="_Toc214095320" w:history="1">
         <w:r>
           <w:rPr>
             <w:rStyle w:val="Hyperlink"/>
@@ -3777,7 +3777,7 @@
             <w:noProof/>
             <w:webHidden/>
           </w:rPr>
-          <w:instrText xml:space="preserve"> PAGEREF _Toc214085201 \h </w:instrText>
+          <w:instrText xml:space="preserve"> PAGEREF _Toc214095320 \h </w:instrText>
         </w:r>
         <w:r>
           <w:rPr>
@@ -3826,7 +3826,7 @@
           <w14:ligatures w14:val="standardContextual"/>
         </w:rPr>
       </w:pPr>
-      <w:hyperlink w:anchor="_Toc214085202" w:history="1">
+      <w:hyperlink w:anchor="_Toc214095321" w:history="1">
         <w:r>
           <w:rPr>
             <w:rStyle w:val="Hyperlink"/>
@@ -3873,7 +3873,7 @@
             <w:noProof/>
             <w:webHidden/>
           </w:rPr>
-          <w:instrText xml:space="preserve"> PAGEREF _Toc214085202 \h </w:instrText>
+          <w:instrText xml:space="preserve"> PAGEREF _Toc214095321 \h </w:instrText>
         </w:r>
         <w:r>
           <w:rPr>
@@ -3921,7 +3921,7 @@
           <w14:ligatures w14:val="standardContextual"/>
         </w:rPr>
       </w:pPr>
-      <w:hyperlink w:anchor="_Toc214085203" w:history="1">
+      <w:hyperlink w:anchor="_Toc214095322" w:history="1">
         <w:r>
           <w:rPr>
             <w:rStyle w:val="Hyperlink"/>
@@ -3967,7 +3967,7 @@
             <w:noProof/>
             <w:webHidden/>
           </w:rPr>
-          <w:instrText xml:space="preserve"> PAGEREF _Toc214085203 \h </w:instrText>
+          <w:instrText xml:space="preserve"> PAGEREF _Toc214095322 \h </w:instrText>
         </w:r>
         <w:r>
           <w:rPr>
@@ -4015,7 +4015,7 @@
           <w14:ligatures w14:val="standardContextual"/>
         </w:rPr>
       </w:pPr>
-      <w:hyperlink w:anchor="_Toc214085204" w:history="1">
+      <w:hyperlink w:anchor="_Toc214095323" w:history="1">
         <w:r>
           <w:rPr>
             <w:rStyle w:val="Hyperlink"/>
@@ -4061,7 +4061,7 @@
             <w:noProof/>
             <w:webHidden/>
           </w:rPr>
-          <w:instrText xml:space="preserve"> PAGEREF _Toc214085204 \h </w:instrText>
+          <w:instrText xml:space="preserve"> PAGEREF _Toc214095323 \h </w:instrText>
         </w:r>
         <w:r>
           <w:rPr>
@@ -4110,7 +4110,7 @@
           <w14:ligatures w14:val="standardContextual"/>
         </w:rPr>
       </w:pPr>
-      <w:hyperlink w:anchor="_Toc214085205" w:history="1">
+      <w:hyperlink w:anchor="_Toc214095324" w:history="1">
         <w:r>
           <w:rPr>
             <w:rStyle w:val="Hyperlink"/>
@@ -4157,7 +4157,7 @@
             <w:noProof/>
             <w:webHidden/>
           </w:rPr>
-          <w:instrText xml:space="preserve"> PAGEREF _Toc214085205 \h </w:instrText>
+          <w:instrText xml:space="preserve"> PAGEREF _Toc214095324 \h </w:instrText>
         </w:r>
         <w:r>
           <w:rPr>
@@ -4206,7 +4206,7 @@
           <w14:ligatures w14:val="standardContextual"/>
         </w:rPr>
       </w:pPr>
-      <w:hyperlink w:anchor="_Toc214085206" w:history="1">
+      <w:hyperlink w:anchor="_Toc214095325" w:history="1">
         <w:r>
           <w:rPr>
             <w:rStyle w:val="Hyperlink"/>
@@ -4253,7 +4253,7 @@
             <w:noProof/>
             <w:webHidden/>
           </w:rPr>
-          <w:instrText xml:space="preserve"> PAGEREF _Toc214085206 \h </w:instrText>
+          <w:instrText xml:space="preserve"> PAGEREF _Toc214095325 \h </w:instrText>
         </w:r>
         <w:r>
           <w:rPr>
@@ -4302,7 +4302,7 @@
           <w14:ligatures w14:val="standardContextual"/>
         </w:rPr>
       </w:pPr>
-      <w:hyperlink w:anchor="_Toc214085207" w:history="1">
+      <w:hyperlink w:anchor="_Toc214095326" w:history="1">
         <w:r>
           <w:rPr>
             <w:rStyle w:val="Hyperlink"/>
@@ -4349,7 +4349,7 @@
             <w:noProof/>
             <w:webHidden/>
           </w:rPr>
-          <w:instrText xml:space="preserve"> PAGEREF _Toc214085207 \h </w:instrText>
+          <w:instrText xml:space="preserve"> PAGEREF _Toc214095326 \h </w:instrText>
         </w:r>
         <w:r>
           <w:rPr>
@@ -4398,7 +4398,7 @@
           <w14:ligatures w14:val="standardContextual"/>
         </w:rPr>
       </w:pPr>
-      <w:hyperlink w:anchor="_Toc214085208" w:history="1">
+      <w:hyperlink w:anchor="_Toc214095327" w:history="1">
         <w:r>
           <w:rPr>
             <w:rStyle w:val="Hyperlink"/>
@@ -4445,7 +4445,7 @@
             <w:noProof/>
             <w:webHidden/>
           </w:rPr>
-          <w:instrText xml:space="preserve"> PAGEREF _Toc214085208 \h </w:instrText>
+          <w:instrText xml:space="preserve"> PAGEREF _Toc214095327 \h </w:instrText>
         </w:r>
         <w:r>
           <w:rPr>
@@ -4494,7 +4494,7 @@
           <w14:ligatures w14:val="standardContextual"/>
         </w:rPr>
       </w:pPr>
-      <w:hyperlink w:anchor="_Toc214085209" w:history="1">
+      <w:hyperlink w:anchor="_Toc214095328" w:history="1">
         <w:r>
           <w:rPr>
             <w:rStyle w:val="Hyperlink"/>
@@ -4541,7 +4541,7 @@
             <w:noProof/>
             <w:webHidden/>
           </w:rPr>
-          <w:instrText xml:space="preserve"> PAGEREF _Toc214085209 \h </w:instrText>
+          <w:instrText xml:space="preserve"> PAGEREF _Toc214095328 \h </w:instrText>
         </w:r>
         <w:r>
           <w:rPr>
@@ -4590,7 +4590,7 @@
           <w14:ligatures w14:val="standardContextual"/>
         </w:rPr>
       </w:pPr>
-      <w:hyperlink w:anchor="_Toc214085210" w:history="1">
+      <w:hyperlink w:anchor="_Toc214095329" w:history="1">
         <w:r>
           <w:rPr>
             <w:rStyle w:val="Hyperlink"/>
@@ -4637,7 +4637,7 @@
             <w:noProof/>
             <w:webHidden/>
           </w:rPr>
-          <w:instrText xml:space="preserve"> PAGEREF _Toc214085210 \h </w:instrText>
+          <w:instrText xml:space="preserve"> PAGEREF _Toc214095329 \h </w:instrText>
         </w:r>
         <w:r>
           <w:rPr>
@@ -4686,7 +4686,7 @@
           <w14:ligatures w14:val="standardContextual"/>
         </w:rPr>
       </w:pPr>
-      <w:hyperlink w:anchor="_Toc214085211" w:history="1">
+      <w:hyperlink w:anchor="_Toc214095330" w:history="1">
         <w:r>
           <w:rPr>
             <w:rStyle w:val="Hyperlink"/>
@@ -4733,7 +4733,7 @@
             <w:noProof/>
             <w:webHidden/>
           </w:rPr>
-          <w:instrText xml:space="preserve"> PAGEREF _Toc214085211 \h </w:instrText>
+          <w:instrText xml:space="preserve"> PAGEREF _Toc214095330 \h </w:instrText>
         </w:r>
         <w:r>
           <w:rPr>
@@ -4782,7 +4782,7 @@
           <w14:ligatures w14:val="standardContextual"/>
         </w:rPr>
       </w:pPr>
-      <w:hyperlink w:anchor="_Toc214085212" w:history="1">
+      <w:hyperlink w:anchor="_Toc214095331" w:history="1">
         <w:r>
           <w:rPr>
             <w:rStyle w:val="Hyperlink"/>
@@ -4829,7 +4829,7 @@
             <w:noProof/>
             <w:webHidden/>
           </w:rPr>
-          <w:instrText xml:space="preserve"> PAGEREF _Toc214085212 \h </w:instrText>
+          <w:instrText xml:space="preserve"> PAGEREF _Toc214095331 \h </w:instrText>
         </w:r>
         <w:r>
           <w:rPr>
@@ -4878,7 +4878,7 @@
           <w14:ligatures w14:val="standardContextual"/>
         </w:rPr>
       </w:pPr>
-      <w:hyperlink w:anchor="_Toc214085213" w:history="1">
+      <w:hyperlink w:anchor="_Toc214095332" w:history="1">
         <w:r>
           <w:rPr>
             <w:rStyle w:val="Hyperlink"/>
@@ -4925,7 +4925,7 @@
             <w:noProof/>
             <w:webHidden/>
           </w:rPr>
-          <w:instrText xml:space="preserve"> PAGEREF _Toc214085213 \h </w:instrText>
+          <w:instrText xml:space="preserve"> PAGEREF _Toc214095332 \h </w:instrText>
         </w:r>
         <w:r>
           <w:rPr>
@@ -4973,7 +4973,7 @@
           <w14:ligatures w14:val="standardContextual"/>
         </w:rPr>
       </w:pPr>
-      <w:hyperlink w:anchor="_Toc214085214" w:history="1">
+      <w:hyperlink w:anchor="_Toc214095333" w:history="1">
         <w:r>
           <w:rPr>
             <w:rStyle w:val="Hyperlink"/>
@@ -5019,7 +5019,7 @@
             <w:noProof/>
             <w:webHidden/>
           </w:rPr>
-          <w:instrText xml:space="preserve"> PAGEREF _Toc214085214 \h </w:instrText>
+          <w:instrText xml:space="preserve"> PAGEREF _Toc214095333 \h </w:instrText>
         </w:r>
         <w:r>
           <w:rPr>
@@ -5067,17 +5067,18 @@
           <w14:ligatures w14:val="standardContextual"/>
         </w:rPr>
       </w:pPr>
-      <w:hyperlink w:anchor="_Toc214085215" w:history="1">
+      <w:hyperlink w:anchor="_Toc214095334" w:history="1">
+        <w:bookmarkStart w:id="4" w:name="_Toc214085215"/>
         <w:r>
           <w:rPr>
             <w:rStyle w:val="Hyperlink"/>
             <w:noProof/>
           </w:rPr>
           <w:drawing>
-            <wp:inline distT="0" distB="0" distL="0" distR="0" wp14:anchorId="439B7E46" wp14:editId="3F481E51">
+            <wp:inline distT="0" distB="0" distL="0" distR="0" wp14:anchorId="68CBA70C" wp14:editId="67D45338">
               <wp:extent cx="5749925" cy="2872105"/>
               <wp:effectExtent l="0" t="0" r="3175" b="4445"/>
-              <wp:docPr id="1566451941" name="Grafik 9" descr="Ein Bild, das Text, Screenshot, Diagramm, Reihe enthält.&#10;&#10;KI-generierte Inhalte können fehlerhaft sein."/>
+              <wp:docPr id="1608194793" name="Grafik 9" descr="Ein Bild, das Text, Screenshot, Diagramm, Reihe enthält.&#10;&#10;KI-generierte Inhalte können fehlerhaft sein."/>
               <wp:cNvGraphicFramePr>
                 <a:graphicFrameLocks xmlns:a="http://schemas.openxmlformats.org/drawingml/2006/main" noChangeAspect="1"/>
               </wp:cNvGraphicFramePr>
@@ -5122,6 +5123,7 @@
             </wp:inline>
           </w:drawing>
         </w:r>
+        <w:bookmarkEnd w:id="4"/>
         <w:r>
           <w:rPr>
             <w:noProof/>
@@ -5141,7 +5143,7 @@
             <w:noProof/>
             <w:webHidden/>
           </w:rPr>
-          <w:instrText xml:space="preserve"> PAGEREF _Toc214085215 \h </w:instrText>
+          <w:instrText xml:space="preserve"> PAGEREF _Toc214095334 \h </w:instrText>
         </w:r>
         <w:r>
           <w:rPr>
@@ -5189,7 +5191,7 @@
           <w14:ligatures w14:val="standardContextual"/>
         </w:rPr>
       </w:pPr>
-      <w:hyperlink w:anchor="_Toc214085216" w:history="1">
+      <w:hyperlink w:anchor="_Toc214095335" w:history="1">
         <w:r>
           <w:rPr>
             <w:rStyle w:val="Hyperlink"/>
@@ -5235,7 +5237,7 @@
             <w:noProof/>
             <w:webHidden/>
           </w:rPr>
-          <w:instrText xml:space="preserve"> PAGEREF _Toc214085216 \h </w:instrText>
+          <w:instrText xml:space="preserve"> PAGEREF _Toc214095335 \h </w:instrText>
         </w:r>
         <w:r>
           <w:rPr>
@@ -5283,7 +5285,7 @@
           <w14:ligatures w14:val="standardContextual"/>
         </w:rPr>
       </w:pPr>
-      <w:hyperlink w:anchor="_Toc214085217" w:history="1">
+      <w:hyperlink w:anchor="_Toc214095336" w:history="1">
         <w:r>
           <w:rPr>
             <w:rStyle w:val="Hyperlink"/>
@@ -5329,7 +5331,7 @@
             <w:noProof/>
             <w:webHidden/>
           </w:rPr>
-          <w:instrText xml:space="preserve"> PAGEREF _Toc214085217 \h </w:instrText>
+          <w:instrText xml:space="preserve"> PAGEREF _Toc214095336 \h </w:instrText>
         </w:r>
         <w:r>
           <w:rPr>
@@ -5349,7 +5351,7 @@
             <w:noProof/>
             <w:webHidden/>
           </w:rPr>
-          <w:t>31</w:t>
+          <w:t>32</w:t>
         </w:r>
         <w:r>
           <w:rPr>
@@ -5378,7 +5380,7 @@
           <w14:ligatures w14:val="standardContextual"/>
         </w:rPr>
       </w:pPr>
-      <w:hyperlink w:anchor="_Toc214085218" w:history="1">
+      <w:hyperlink w:anchor="_Toc214095337" w:history="1">
         <w:r>
           <w:rPr>
             <w:rStyle w:val="Hyperlink"/>
@@ -5425,7 +5427,7 @@
             <w:noProof/>
             <w:webHidden/>
           </w:rPr>
-          <w:instrText xml:space="preserve"> PAGEREF _Toc214085218 \h </w:instrText>
+          <w:instrText xml:space="preserve"> PAGEREF _Toc214095337 \h </w:instrText>
         </w:r>
         <w:r>
           <w:rPr>
@@ -5445,7 +5447,7 @@
             <w:noProof/>
             <w:webHidden/>
           </w:rPr>
-          <w:t>31</w:t>
+          <w:t>33</w:t>
         </w:r>
         <w:r>
           <w:rPr>
@@ -5474,7 +5476,7 @@
           <w14:ligatures w14:val="standardContextual"/>
         </w:rPr>
       </w:pPr>
-      <w:hyperlink w:anchor="_Toc214085219" w:history="1">
+      <w:hyperlink w:anchor="_Toc214095338" w:history="1">
         <w:r>
           <w:rPr>
             <w:rStyle w:val="Hyperlink"/>
@@ -5521,7 +5523,7 @@
             <w:noProof/>
             <w:webHidden/>
           </w:rPr>
-          <w:instrText xml:space="preserve"> PAGEREF _Toc214085219 \h </w:instrText>
+          <w:instrText xml:space="preserve"> PAGEREF _Toc214095338 \h </w:instrText>
         </w:r>
         <w:r>
           <w:rPr>
@@ -5541,7 +5543,7 @@
             <w:noProof/>
             <w:webHidden/>
           </w:rPr>
-          <w:t>31</w:t>
+          <w:t>33</w:t>
         </w:r>
         <w:r>
           <w:rPr>
@@ -5570,7 +5572,7 @@
           <w14:ligatures w14:val="standardContextual"/>
         </w:rPr>
       </w:pPr>
-      <w:hyperlink w:anchor="_Toc214085220" w:history="1">
+      <w:hyperlink w:anchor="_Toc214095339" w:history="1">
         <w:r>
           <w:rPr>
             <w:rStyle w:val="Hyperlink"/>
@@ -5617,7 +5619,7 @@
             <w:noProof/>
             <w:webHidden/>
           </w:rPr>
-          <w:instrText xml:space="preserve"> PAGEREF _Toc214085220 \h </w:instrText>
+          <w:instrText xml:space="preserve"> PAGEREF _Toc214095339 \h </w:instrText>
         </w:r>
         <w:r>
           <w:rPr>
@@ -5637,7 +5639,7 @@
             <w:noProof/>
             <w:webHidden/>
           </w:rPr>
-          <w:t>31</w:t>
+          <w:t>33</w:t>
         </w:r>
         <w:r>
           <w:rPr>
@@ -5666,7 +5668,7 @@
           <w14:ligatures w14:val="standardContextual"/>
         </w:rPr>
       </w:pPr>
-      <w:hyperlink w:anchor="_Toc214085221" w:history="1">
+      <w:hyperlink w:anchor="_Toc214095340" w:history="1">
         <w:r>
           <w:rPr>
             <w:rStyle w:val="Hyperlink"/>
@@ -5713,7 +5715,7 @@
             <w:noProof/>
             <w:webHidden/>
           </w:rPr>
-          <w:instrText xml:space="preserve"> PAGEREF _Toc214085221 \h </w:instrText>
+          <w:instrText xml:space="preserve"> PAGEREF _Toc214095340 \h </w:instrText>
         </w:r>
         <w:r>
           <w:rPr>
@@ -5733,7 +5735,7 @@
             <w:noProof/>
             <w:webHidden/>
           </w:rPr>
-          <w:t>31</w:t>
+          <w:t>33</w:t>
         </w:r>
         <w:r>
           <w:rPr>
@@ -5762,7 +5764,7 @@
           <w14:ligatures w14:val="standardContextual"/>
         </w:rPr>
       </w:pPr>
-      <w:hyperlink w:anchor="_Toc214085222" w:history="1">
+      <w:hyperlink w:anchor="_Toc214095341" w:history="1">
         <w:r>
           <w:rPr>
             <w:rStyle w:val="Hyperlink"/>
@@ -5809,7 +5811,7 @@
             <w:noProof/>
             <w:webHidden/>
           </w:rPr>
-          <w:instrText xml:space="preserve"> PAGEREF _Toc214085222 \h </w:instrText>
+          <w:instrText xml:space="preserve"> PAGEREF _Toc214095341 \h </w:instrText>
         </w:r>
         <w:r>
           <w:rPr>
@@ -5829,7 +5831,7 @@
             <w:noProof/>
             <w:webHidden/>
           </w:rPr>
-          <w:t>31</w:t>
+          <w:t>33</w:t>
         </w:r>
         <w:r>
           <w:rPr>
@@ -5858,7 +5860,7 @@
           <w14:ligatures w14:val="standardContextual"/>
         </w:rPr>
       </w:pPr>
-      <w:hyperlink w:anchor="_Toc214085223" w:history="1">
+      <w:hyperlink w:anchor="_Toc214095342" w:history="1">
         <w:r>
           <w:rPr>
             <w:rStyle w:val="Hyperlink"/>
@@ -5905,7 +5907,7 @@
             <w:noProof/>
             <w:webHidden/>
           </w:rPr>
-          <w:instrText xml:space="preserve"> PAGEREF _Toc214085223 \h </w:instrText>
+          <w:instrText xml:space="preserve"> PAGEREF _Toc214095342 \h </w:instrText>
         </w:r>
         <w:r>
           <w:rPr>
@@ -5925,7 +5927,7 @@
             <w:noProof/>
             <w:webHidden/>
           </w:rPr>
-          <w:t>32</w:t>
+          <w:t>33</w:t>
         </w:r>
         <w:r>
           <w:rPr>
@@ -5953,7 +5955,7 @@
           <w14:ligatures w14:val="standardContextual"/>
         </w:rPr>
       </w:pPr>
-      <w:hyperlink w:anchor="_Toc214085224" w:history="1">
+      <w:hyperlink w:anchor="_Toc214095343" w:history="1">
         <w:r>
           <w:rPr>
             <w:rStyle w:val="Hyperlink"/>
@@ -5980,7 +5982,7 @@
             <w:noProof/>
             <w:webHidden/>
           </w:rPr>
-          <w:instrText xml:space="preserve"> PAGEREF _Toc214085224 \h </w:instrText>
+          <w:instrText xml:space="preserve"> PAGEREF _Toc214095343 \h </w:instrText>
         </w:r>
         <w:r>
           <w:rPr>
@@ -6000,7 +6002,7 @@
             <w:noProof/>
             <w:webHidden/>
           </w:rPr>
-          <w:t>32</w:t>
+          <w:t>34</w:t>
         </w:r>
         <w:r>
           <w:rPr>
@@ -6028,7 +6030,7 @@
           <w14:ligatures w14:val="standardContextual"/>
         </w:rPr>
       </w:pPr>
-      <w:hyperlink w:anchor="_Toc214085225" w:history="1">
+      <w:hyperlink w:anchor="_Toc214095344" w:history="1">
         <w:r>
           <w:rPr>
             <w:rStyle w:val="Hyperlink"/>
@@ -6055,7 +6057,7 @@
             <w:noProof/>
             <w:webHidden/>
           </w:rPr>
-          <w:instrText xml:space="preserve"> PAGEREF _Toc214085225 \h </w:instrText>
+          <w:instrText xml:space="preserve"> PAGEREF _Toc214095344 \h </w:instrText>
         </w:r>
         <w:r>
           <w:rPr>
@@ -6075,7 +6077,7 @@
             <w:noProof/>
             <w:webHidden/>
           </w:rPr>
-          <w:t>33</w:t>
+          <w:t>35</w:t>
         </w:r>
         <w:r>
           <w:rPr>
@@ -6104,7 +6106,7 @@
           <w14:ligatures w14:val="standardContextual"/>
         </w:rPr>
       </w:pPr>
-      <w:hyperlink w:anchor="_Toc214085226" w:history="1">
+      <w:hyperlink w:anchor="_Toc214095345" w:history="1">
         <w:r>
           <w:rPr>
             <w:rStyle w:val="Hyperlink"/>
@@ -6151,7 +6153,7 @@
             <w:noProof/>
             <w:webHidden/>
           </w:rPr>
-          <w:instrText xml:space="preserve"> PAGEREF _Toc214085226 \h </w:instrText>
+          <w:instrText xml:space="preserve"> PAGEREF _Toc214095345 \h </w:instrText>
         </w:r>
         <w:r>
           <w:rPr>
@@ -6171,7 +6173,7 @@
             <w:noProof/>
             <w:webHidden/>
           </w:rPr>
-          <w:t>33</w:t>
+          <w:t>35</w:t>
         </w:r>
         <w:r>
           <w:rPr>
@@ -6188,8 +6190,8 @@
       </w:r>
     </w:p>
     <w:p>
-      <w:bookmarkStart w:id="4" w:name="_Toc234098916"/>
-      <w:bookmarkStart w:id="5" w:name="_Toc234098917"/>
+      <w:bookmarkStart w:id="5" w:name="_Toc234098916"/>
+      <w:bookmarkStart w:id="6" w:name="_Toc234098917"/>
     </w:p>
     <w:p>
       <w:pPr>
@@ -6210,14 +6212,14 @@
       <w:pPr>
         <w:pStyle w:val="berschrift1"/>
       </w:pPr>
-      <w:bookmarkStart w:id="6" w:name="_Toc214085178"/>
-      <w:bookmarkEnd w:id="4"/>
+      <w:bookmarkStart w:id="7" w:name="_Toc214095297"/>
       <w:bookmarkEnd w:id="5"/>
+      <w:bookmarkEnd w:id="6"/>
       <w:r>
         <w:lastRenderedPageBreak/>
         <w:t>Einleitung</w:t>
       </w:r>
-      <w:bookmarkEnd w:id="6"/>
+      <w:bookmarkEnd w:id="7"/>
     </w:p>
     <w:p>
       <w:pPr>
@@ -6251,11 +6253,11 @@
       <w:pPr>
         <w:pStyle w:val="berschrift1"/>
       </w:pPr>
-      <w:bookmarkStart w:id="7" w:name="_Toc214085179"/>
+      <w:bookmarkStart w:id="8" w:name="_Toc214095298"/>
       <w:r>
         <w:t>Theoretische Grundlagen</w:t>
       </w:r>
-      <w:bookmarkEnd w:id="7"/>
+      <w:bookmarkEnd w:id="8"/>
     </w:p>
     <w:p>
       <w:r>
@@ -6275,21 +6277,21 @@
       <w:pPr>
         <w:pStyle w:val="berschrift2"/>
       </w:pPr>
-      <w:bookmarkStart w:id="8" w:name="_Toc214085180"/>
+      <w:bookmarkStart w:id="9" w:name="_Toc214095299"/>
       <w:r>
         <w:t>Spieltheorie</w:t>
       </w:r>
-      <w:bookmarkEnd w:id="8"/>
+      <w:bookmarkEnd w:id="9"/>
     </w:p>
     <w:p>
       <w:pPr>
         <w:pStyle w:val="berschrift3"/>
       </w:pPr>
-      <w:bookmarkStart w:id="9" w:name="_Toc214085181"/>
+      <w:bookmarkStart w:id="10" w:name="_Toc214095300"/>
       <w:r>
         <w:t>Grundprinzipien</w:t>
       </w:r>
-      <w:bookmarkEnd w:id="9"/>
+      <w:bookmarkEnd w:id="10"/>
     </w:p>
     <w:p>
       <w:r>
@@ -6544,11 +6546,11 @@
       <w:pPr>
         <w:pStyle w:val="berschrift3"/>
       </w:pPr>
-      <w:bookmarkStart w:id="10" w:name="_Toc214085182"/>
+      <w:bookmarkStart w:id="11" w:name="_Toc214095301"/>
       <w:r>
         <w:t>Das Gefangenendilemma</w:t>
       </w:r>
-      <w:bookmarkEnd w:id="10"/>
+      <w:bookmarkEnd w:id="11"/>
     </w:p>
     <w:p>
       <w:r>
@@ -6668,7 +6670,15 @@
         <w:t>die</w:t>
       </w:r>
       <w:r>
-        <w:t xml:space="preserve"> Defektion ist und somit</w:t>
+        <w:t xml:space="preserve"> </w:t>
+      </w:r>
+      <w:proofErr w:type="spellStart"/>
+      <w:r>
+        <w:t>Defektion</w:t>
+      </w:r>
+      <w:proofErr w:type="spellEnd"/>
+      <w:r>
+        <w:t xml:space="preserve"> ist und somit</w:t>
       </w:r>
       <w:r>
         <w:t xml:space="preserve"> im Widerspruch zum kollektiv optimalen Ergebnis</w:t>
@@ -6712,10 +6722,18 @@
         <w:t>.</w:t>
       </w:r>
       <w:r>
-        <w:t xml:space="preserve"> Defektion beschreibt hierbei das Gegenstück zur Kooperation, also den Verrat und ist hergeleitet vom englischen Wort „</w:t>
+        <w:t xml:space="preserve"> </w:t>
       </w:r>
       <w:proofErr w:type="spellStart"/>
       <w:r>
+        <w:t>Defektion</w:t>
+      </w:r>
+      <w:proofErr w:type="spellEnd"/>
+      <w:r>
+        <w:t xml:space="preserve"> beschreibt hierbei das Gegenstück zur Kooperation, also den Verrat und ist hergeleitet vom englischen Wort „</w:t>
+      </w:r>
+      <w:proofErr w:type="spellStart"/>
+      <w:r>
         <w:t>Defection</w:t>
       </w:r>
       <w:proofErr w:type="spellEnd"/>
@@ -6740,8 +6758,21 @@
         <w:t>die Auszahlung für Spieler 1 darstellt und der rechte Wert die Auszahlung für Spieler 2.</w:t>
       </w:r>
       <w:r>
-        <w:t xml:space="preserve"> Somit ist T die Auszahlung für einseitige Defektion, S die Auszahlung für einseitige Kooperation, R die Auszahlung für gegenseitige Kooperation und P die Auszahlung für gegenseitige Defektion</w:t>
-      </w:r>
+        <w:t xml:space="preserve"> Somit ist T die Auszahlung für einseitige </w:t>
+      </w:r>
+      <w:proofErr w:type="spellStart"/>
+      <w:r>
+        <w:t>Defektion</w:t>
+      </w:r>
+      <w:proofErr w:type="spellEnd"/>
+      <w:r>
+        <w:t xml:space="preserve">, S die Auszahlung für einseitige Kooperation, R die Auszahlung für gegenseitige Kooperation und P die Auszahlung für gegenseitige </w:t>
+      </w:r>
+      <w:proofErr w:type="spellStart"/>
+      <w:r>
+        <w:t>Defektion</w:t>
+      </w:r>
+      <w:proofErr w:type="spellEnd"/>
       <w:r>
         <w:t xml:space="preserve"> </w:t>
       </w:r>
@@ -6858,7 +6889,15 @@
     </w:p>
     <w:p>
       <w:r>
-        <w:t>Beim Gefangenendilemma ist die Defektion die dominante Strategie</w:t>
+        <w:t xml:space="preserve">Beim Gefangenendilemma ist die </w:t>
+      </w:r>
+      <w:proofErr w:type="spellStart"/>
+      <w:r>
+        <w:t>Defektion</w:t>
+      </w:r>
+      <w:proofErr w:type="spellEnd"/>
+      <w:r>
+        <w:t xml:space="preserve"> die dominante Strategie</w:t>
       </w:r>
       <w:r>
         <w:t xml:space="preserve">. </w:t>
@@ -6927,12 +6966,12 @@
       <w:pPr>
         <w:pStyle w:val="berschrift3"/>
       </w:pPr>
-      <w:bookmarkStart w:id="11" w:name="_Toc214085183"/>
+      <w:bookmarkStart w:id="12" w:name="_Toc214095302"/>
       <w:r>
         <w:lastRenderedPageBreak/>
         <w:t>Das iterierte Gefangenendilemma</w:t>
       </w:r>
-      <w:bookmarkEnd w:id="11"/>
+      <w:bookmarkEnd w:id="12"/>
     </w:p>
     <w:p>
       <w:r>
@@ -6957,7 +6996,15 @@
         <w:t xml:space="preserve"> </w:t>
       </w:r>
       <w:r>
-        <w:t>bei dem Defektion die dominante Strategie darstellt, spielt nun der sogenannte "Schatten der Zukunft" eine entscheidende Rolle</w:t>
+        <w:t xml:space="preserve">bei dem </w:t>
+      </w:r>
+      <w:proofErr w:type="spellStart"/>
+      <w:r>
+        <w:t>Defektion</w:t>
+      </w:r>
+      <w:proofErr w:type="spellEnd"/>
+      <w:r>
+        <w:t xml:space="preserve"> die dominante Strategie darstellt, spielt nun der sogenannte "Schatten der Zukunft" eine entscheidende Rolle</w:t>
       </w:r>
       <w:r>
         <w:t xml:space="preserve"> </w:t>
@@ -6995,7 +7042,23 @@
         <w:t>kann</w:t>
       </w:r>
       <w:r>
-        <w:t>. Dies eröffnet die Möglichkeit für reziproke Strategien, bei denen Kooperation belohnt und Defektion bestraft wird. Die Aussicht auf zukünftige Interaktionen kann somit einen Anreiz schaffen, von der kurzfristig optimalen, aber langfristig suboptimalen Strategie der reinen Defektion abzuweichen und kooperatives Verhalten zu etablieren</w:t>
+        <w:t xml:space="preserve">. Dies eröffnet die Möglichkeit für reziproke Strategien, bei denen Kooperation belohnt und </w:t>
+      </w:r>
+      <w:proofErr w:type="spellStart"/>
+      <w:r>
+        <w:t>Defektion</w:t>
+      </w:r>
+      <w:proofErr w:type="spellEnd"/>
+      <w:r>
+        <w:t xml:space="preserve"> bestraft wird. Die Aussicht auf zukünftige Interaktionen kann somit einen Anreiz schaffen, von der kurzfristig optimalen, aber langfristig suboptimalen Strategie der reinen </w:t>
+      </w:r>
+      <w:proofErr w:type="spellStart"/>
+      <w:r>
+        <w:t>Defektion</w:t>
+      </w:r>
+      <w:proofErr w:type="spellEnd"/>
+      <w:r>
+        <w:t xml:space="preserve"> abzuweichen und kooperatives Verhalten zu etablieren</w:t>
       </w:r>
       <w:r>
         <w:t xml:space="preserve"> </w:t>
@@ -7214,7 +7277,7 @@
       <w:pPr>
         <w:pStyle w:val="berschrift3"/>
       </w:pPr>
-      <w:bookmarkStart w:id="12" w:name="_Toc214085184"/>
+      <w:bookmarkStart w:id="13" w:name="_Toc214095303"/>
       <w:r>
         <w:t>Memory-</w:t>
       </w:r>
@@ -7226,7 +7289,7 @@
       <w:r>
         <w:t>-Strategien</w:t>
       </w:r>
-      <w:bookmarkEnd w:id="12"/>
+      <w:bookmarkEnd w:id="13"/>
     </w:p>
     <w:p>
       <w:r>
@@ -7327,8 +7390,13 @@
         <w:t>repräsentiert werden, wobei die Wahrscheinlichkeiten in diesem Fall 0</w:t>
       </w:r>
       <w:r>
-        <w:t xml:space="preserve"> für reine Defektion</w:t>
-      </w:r>
+        <w:t xml:space="preserve"> für reine </w:t>
+      </w:r>
+      <w:proofErr w:type="spellStart"/>
+      <w:r>
+        <w:t>Defektion</w:t>
+      </w:r>
+      <w:proofErr w:type="spellEnd"/>
       <w:r>
         <w:t xml:space="preserve"> </w:t>
       </w:r>
@@ -7349,11 +7417,11 @@
       <w:pPr>
         <w:pStyle w:val="berschrift2"/>
       </w:pPr>
-      <w:bookmarkStart w:id="13" w:name="_Toc214085185"/>
+      <w:bookmarkStart w:id="14" w:name="_Toc214095304"/>
       <w:r>
         <w:t>Reinforcement Learning</w:t>
       </w:r>
-      <w:bookmarkEnd w:id="13"/>
+      <w:bookmarkEnd w:id="14"/>
     </w:p>
     <w:p>
       <w:r>
@@ -7543,98 +7611,55 @@
         <w:rPr>
           <w:i/>
           <w:iCs/>
-          <w:highlight w:val="yellow"/>
         </w:rPr>
         <w:t xml:space="preserve">Hinweis zur Notation: </w:t>
       </w:r>
       <w:r>
-        <w:rPr>
-          <w:highlight w:val="yellow"/>
-        </w:rPr>
         <w:t xml:space="preserve">Der </w:t>
       </w:r>
       <w:r>
-        <w:rPr>
-          <w:highlight w:val="yellow"/>
-        </w:rPr>
         <w:t xml:space="preserve">hier verwendete </w:t>
       </w:r>
       <w:r>
-        <w:rPr>
-          <w:highlight w:val="yellow"/>
-        </w:rPr>
         <w:t xml:space="preserve">Begriff </w:t>
       </w:r>
       <w:r>
-        <w:rPr>
-          <w:highlight w:val="yellow"/>
-        </w:rPr>
         <w:t>„</w:t>
       </w:r>
       <w:proofErr w:type="spellStart"/>
       <w:r>
-        <w:rPr>
-          <w:highlight w:val="yellow"/>
-        </w:rPr>
         <w:t>Reward</w:t>
       </w:r>
       <w:proofErr w:type="spellEnd"/>
       <w:r>
-        <w:rPr>
-          <w:highlight w:val="yellow"/>
-        </w:rPr>
         <w:t>“ beziehungsweise das Symbol r,</w:t>
       </w:r>
       <w:r>
-        <w:rPr>
-          <w:highlight w:val="yellow"/>
-        </w:rPr>
         <w:t xml:space="preserve"> </w:t>
       </w:r>
       <w:r>
-        <w:rPr>
-          <w:highlight w:val="yellow"/>
-        </w:rPr>
         <w:t>bezeichnet das allgemeine Feedback-Signal im Reinforcement Learning. Er ist zu unterscheiden vom Parameter R (</w:t>
       </w:r>
       <w:proofErr w:type="spellStart"/>
       <w:r>
-        <w:rPr>
-          <w:highlight w:val="yellow"/>
-        </w:rPr>
         <w:t>Reward</w:t>
       </w:r>
       <w:proofErr w:type="spellEnd"/>
       <w:r>
-        <w:rPr>
-          <w:highlight w:val="yellow"/>
-        </w:rPr>
         <w:t xml:space="preserve">) aus der Spieltheorie (siehe Abschnitt 2.1.2), welcher die Auszahlung für gegenseitige Kooperation im Gefangenendilemma definiert. Im Folgenden wird der Begriff </w:t>
       </w:r>
       <w:proofErr w:type="spellStart"/>
       <w:r>
-        <w:rPr>
-          <w:highlight w:val="yellow"/>
-        </w:rPr>
         <w:t>Reward</w:t>
       </w:r>
       <w:proofErr w:type="spellEnd"/>
       <w:r>
-        <w:rPr>
-          <w:highlight w:val="yellow"/>
-        </w:rPr>
         <w:t xml:space="preserve"> als </w:t>
       </w:r>
       <w:r>
-        <w:rPr>
-          <w:highlight w:val="yellow"/>
-        </w:rPr>
         <w:t>das Feedback-Signal</w:t>
       </w:r>
       <w:r>
-        <w:rPr>
-          <w:highlight w:val="yellow"/>
-        </w:rPr>
         <w:t xml:space="preserve"> verwendet, sofern es nicht explizit anders beschrieben wird.</w:t>
       </w:r>
     </w:p>
@@ -7820,11 +7845,11 @@
       <w:pPr>
         <w:pStyle w:val="berschrift3"/>
       </w:pPr>
-      <w:bookmarkStart w:id="14" w:name="_Toc214085186"/>
+      <w:bookmarkStart w:id="15" w:name="_Toc214095305"/>
       <w:r>
         <w:t>Grundprinzipien</w:t>
       </w:r>
-      <w:bookmarkEnd w:id="14"/>
+      <w:bookmarkEnd w:id="15"/>
     </w:p>
     <w:p>
       <w:r>
@@ -9807,11 +9832,11 @@
       <w:pPr>
         <w:pStyle w:val="berschrift3"/>
       </w:pPr>
-      <w:bookmarkStart w:id="15" w:name="_Toc214085187"/>
+      <w:bookmarkStart w:id="16" w:name="_Toc214095306"/>
       <w:r>
         <w:t>Die Herausforderung bei nicht-stationären Umgebungen</w:t>
       </w:r>
-      <w:bookmarkEnd w:id="15"/>
+      <w:bookmarkEnd w:id="16"/>
     </w:p>
     <w:p>
       <w:r>
@@ -9996,7 +10021,7 @@
       <w:pPr>
         <w:pStyle w:val="berschrift3"/>
       </w:pPr>
-      <w:bookmarkStart w:id="16" w:name="_Toc214085188"/>
+      <w:bookmarkStart w:id="17" w:name="_Toc214095307"/>
       <w:r>
         <w:t xml:space="preserve">Klassifizierung von RL-Verfahren: </w:t>
       </w:r>
@@ -10019,7 +10044,7 @@
       <w:r>
         <w:t>Critic</w:t>
       </w:r>
-      <w:bookmarkEnd w:id="16"/>
+      <w:bookmarkEnd w:id="17"/>
       <w:proofErr w:type="spellEnd"/>
     </w:p>
     <w:p>
@@ -10488,7 +10513,7 @@
           <w:lang w:val="en-US"/>
         </w:rPr>
       </w:pPr>
-      <w:bookmarkStart w:id="17" w:name="_Toc214085189"/>
+      <w:bookmarkStart w:id="18" w:name="_Toc214095308"/>
       <w:r>
         <w:rPr>
           <w:lang w:val="en-US"/>
@@ -10514,7 +10539,7 @@
         </w:rPr>
         <w:t>olicy</w:t>
       </w:r>
-      <w:bookmarkEnd w:id="17"/>
+      <w:bookmarkEnd w:id="18"/>
     </w:p>
     <w:p>
       <w:r>
@@ -10680,7 +10705,7 @@
           <w:lang w:val="en-US"/>
         </w:rPr>
       </w:pPr>
-      <w:bookmarkStart w:id="18" w:name="_Toc214085190"/>
+      <w:bookmarkStart w:id="19" w:name="_Toc214095309"/>
       <w:r>
         <w:rPr>
           <w:lang w:val="en-US"/>
@@ -10699,7 +10724,7 @@
         </w:rPr>
         <w:t>-Based und Model-Free</w:t>
       </w:r>
-      <w:bookmarkEnd w:id="18"/>
+      <w:bookmarkEnd w:id="19"/>
     </w:p>
     <w:p>
       <w:pPr>
@@ -11129,7 +11154,7 @@
       <w:pPr>
         <w:pStyle w:val="berschrift3"/>
       </w:pPr>
-      <w:bookmarkStart w:id="19" w:name="_Toc214085191"/>
+      <w:bookmarkStart w:id="20" w:name="_Toc214095310"/>
       <w:r>
         <w:lastRenderedPageBreak/>
         <w:t xml:space="preserve">Aktionsauswahlstrategien: </w:t>
@@ -11160,7 +11185,7 @@
       <w:r>
         <w:t>Softmax</w:t>
       </w:r>
-      <w:bookmarkEnd w:id="19"/>
+      <w:bookmarkEnd w:id="20"/>
       <w:proofErr w:type="spellEnd"/>
     </w:p>
     <w:p>
@@ -11975,11 +12000,11 @@
       <w:pPr>
         <w:pStyle w:val="berschrift2"/>
       </w:pPr>
-      <w:bookmarkStart w:id="20" w:name="_Toc214085192"/>
+      <w:bookmarkStart w:id="21" w:name="_Toc214095311"/>
       <w:r>
         <w:t>Multiagentensysteme</w:t>
       </w:r>
-      <w:bookmarkEnd w:id="20"/>
+      <w:bookmarkEnd w:id="21"/>
     </w:p>
     <w:p>
       <w:r>
@@ -12055,11 +12080,11 @@
       <w:pPr>
         <w:pStyle w:val="berschrift1"/>
       </w:pPr>
-      <w:bookmarkStart w:id="21" w:name="_Toc214085193"/>
+      <w:bookmarkStart w:id="22" w:name="_Toc214095312"/>
       <w:r>
         <w:t>Methodik und Design</w:t>
       </w:r>
-      <w:bookmarkEnd w:id="21"/>
+      <w:bookmarkEnd w:id="22"/>
     </w:p>
     <w:p>
       <w:r>
@@ -12070,11 +12095,11 @@
       <w:pPr>
         <w:pStyle w:val="berschrift2"/>
       </w:pPr>
-      <w:bookmarkStart w:id="22" w:name="_Toc214085194"/>
+      <w:bookmarkStart w:id="23" w:name="_Toc214095313"/>
       <w:r>
         <w:t>Technologisches Setup und Werkzeuge</w:t>
       </w:r>
-      <w:bookmarkEnd w:id="22"/>
+      <w:bookmarkEnd w:id="23"/>
     </w:p>
     <w:p>
       <w:r>
@@ -12085,11 +12110,11 @@
       <w:pPr>
         <w:pStyle w:val="berschrift3"/>
       </w:pPr>
-      <w:bookmarkStart w:id="23" w:name="_Toc214085195"/>
+      <w:bookmarkStart w:id="24" w:name="_Toc214095314"/>
       <w:r>
         <w:t>Programmiersprache: Python</w:t>
       </w:r>
-      <w:bookmarkEnd w:id="23"/>
+      <w:bookmarkEnd w:id="24"/>
     </w:p>
     <w:p>
       <w:r>
@@ -12323,7 +12348,7 @@
       <w:pPr>
         <w:pStyle w:val="berschrift3"/>
       </w:pPr>
-      <w:bookmarkStart w:id="24" w:name="_Toc214085196"/>
+      <w:bookmarkStart w:id="25" w:name="_Toc214095315"/>
       <w:proofErr w:type="spellStart"/>
       <w:r>
         <w:t>PettingZoo</w:t>
@@ -12335,7 +12360,7 @@
       <w:r>
         <w:t>MAS-Umgebungs-Framework</w:t>
       </w:r>
-      <w:bookmarkEnd w:id="24"/>
+      <w:bookmarkEnd w:id="25"/>
     </w:p>
     <w:p>
       <w:r>
@@ -12416,11 +12441,11 @@
       <w:pPr>
         <w:pStyle w:val="berschrift2"/>
       </w:pPr>
-      <w:bookmarkStart w:id="25" w:name="_Toc214085197"/>
+      <w:bookmarkStart w:id="26" w:name="_Toc214095316"/>
       <w:r>
         <w:t>Gesamtstruktur der Implementierung der Computersimulation</w:t>
       </w:r>
-      <w:bookmarkEnd w:id="25"/>
+      <w:bookmarkEnd w:id="26"/>
     </w:p>
     <w:p>
       <w:r>
@@ -13016,84 +13041,14 @@
     </w:p>
     <w:p>
       <w:pPr>
-        <w:spacing w:before="100" w:beforeAutospacing="1" w:after="100" w:afterAutospacing="1"/>
-        <w:rPr>
-          <w:rFonts w:eastAsia="Times New Roman"/>
-          <w:szCs w:val="24"/>
-          <w:lang w:val="en-US" w:eastAsia="de-DE"/>
-        </w:rPr>
-      </w:pPr>
-      <w:proofErr w:type="spellStart"/>
-      <w:r>
-        <w:rPr>
-          <w:rFonts w:eastAsia="Times New Roman"/>
-          <w:szCs w:val="24"/>
-          <w:highlight w:val="yellow"/>
-          <w:lang w:val="en-US" w:eastAsia="de-DE"/>
-        </w:rPr>
+        <w:pStyle w:val="berschrift2"/>
+      </w:pPr>
+      <w:bookmarkStart w:id="27" w:name="_Toc214095317"/>
+      <w:r>
         <w:lastRenderedPageBreak/>
-        <w:t>GridFactory</w:t>
-      </w:r>
-      <w:proofErr w:type="spellEnd"/>
-      <w:r>
-        <w:rPr>
-          <w:rFonts w:eastAsia="Times New Roman"/>
-          <w:szCs w:val="24"/>
-          <w:highlight w:val="yellow"/>
-          <w:lang w:val="en-US" w:eastAsia="de-DE"/>
-        </w:rPr>
-        <w:t>, Layout Maps</w:t>
-      </w:r>
-      <w:r>
-        <w:rPr>
-          <w:rFonts w:eastAsia="Times New Roman"/>
-          <w:szCs w:val="24"/>
-          <w:highlight w:val="yellow"/>
-          <w:lang w:val="en-US" w:eastAsia="de-DE"/>
-        </w:rPr>
-        <w:t xml:space="preserve"> in </w:t>
-      </w:r>
-      <w:proofErr w:type="spellStart"/>
-      <w:r>
-        <w:rPr>
-          <w:rFonts w:eastAsia="Times New Roman"/>
-          <w:szCs w:val="24"/>
-          <w:highlight w:val="yellow"/>
-          <w:lang w:val="en-US" w:eastAsia="de-DE"/>
-        </w:rPr>
-        <w:t>Klassendiagramm</w:t>
-      </w:r>
-      <w:proofErr w:type="spellEnd"/>
-      <w:r>
-        <w:rPr>
-          <w:rFonts w:eastAsia="Times New Roman"/>
-          <w:szCs w:val="24"/>
-          <w:highlight w:val="yellow"/>
-          <w:lang w:val="en-US" w:eastAsia="de-DE"/>
-        </w:rPr>
-        <w:t xml:space="preserve"> </w:t>
-      </w:r>
-      <w:proofErr w:type="spellStart"/>
-      <w:r>
-        <w:rPr>
-          <w:rFonts w:eastAsia="Times New Roman"/>
-          <w:szCs w:val="24"/>
-          <w:highlight w:val="yellow"/>
-          <w:lang w:val="en-US" w:eastAsia="de-DE"/>
-        </w:rPr>
-        <w:t>hinzufügen</w:t>
-      </w:r>
-      <w:proofErr w:type="spellEnd"/>
-    </w:p>
-    <w:p>
-      <w:pPr>
-        <w:pStyle w:val="berschrift2"/>
-      </w:pPr>
-      <w:bookmarkStart w:id="26" w:name="_Toc214085198"/>
-      <w:r>
         <w:t>Die Simulationsumgebung</w:t>
       </w:r>
-      <w:bookmarkEnd w:id="26"/>
+      <w:bookmarkEnd w:id="27"/>
     </w:p>
     <w:p>
       <w:r>
@@ -13220,11 +13175,11 @@
       <w:pPr>
         <w:pStyle w:val="berschrift2"/>
       </w:pPr>
-      <w:bookmarkStart w:id="27" w:name="_Toc214085199"/>
+      <w:bookmarkStart w:id="28" w:name="_Toc214095318"/>
       <w:r>
         <w:t>Agenten</w:t>
       </w:r>
-      <w:bookmarkEnd w:id="27"/>
+      <w:bookmarkEnd w:id="28"/>
     </w:p>
     <w:p>
       <w:r>
@@ -13259,11 +13214,11 @@
       <w:pPr>
         <w:pStyle w:val="berschrift3"/>
       </w:pPr>
-      <w:bookmarkStart w:id="28" w:name="_Toc214085200"/>
+      <w:bookmarkStart w:id="29" w:name="_Toc214095319"/>
       <w:r>
         <w:t>Lernfähige Agenten</w:t>
       </w:r>
-      <w:bookmarkEnd w:id="28"/>
+      <w:bookmarkEnd w:id="29"/>
     </w:p>
     <w:p>
       <w:r>
@@ -13348,17 +13303,21 @@
         <w:t>γ</w:t>
       </w:r>
       <w:r>
-        <w:t xml:space="preserve"> </w:t>
-      </w:r>
-      <w:r>
-        <w:lastRenderedPageBreak/>
-        <w:t>wertet den Schatten der Zukunft</w:t>
+        <w:t xml:space="preserve"> wertet den Schatten der Zukunft</w:t>
       </w:r>
       <w:r>
         <w:t>, also zukünftige Belohnungen,</w:t>
       </w:r>
       <w:r>
-        <w:t xml:space="preserve"> höher und somit den sofortigen höheren Gewinn, also die Chance auf einseitige Defektion T = 5, geringer</w:t>
+        <w:t xml:space="preserve"> höher und somit den sofortigen höheren Gewinn, also die Chance auf einseitige </w:t>
+      </w:r>
+      <w:proofErr w:type="spellStart"/>
+      <w:r>
+        <w:t>Defektion</w:t>
+      </w:r>
+      <w:proofErr w:type="spellEnd"/>
+      <w:r>
+        <w:t xml:space="preserve"> T = 5, geringer</w:t>
       </w:r>
       <w:r>
         <w:t xml:space="preserve"> </w:t>
@@ -13395,6 +13354,7 @@
     </w:p>
     <w:p>
       <w:r>
+        <w:lastRenderedPageBreak/>
         <w:t>Eine</w:t>
       </w:r>
       <w:r>
@@ -13439,7 +13399,15 @@
       </w:r>
       <w:proofErr w:type="spellEnd"/>
       <w:r>
-        <w:t xml:space="preserve">, nicht aufgrund von zufälliger Defektion in die sonst dominierende </w:t>
+        <w:t xml:space="preserve">, nicht aufgrund von zufälliger </w:t>
+      </w:r>
+      <w:proofErr w:type="spellStart"/>
+      <w:r>
+        <w:t>Defektion</w:t>
+      </w:r>
+      <w:proofErr w:type="spellEnd"/>
+      <w:r>
+        <w:t xml:space="preserve"> in die sonst dominierende </w:t>
       </w:r>
       <w:proofErr w:type="spellStart"/>
       <w:r>
@@ -13670,11 +13638,11 @@
       <w:pPr>
         <w:pStyle w:val="berschrift3"/>
       </w:pPr>
-      <w:bookmarkStart w:id="29" w:name="_Toc214085201"/>
+      <w:bookmarkStart w:id="30" w:name="_Toc214095320"/>
       <w:r>
         <w:t>Agenten mit reinen Strategien</w:t>
       </w:r>
-      <w:bookmarkEnd w:id="29"/>
+      <w:bookmarkEnd w:id="30"/>
     </w:p>
     <w:p>
       <w:r>
@@ -13713,31 +13681,28 @@
       </w:r>
       <w:proofErr w:type="spellEnd"/>
       <w:r>
-        <w:t xml:space="preserve">, welche immer kooperiert. Grim Trigger, </w:t>
-      </w:r>
+        <w:t>, welche immer kooperiert. Grim Trigger, welche so lange kooperiert, bis der Gegenspieler das erste Mal defektiert. Ab diesen Zeitpunkt defektiert Grim Trigger stets.</w:t>
+      </w:r>
+      <w:r>
+        <w:t xml:space="preserve"> Und zuletzt</w:t>
+      </w:r>
+      <w:r>
+        <w:t xml:space="preserve"> Random, welche Aktionen auf reinen Zufall wählt.</w:t>
+      </w:r>
+      <w:r>
+        <w:t xml:space="preserve"> Diese Strategien wurden gewählt, da sie jeweils relevante Eigenschaften haben.</w:t>
+      </w:r>
+    </w:p>
+    <w:p>
+      <w:pPr>
+        <w:pStyle w:val="berschrift2"/>
+      </w:pPr>
+      <w:bookmarkStart w:id="31" w:name="_Toc214095321"/>
       <w:r>
         <w:lastRenderedPageBreak/>
-        <w:t>welche so lange kooperiert, bis der Gegenspieler das erste Mal defektiert. Ab diesen Zeitpunkt defektiert Grim Trigger stets.</w:t>
-      </w:r>
-      <w:r>
-        <w:t xml:space="preserve"> Und zuletzt</w:t>
-      </w:r>
-      <w:r>
-        <w:t xml:space="preserve"> Random, welche Aktionen auf reinen Zufall wählt.</w:t>
-      </w:r>
-      <w:r>
-        <w:t xml:space="preserve"> Diese Strategien wurden gewählt, da sie jeweils relevante Eigenschaften haben.</w:t>
-      </w:r>
-    </w:p>
-    <w:p>
-      <w:pPr>
-        <w:pStyle w:val="berschrift2"/>
-      </w:pPr>
-      <w:bookmarkStart w:id="30" w:name="_Toc214085202"/>
-      <w:r>
         <w:t>Die Begegnungsschemata</w:t>
       </w:r>
-      <w:bookmarkEnd w:id="30"/>
+      <w:bookmarkEnd w:id="31"/>
     </w:p>
     <w:p>
       <w:r>
@@ -13748,11 +13713,11 @@
       <w:pPr>
         <w:pStyle w:val="berschrift3"/>
       </w:pPr>
-      <w:bookmarkStart w:id="31" w:name="_Toc214085203"/>
+      <w:bookmarkStart w:id="32" w:name="_Toc214095322"/>
       <w:r>
         <w:t>Zufällige Paarung</w:t>
       </w:r>
-      <w:bookmarkEnd w:id="31"/>
+      <w:bookmarkEnd w:id="32"/>
     </w:p>
     <w:p>
       <w:r>
@@ -13772,11 +13737,11 @@
       <w:pPr>
         <w:pStyle w:val="berschrift3"/>
       </w:pPr>
-      <w:bookmarkStart w:id="32" w:name="_Toc214085204"/>
+      <w:bookmarkStart w:id="33" w:name="_Toc214095323"/>
       <w:r>
         <w:t>Räumliches Gitter</w:t>
       </w:r>
-      <w:bookmarkEnd w:id="32"/>
+      <w:bookmarkEnd w:id="33"/>
     </w:p>
     <w:p>
       <w:r>
@@ -13836,21 +13801,19 @@
         <w:t xml:space="preserve">Die Von-Neumann-Nachbarschaft </w:t>
       </w:r>
       <w:r>
-        <w:t xml:space="preserve">zählt die Diagonalen nicht zur Nachbarschaft dazu, wodurch sich eine Gesamtanzahl von vier Nachbarn ergibt. Die Moore-Nachbarschaft erkennt die Diagonalen als Nachbarn an, wodurch sich eine Gesamtanzahl von acht Nachbarn ergibt. Bei der Erweiterung der Moore-Nachbarschaft werden weitere vier Agenten als Nachbar anerkannt. </w:t>
-      </w:r>
-      <w:r>
+        <w:t>zählt die Diagonalen nicht zur Nachbarschaft dazu, wodurch sich eine Gesamtanzahl von vier Nachbarn ergibt. Die Moore-Nachbarschaft erkennt die Diagonalen als Nachbarn an, wodurch sich eine Gesamtanzahl von acht Nachbarn ergibt. Bei der Erweiterung der Moore-Nachbarschaft werden weitere vier Agenten als Nachbar anerkannt. Diese befinden sich jeweils neben dem äußersten, mittigen Agenten, wodurch eine kreisförmige Nachbarschaft entsteht.</w:t>
+      </w:r>
+    </w:p>
+    <w:p>
+      <w:pPr>
+        <w:keepNext/>
+        <w:jc w:val="center"/>
+      </w:pPr>
+      <w:r>
+        <w:rPr>
+          <w:noProof/>
+        </w:rPr>
         <w:lastRenderedPageBreak/>
-        <w:t>Diese befinden sich jeweils neben dem äußersten, mittigen Agenten, wodurch eine kreisförmige Nachbarschaft entsteht.</w:t>
-      </w:r>
-    </w:p>
-    <w:p>
-      <w:pPr>
-        <w:keepNext/>
-      </w:pPr>
-      <w:r>
-        <w:rPr>
-          <w:noProof/>
-        </w:rPr>
         <w:drawing>
           <wp:inline distT="0" distB="0" distL="0" distR="0" wp14:anchorId="5A17ED5E" wp14:editId="2CA599A1">
             <wp:extent cx="4514883" cy="1571636"/>
@@ -14030,7 +13993,7 @@
       <w:pPr>
         <w:pStyle w:val="berschrift2"/>
       </w:pPr>
-      <w:bookmarkStart w:id="33" w:name="_Toc214085205"/>
+      <w:bookmarkStart w:id="34" w:name="_Toc214095324"/>
       <w:r>
         <w:t>Hauptskript und</w:t>
       </w:r>
@@ -14040,7 +14003,7 @@
       <w:r>
         <w:t>Simulationsschleife</w:t>
       </w:r>
-      <w:bookmarkEnd w:id="33"/>
+      <w:bookmarkEnd w:id="34"/>
     </w:p>
     <w:p>
       <w:r>
@@ -14052,14 +14015,13 @@
       </w:r>
       <w:proofErr w:type="spellEnd"/>
       <w:r>
-        <w:t xml:space="preserve">, etc. zurückgibt und auf dessen Basis die Agenten dann lernen können. Außerdem werden dort auch die für die Diagramme und Rohdaten benötigten Informationen wie </w:t>
+        <w:t>, etc. zurückgibt und auf dessen Basis die Agenten dann lernen können. Außerdem werden dort auch die für die Diagramme und Rohdaten benötigten Informationen wie Kooperationsrate, Gewinne, Gitterzustand, etc. gesammelt und nach Beendigung der Simulationsschleife geplottet beziehungsweise ausgegeben. Im Folgenden wird nun dieser Vorgang detailliert beschriebenen.</w:t>
+      </w:r>
+      <w:r>
+        <w:br/>
       </w:r>
       <w:r>
         <w:lastRenderedPageBreak/>
-        <w:t>Kooperationsrate, Gewinne, Gitterzustand, etc. gesammelt und nach Beendigung der Simulationsschleife geplottet beziehungsweise ausgegeben. Im Folgenden wird nun dieser Vorgang detailliert beschriebenen.</w:t>
-      </w:r>
-      <w:r>
-        <w:br/>
         <w:t xml:space="preserve">Bevor die Simulationsschleife gestartet wird, werden alle relevanten Parameter festgelegt. Diese </w:t>
       </w:r>
       <w:r>
@@ -14173,11 +14135,11 @@
       <w:pPr>
         <w:pStyle w:val="berschrift2"/>
       </w:pPr>
-      <w:bookmarkStart w:id="34" w:name="_Toc214085206"/>
+      <w:bookmarkStart w:id="35" w:name="_Toc214095325"/>
       <w:r>
         <w:t>Diagramme und Analysetools</w:t>
       </w:r>
-      <w:bookmarkEnd w:id="34"/>
+      <w:bookmarkEnd w:id="35"/>
       <w:r>
         <w:t xml:space="preserve"> </w:t>
       </w:r>
@@ -14850,15 +14812,22 @@
       </w:r>
       <w:proofErr w:type="spellEnd"/>
       <w:r>
-        <w:t xml:space="preserve"> zeigt den Mittelwert des aktuellen Gesamtgewinns eines Agenten im Gitter zum </w:t>
+        <w:t xml:space="preserve"> zeigt den Mittelwert des aktuellen Gesamtgewinns eines Agenten im Gitter zum Zeitpunkt des aktuellen Matches.</w:t>
+      </w:r>
+      <w:r>
+        <w:t xml:space="preserve"> Die Obergrenze definiert der aktuell effizienteste Agent und </w:t>
       </w:r>
       <w:r>
         <w:lastRenderedPageBreak/>
-        <w:t>Zeitpunkt des aktuellen Matches. Die Agentenliste zeigt alle Agenten und ihre jeweilige Strategie zum Zeitpunkt des aktuellen Matches.</w:t>
-      </w:r>
-    </w:p>
-    <w:p>
-      <w:pPr>
+        <w:t>die Untergrenze dementsprechend der aktuell ineffizienteste Agent.</w:t>
+      </w:r>
+      <w:r>
+        <w:t xml:space="preserve"> Die Agentenliste zeigt alle Agenten und ihre jeweilige Strategie zum Zeitpunkt des aktuellen Matches.</w:t>
+      </w:r>
+    </w:p>
+    <w:p>
+      <w:pPr>
+        <w:keepNext/>
         <w:spacing w:after="0"/>
       </w:pPr>
       <w:r>
@@ -14866,7 +14835,7 @@
           <w:noProof/>
         </w:rPr>
         <w:drawing>
-          <wp:inline distT="0" distB="0" distL="0" distR="0" wp14:anchorId="0FEBF2C1" wp14:editId="7DCE519E">
+          <wp:inline distT="0" distB="0" distL="0" distR="0" wp14:anchorId="0FEBF2C1" wp14:editId="77BC9A11">
             <wp:extent cx="5759450" cy="1923415"/>
             <wp:effectExtent l="0" t="0" r="0" b="635"/>
             <wp:docPr id="1665540350" name="Grafik 10" descr="Ein Bild, das Screenshot, Farbigkeit, Text, Multimedia-Software enthält.&#10;&#10;KI-generierte Inhalte können fehlerhaft sein."/>
@@ -14917,44 +14886,61 @@
     </w:p>
     <w:p>
       <w:pPr>
+        <w:pStyle w:val="Beschriftung"/>
+        <w:jc w:val="both"/>
+      </w:pPr>
+      <w:r>
+        <w:t xml:space="preserve">Abbildung </w:t>
+      </w:r>
+      <w:r>
+        <w:fldChar w:fldCharType="begin"/>
+      </w:r>
+      <w:r>
+        <w:instrText xml:space="preserve"> SEQ Abbildung \* ARABIC </w:instrText>
+      </w:r>
+      <w:r>
+        <w:fldChar w:fldCharType="separate"/>
+      </w:r>
+      <w:r>
+        <w:t>5</w:t>
+      </w:r>
+      <w:r>
+        <w:fldChar w:fldCharType="end"/>
+      </w:r>
+      <w:r>
+        <w:t xml:space="preserve"> - Snapshot des Analyse-Dashboards zum Matchcount 200,000 von Seed 0.</w:t>
+      </w:r>
+    </w:p>
+    <w:p>
+      <w:pPr>
         <w:spacing w:after="0"/>
-      </w:pPr>
-      <w:r>
-        <w:br w:type="textWrapping" w:clear="all"/>
-      </w:r>
-      <w:proofErr w:type="spellStart"/>
-      <w:r>
         <w:rPr>
           <w:rFonts w:eastAsia="Times New Roman"/>
           <w:szCs w:val="24"/>
-          <w:highlight w:val="yellow"/>
           <w:lang w:eastAsia="de-DE"/>
         </w:rPr>
-        <w:t>analyze_multi_seed_data</w:t>
-      </w:r>
-      <w:proofErr w:type="spellEnd"/>
+      </w:pPr>
       <w:r>
         <w:rPr>
           <w:rFonts w:eastAsia="Times New Roman"/>
           <w:szCs w:val="24"/>
-          <w:highlight w:val="yellow"/>
           <w:lang w:eastAsia="de-DE"/>
         </w:rPr>
-        <w:t>-Skript erläutern</w:t>
+        <w:t>Um ein Gesamtbild über mehrere Seeds beziehungsweise Simulationsdurchläufen zu bekommen, werden die gesammelten Daten der einzelnen Durchläufe nach Durchführung von ausreichend verschiedenen Seeds zusammengefasst.</w:t>
       </w:r>
     </w:p>
     <w:p>
       <w:pPr>
         <w:pStyle w:val="berschrift2"/>
       </w:pPr>
-      <w:bookmarkStart w:id="35" w:name="_Toc214085207"/>
+      <w:bookmarkStart w:id="36" w:name="_Toc214095326"/>
       <w:r>
         <w:t xml:space="preserve">Setup 0 - </w:t>
       </w:r>
       <w:r>
         <w:t>Baseline-Setup</w:t>
       </w:r>
-      <w:bookmarkEnd w:id="35"/>
+      <w:bookmarkEnd w:id="36"/>
     </w:p>
     <w:p>
       <w:r>
@@ -15025,6 +15011,7 @@
       </w:r>
       <w:proofErr w:type="spellStart"/>
       <w:r>
+        <w:lastRenderedPageBreak/>
         <w:t>Epsilonwahrscheinlichkeit</w:t>
       </w:r>
       <w:proofErr w:type="spellEnd"/>
@@ -15065,11 +15052,7 @@
       </w:r>
       <w:proofErr w:type="spellEnd"/>
       <w:r>
-        <w:t xml:space="preserve"> = </w:t>
-      </w:r>
-      <w:r>
-        <w:lastRenderedPageBreak/>
-        <w:t xml:space="preserve">0,001 und das Startepsilon auf </w:t>
+        <w:t xml:space="preserve"> = 0,001 und das Startepsilon auf </w:t>
       </w:r>
       <w:proofErr w:type="spellStart"/>
       <w:r>
@@ -15328,7 +15311,10 @@
         <w:t xml:space="preserve"> Matches</w:t>
       </w:r>
       <w:r>
-        <w:t xml:space="preserve"> pro Agent</w:t>
+        <w:t xml:space="preserve"> </w:t>
+      </w:r>
+      <w:r>
+        <w:t>pro Agenten</w:t>
       </w:r>
       <w:r>
         <w:t>. Da die Umgebung mit zwei Aktionen und vier Zuständen jedoch relativ klein ist und bedenkt, dass 200 Agenten im System existieren, sollte die Länge der Lernphase ausreichend sein, denn bis alle Agenten ihr jeweiliges Epsilon-Minimum erreicht haben dauert es</w:t>
@@ -15417,11 +15403,11 @@
       <w:pPr>
         <w:pStyle w:val="berschrift2"/>
       </w:pPr>
-      <w:bookmarkStart w:id="36" w:name="_Toc214085208"/>
+      <w:bookmarkStart w:id="37" w:name="_Toc214095327"/>
       <w:r>
         <w:t>Setup 1 – Begegnungsschema</w:t>
       </w:r>
-      <w:bookmarkEnd w:id="36"/>
+      <w:bookmarkEnd w:id="37"/>
     </w:p>
     <w:p>
       <w:r>
@@ -15440,11 +15426,11 @@
       <w:pPr>
         <w:pStyle w:val="berschrift2"/>
       </w:pPr>
-      <w:bookmarkStart w:id="37" w:name="_Toc214085209"/>
+      <w:bookmarkStart w:id="38" w:name="_Toc214095328"/>
       <w:r>
         <w:t>Setup 2 – RL-Verfahren</w:t>
       </w:r>
-      <w:bookmarkEnd w:id="37"/>
+      <w:bookmarkEnd w:id="38"/>
     </w:p>
     <w:p>
       <w:r>
@@ -15467,11 +15453,11 @@
       <w:pPr>
         <w:pStyle w:val="berschrift2"/>
       </w:pPr>
-      <w:bookmarkStart w:id="38" w:name="_Toc214085210"/>
+      <w:bookmarkStart w:id="39" w:name="_Toc214095329"/>
       <w:r>
         <w:t>Setup 3 – Policy</w:t>
       </w:r>
-      <w:bookmarkEnd w:id="38"/>
+      <w:bookmarkEnd w:id="39"/>
     </w:p>
     <w:p>
       <w:r>
@@ -15486,7 +15472,11 @@
         <w:t xml:space="preserve"> bei Q-Learning auf das Agentenverhalten und </w:t>
       </w:r>
       <w:r>
-        <w:t xml:space="preserve">MAS-Dynamiken hat. Bei dem Wechsel zu </w:t>
+        <w:t xml:space="preserve">MAS-Dynamiken hat. Bei dem </w:t>
+      </w:r>
+      <w:r>
+        <w:lastRenderedPageBreak/>
+        <w:t xml:space="preserve">Wechsel zu </w:t>
       </w:r>
       <w:proofErr w:type="spellStart"/>
       <w:r>
@@ -15501,12 +15491,11 @@
       <w:pPr>
         <w:pStyle w:val="berschrift2"/>
       </w:pPr>
-      <w:bookmarkStart w:id="39" w:name="_Toc214085211"/>
-      <w:r>
-        <w:lastRenderedPageBreak/>
+      <w:bookmarkStart w:id="40" w:name="_Toc214095330"/>
+      <w:r>
         <w:t>Setup 4 – Nachbarschaftstypen</w:t>
       </w:r>
-      <w:bookmarkEnd w:id="39"/>
+      <w:bookmarkEnd w:id="40"/>
     </w:p>
     <w:p>
       <w:r>
@@ -15523,20 +15512,20 @@
       <w:pPr>
         <w:pStyle w:val="berschrift1"/>
       </w:pPr>
-      <w:bookmarkStart w:id="40" w:name="_Toc214085212"/>
+      <w:bookmarkStart w:id="41" w:name="_Toc214095331"/>
       <w:r>
         <w:t>Ergebnisse und Interpretation</w:t>
       </w:r>
       <w:r>
         <w:t>en</w:t>
       </w:r>
-      <w:bookmarkEnd w:id="40"/>
+      <w:bookmarkEnd w:id="41"/>
     </w:p>
     <w:p>
       <w:pPr>
         <w:pStyle w:val="berschrift2"/>
       </w:pPr>
-      <w:bookmarkStart w:id="41" w:name="_Toc214085213"/>
+      <w:bookmarkStart w:id="42" w:name="_Toc214095332"/>
       <w:r>
         <w:t xml:space="preserve">Setup 0 - </w:t>
       </w:r>
@@ -15546,7 +15535,7 @@
       <w:r>
         <w:t>Baseline-Setup</w:t>
       </w:r>
-      <w:bookmarkEnd w:id="41"/>
+      <w:bookmarkEnd w:id="42"/>
     </w:p>
     <w:p>
       <w:r>
@@ -15563,14 +15552,14 @@
           <w:noProof/>
         </w:rPr>
       </w:pPr>
-      <w:bookmarkStart w:id="42" w:name="_Toc214085214"/>
+      <w:bookmarkStart w:id="43" w:name="_Toc214095333"/>
       <w:r>
         <w:rPr>
           <w:noProof/>
         </w:rPr>
         <w:t>Diagramme</w:t>
       </w:r>
-      <w:bookmarkEnd w:id="42"/>
+      <w:bookmarkEnd w:id="43"/>
     </w:p>
     <w:p>
       <w:pPr>
@@ -15636,7 +15625,7 @@
           <w:numId w:val="0"/>
         </w:numPr>
       </w:pPr>
-      <w:bookmarkStart w:id="43" w:name="_Toc214085215"/>
+      <w:bookmarkStart w:id="44" w:name="_Toc214095334"/>
       <w:r>
         <w:rPr>
           <w:noProof/>
@@ -15690,7 +15679,7 @@
           </wp:inline>
         </w:drawing>
       </w:r>
-      <w:bookmarkEnd w:id="43"/>
+      <w:bookmarkEnd w:id="44"/>
     </w:p>
     <w:p>
       <w:pPr>
@@ -15710,29 +15699,30 @@
         <w:fldChar w:fldCharType="separate"/>
       </w:r>
       <w:r>
+        <w:t>6</w:t>
+      </w:r>
+      <w:r>
+        <w:fldChar w:fldCharType="end"/>
+      </w:r>
+      <w:r>
+        <w:t xml:space="preserve"> - Zeitreihendiagramm von der aggregierten Strategieentwicklung aller Q-Learning-Agenten gemittelt über zehn verschiedenen Simulationsläufen</w:t>
+      </w:r>
+    </w:p>
+    <w:p>
+      <w:r>
+        <w:lastRenderedPageBreak/>
+        <w:t>Der aggregierte Strategieentwicklungsgraph (</w:t>
+      </w:r>
+      <w:r>
+        <w:t xml:space="preserve">siehe </w:t>
+      </w:r>
+      <w:r>
+        <w:t xml:space="preserve">Abbildung </w:t>
+      </w:r>
+      <w:r>
         <w:t>5</w:t>
       </w:r>
       <w:r>
-        <w:fldChar w:fldCharType="end"/>
-      </w:r>
-      <w:r>
-        <w:t xml:space="preserve"> - Zeitreihendiagramm von der aggregierten Strategieentwicklung aller Q-Learning-Agenten gemittelt über zehn verschiedenen Simulationsläufen</w:t>
-      </w:r>
-    </w:p>
-    <w:p>
-      <w:r>
-        <w:t>Der aggregierte Strategieentwicklungsgraph (</w:t>
-      </w:r>
-      <w:r>
-        <w:t xml:space="preserve">siehe </w:t>
-      </w:r>
-      <w:r>
-        <w:t xml:space="preserve">Abbildung </w:t>
-      </w:r>
-      <w:r>
-        <w:t>5</w:t>
-      </w:r>
-      <w:r>
         <w:t xml:space="preserve">) zeigt die durchschnittliche </w:t>
       </w:r>
       <w:proofErr w:type="spellStart"/>
@@ -15755,7 +15745,6 @@
     </w:p>
     <w:p>
       <w:r>
-        <w:lastRenderedPageBreak/>
         <w:t xml:space="preserve">Der aggregierte Strategieentwicklungsgraph zeigt, dass die durchschnittliche Strategie bei 50% beginnt, dann stark nahe Null abfällt und sich die Strategiewerte in der Lernphase, also Match 0 – 13800, mit einem geringen Fehlerband zwischen den Durchläufen kaum unterscheidet. Die Lernphase verläuft wie folgt: </w:t>
       </w:r>
       <w:proofErr w:type="spellStart"/>
@@ -15951,7 +15940,7 @@
         <w:fldChar w:fldCharType="separate"/>
       </w:r>
       <w:r>
-        <w:t>6</w:t>
+        <w:t>7</w:t>
       </w:r>
       <w:r>
         <w:fldChar w:fldCharType="end"/>
@@ -15962,6 +15951,7 @@
     </w:p>
     <w:p>
       <w:r>
+        <w:lastRenderedPageBreak/>
         <w:t>Der Graph</w:t>
       </w:r>
       <w:r>
@@ -15998,11 +15988,7 @@
         <w:t xml:space="preserve">stark und behält bis </w:t>
       </w:r>
       <w:r>
-        <w:t xml:space="preserve">zum ungefähren </w:t>
-      </w:r>
-      <w:r>
-        <w:lastRenderedPageBreak/>
-        <w:t xml:space="preserve">Wendepunkt bei </w:t>
+        <w:t xml:space="preserve">zum ungefähren Wendepunkt bei </w:t>
       </w:r>
       <w:r>
         <w:t xml:space="preserve">Match </w:t>
@@ -16082,120 +16068,13 @@
     </w:p>
     <w:p>
       <w:pPr>
-        <w:keepNext/>
-      </w:pPr>
-      <w:r>
-        <w:rPr>
-          <w:noProof/>
-        </w:rPr>
-        <w:drawing>
-          <wp:inline distT="0" distB="0" distL="0" distR="0" wp14:anchorId="641C1C25" wp14:editId="7049C019">
-            <wp:extent cx="5749925" cy="3352800"/>
-            <wp:effectExtent l="0" t="0" r="3175" b="0"/>
-            <wp:docPr id="1341558256" name="Grafik 11" descr="Ein Bild, das Text, Reihe, Diagramm, parallel enthält.&#10;&#10;KI-generierte Inhalte können fehlerhaft sein."/>
-            <wp:cNvGraphicFramePr>
-              <a:graphicFrameLocks xmlns:a="http://schemas.openxmlformats.org/drawingml/2006/main" noChangeAspect="1"/>
-            </wp:cNvGraphicFramePr>
-            <a:graphic xmlns:a="http://schemas.openxmlformats.org/drawingml/2006/main">
-              <a:graphicData uri="http://schemas.openxmlformats.org/drawingml/2006/picture">
-                <pic:pic xmlns:pic="http://schemas.openxmlformats.org/drawingml/2006/picture">
-                  <pic:nvPicPr>
-                    <pic:cNvPr id="1341558256" name="Grafik 11" descr="Ein Bild, das Text, Reihe, Diagramm, parallel enthält.&#10;&#10;KI-generierte Inhalte können fehlerhaft sein."/>
-                    <pic:cNvPicPr>
-                      <a:picLocks noChangeAspect="1" noChangeArrowheads="1"/>
-                    </pic:cNvPicPr>
-                  </pic:nvPicPr>
-                  <pic:blipFill>
-                    <a:blip r:embed="rId19">
-                      <a:extLst>
-                        <a:ext uri="{28A0092B-C50C-407E-A947-70E740481C1C}">
-                          <a14:useLocalDpi xmlns:a14="http://schemas.microsoft.com/office/drawing/2010/main" val="0"/>
-                        </a:ext>
-                      </a:extLst>
-                    </a:blip>
-                    <a:srcRect/>
-                    <a:stretch>
-                      <a:fillRect/>
-                    </a:stretch>
-                  </pic:blipFill>
-                  <pic:spPr bwMode="auto">
-                    <a:xfrm>
-                      <a:off x="0" y="0"/>
-                      <a:ext cx="5749925" cy="3352800"/>
-                    </a:xfrm>
-                    <a:prstGeom prst="rect">
-                      <a:avLst/>
-                    </a:prstGeom>
-                    <a:noFill/>
-                    <a:ln>
-                      <a:noFill/>
-                    </a:ln>
-                  </pic:spPr>
-                </pic:pic>
-              </a:graphicData>
-            </a:graphic>
-          </wp:inline>
-        </w:drawing>
-      </w:r>
-    </w:p>
-    <w:p>
-      <w:pPr>
-        <w:pStyle w:val="Beschriftung"/>
-        <w:jc w:val="both"/>
-      </w:pPr>
-      <w:r>
-        <w:t xml:space="preserve">Abbildung </w:t>
-      </w:r>
-      <w:r>
-        <w:fldChar w:fldCharType="begin"/>
-      </w:r>
-      <w:r>
-        <w:instrText xml:space="preserve"> SEQ Abbildung \* ARABIC </w:instrText>
-      </w:r>
-      <w:r>
-        <w:fldChar w:fldCharType="separate"/>
-      </w:r>
-      <w:r>
-        <w:t>7</w:t>
-      </w:r>
-      <w:r>
-        <w:fldChar w:fldCharType="end"/>
-      </w:r>
-      <w:r>
-        <w:t xml:space="preserve"> - Zeitreihendiagramm des aggregierten kumulativen Reward aller Q-Learning-Agenten gemittelt über zehn verschiedene Simulationsläufe</w:t>
-      </w:r>
-    </w:p>
-    <w:p>
-      <w:r>
-        <w:t xml:space="preserve">Der Graph zum </w:t>
-      </w:r>
-      <w:r>
-        <w:rPr>
-          <w:highlight w:val="yellow"/>
-        </w:rPr>
-        <w:t xml:space="preserve">aggregierten kumulativen </w:t>
-      </w:r>
-      <w:proofErr w:type="spellStart"/>
-      <w:r>
-        <w:rPr>
-          <w:highlight w:val="yellow"/>
-        </w:rPr>
-        <w:t>Reward</w:t>
-      </w:r>
-      <w:proofErr w:type="spellEnd"/>
-      <w:r>
-        <w:t xml:space="preserve"> zeig</w:t>
-      </w:r>
-    </w:p>
-    <w:p>
-      <w:pPr>
         <w:pStyle w:val="berschrift3"/>
       </w:pPr>
-      <w:bookmarkStart w:id="44" w:name="_Toc214085216"/>
+      <w:bookmarkStart w:id="45" w:name="_Toc214095335"/>
       <w:r>
         <w:t>Rohdaten</w:t>
       </w:r>
-      <w:bookmarkEnd w:id="44"/>
+      <w:bookmarkEnd w:id="45"/>
     </w:p>
     <w:p>
       <w:r>
@@ -16309,7 +16188,6 @@
           </w:tcPr>
           <w:p>
             <w:r>
-              <w:lastRenderedPageBreak/>
               <w:t>Agenten-Performance</w:t>
             </w:r>
           </w:p>
@@ -16327,7 +16205,19 @@
       </w:tr>
     </w:tbl>
     <w:p/>
-    <w:p/>
+    <w:p>
+      <w:r>
+        <w:t xml:space="preserve">Tabelle 1 zeigt, wie gut das Gesamtsystem abgeschnitten hat, indem die durchschnittliche Kooperationsrate, der erzielte </w:t>
+      </w:r>
+      <w:proofErr w:type="spellStart"/>
+      <w:r>
+        <w:t>Gesamtreward</w:t>
+      </w:r>
+      <w:proofErr w:type="spellEnd"/>
+      <w:r>
+        <w:t xml:space="preserve"> aller Agenten sowie die durchschnittliche Agentenperformance betrachtet werden.</w:t>
+      </w:r>
+    </w:p>
     <w:p>
       <w:pPr>
         <w:pStyle w:val="Beschriftung"/>
@@ -16517,6 +16407,7 @@
               <w:rPr>
                 <w:lang w:val="en-US"/>
               </w:rPr>
+              <w:lastRenderedPageBreak/>
               <w:t>Win-Stay-Lose-Shift (L</w:t>
             </w:r>
             <w:r>
@@ -16552,12 +16443,11 @@
       <w:pPr>
         <w:pStyle w:val="berschrift3"/>
       </w:pPr>
-      <w:bookmarkStart w:id="45" w:name="_Toc214085217"/>
-      <w:r>
-        <w:lastRenderedPageBreak/>
+      <w:bookmarkStart w:id="46" w:name="_Toc214095336"/>
+      <w:r>
         <w:t>Analyse-Dashboard</w:t>
       </w:r>
-      <w:bookmarkEnd w:id="45"/>
+      <w:bookmarkEnd w:id="46"/>
     </w:p>
     <w:p>
       <w:pPr>
@@ -16565,10 +16455,10 @@
       </w:pPr>
       <w:r>
         <w:drawing>
-          <wp:inline distT="0" distB="0" distL="0" distR="0" wp14:anchorId="6E073904" wp14:editId="52102825">
-            <wp:extent cx="5759450" cy="3661410"/>
+          <wp:inline distT="0" distB="0" distL="0" distR="0" wp14:anchorId="26797B41" wp14:editId="5B789761">
+            <wp:extent cx="5759450" cy="3966210"/>
             <wp:effectExtent l="0" t="0" r="0" b="0"/>
-            <wp:docPr id="1198525995" name="Grafik 1" descr="Ein Bild, das Text, Screenshot enthält.&#10;&#10;KI-generierte Inhalte können fehlerhaft sein."/>
+            <wp:docPr id="1832994273" name="Grafik 1" descr="Ein Bild, das Screenshot, Text enthält.&#10;&#10;KI-generierte Inhalte können fehlerhaft sein."/>
             <wp:cNvGraphicFramePr>
               <a:graphicFrameLocks xmlns:a="http://schemas.openxmlformats.org/drawingml/2006/main" noChangeAspect="1"/>
             </wp:cNvGraphicFramePr>
@@ -16576,7 +16466,134 @@
               <a:graphicData uri="http://schemas.openxmlformats.org/drawingml/2006/picture">
                 <pic:pic xmlns:pic="http://schemas.openxmlformats.org/drawingml/2006/picture">
                   <pic:nvPicPr>
-                    <pic:cNvPr id="1198525995" name="Grafik 1" descr="Ein Bild, das Text, Screenshot enthält.&#10;&#10;KI-generierte Inhalte können fehlerhaft sein."/>
+                    <pic:cNvPr id="1832994273" name="Grafik 1" descr="Ein Bild, das Screenshot, Text enthält.&#10;&#10;KI-generierte Inhalte können fehlerhaft sein."/>
+                    <pic:cNvPicPr/>
+                  </pic:nvPicPr>
+                  <pic:blipFill>
+                    <a:blip r:embed="rId19"/>
+                    <a:stretch>
+                      <a:fillRect/>
+                    </a:stretch>
+                  </pic:blipFill>
+                  <pic:spPr>
+                    <a:xfrm>
+                      <a:off x="0" y="0"/>
+                      <a:ext cx="5759450" cy="3966210"/>
+                    </a:xfrm>
+                    <a:prstGeom prst="rect">
+                      <a:avLst/>
+                    </a:prstGeom>
+                  </pic:spPr>
+                </pic:pic>
+              </a:graphicData>
+            </a:graphic>
+          </wp:inline>
+        </w:drawing>
+      </w:r>
+    </w:p>
+    <w:p>
+      <w:pPr>
+        <w:pStyle w:val="Beschriftung"/>
+        <w:jc w:val="both"/>
+      </w:pPr>
+      <w:r>
+        <w:t xml:space="preserve">Abbildung </w:t>
+      </w:r>
+      <w:r>
+        <w:fldChar w:fldCharType="begin"/>
+      </w:r>
+      <w:r>
+        <w:instrText xml:space="preserve"> SEQ Abbildung \* ARABIC </w:instrText>
+      </w:r>
+      <w:r>
+        <w:fldChar w:fldCharType="separate"/>
+      </w:r>
+      <w:r>
+        <w:t>9</w:t>
+      </w:r>
+      <w:r>
+        <w:fldChar w:fldCharType="end"/>
+      </w:r>
+      <w:r>
+        <w:t xml:space="preserve"> - </w:t>
+      </w:r>
+      <w:r>
+        <w:t>Die Abbildung zeigt oben den Verlauf der Heatmaps über die Dauert der Simulation hinweg. Die Zahlen über den Heatmaps geben den jeweiligen Matchcount an, zu welchem Zeitpunkt die Heatmap erstellt wurde. Der untere Teil zeigt den Verlauf der Reward-Hea</w:t>
+      </w:r>
+      <w:r>
+        <w:t>tmap.</w:t>
+      </w:r>
+      <w:r>
+        <w:t xml:space="preserve"> Diese Verläufe stammen aus dem Durchlauf mit Seed 0.</w:t>
+      </w:r>
+      <w:r>
+        <w:t xml:space="preserve"> </w:t>
+      </w:r>
+    </w:p>
+    <w:p/>
+    <w:p>
+      <w:r>
+        <w:t>In Abbildung 8 sind die beiden Entwicklungen der Kooperationsraten-</w:t>
+      </w:r>
+      <w:proofErr w:type="spellStart"/>
+      <w:r>
+        <w:t>Heatmap</w:t>
+      </w:r>
+      <w:r>
+        <w:t>s</w:t>
+      </w:r>
+      <w:proofErr w:type="spellEnd"/>
+      <w:r>
+        <w:t xml:space="preserve"> (oben) sowie der </w:t>
+      </w:r>
+      <w:proofErr w:type="spellStart"/>
+      <w:r>
+        <w:t>Heatmap</w:t>
+      </w:r>
+      <w:r>
+        <w:t>s</w:t>
+      </w:r>
+      <w:proofErr w:type="spellEnd"/>
+      <w:r>
+        <w:t xml:space="preserve"> de</w:t>
+      </w:r>
+      <w:r>
+        <w:t>r</w:t>
+      </w:r>
+      <w:r>
+        <w:t xml:space="preserve"> kumulativen </w:t>
+      </w:r>
+      <w:proofErr w:type="spellStart"/>
+      <w:r>
+        <w:t>Rewards</w:t>
+      </w:r>
+      <w:proofErr w:type="spellEnd"/>
+      <w:r>
+        <w:t xml:space="preserve"> (unten) zu sehen.</w:t>
+      </w:r>
+      <w:r>
+        <w:t xml:space="preserve"> In der Lernphase entwickelt sich das System zu einer Kooperationsrate von ungefähr 50%, wird daraufhin jedoch zunächst stark defektiv. Nachdem die Explorationsphase vorbei ist, ist die Entstehung von defektiven und kooperativen Clustern zu bemerken.</w:t>
+      </w:r>
+    </w:p>
+    <w:p>
+      <w:pPr>
+        <w:keepNext/>
+      </w:pPr>
+      <w:r>
+        <w:lastRenderedPageBreak/>
+        <w:drawing>
+          <wp:inline distT="0" distB="0" distL="0" distR="0" wp14:anchorId="4179506C" wp14:editId="559DC5D0">
+            <wp:extent cx="5759450" cy="1922145"/>
+            <wp:effectExtent l="0" t="0" r="0" b="1905"/>
+            <wp:docPr id="1189457026" name="Grafik 1" descr="Ein Bild, das Screenshot, Farbigkeit, Text, Multimedia-Software enthält.&#10;&#10;KI-generierte Inhalte können fehlerhaft sein."/>
+            <wp:cNvGraphicFramePr>
+              <a:graphicFrameLocks xmlns:a="http://schemas.openxmlformats.org/drawingml/2006/main" noChangeAspect="1"/>
+            </wp:cNvGraphicFramePr>
+            <a:graphic xmlns:a="http://schemas.openxmlformats.org/drawingml/2006/main">
+              <a:graphicData uri="http://schemas.openxmlformats.org/drawingml/2006/picture">
+                <pic:pic xmlns:pic="http://schemas.openxmlformats.org/drawingml/2006/picture">
+                  <pic:nvPicPr>
+                    <pic:cNvPr id="1189457026" name="Grafik 1" descr="Ein Bild, das Screenshot, Farbigkeit, Text, Multimedia-Software enthält.&#10;&#10;KI-generierte Inhalte können fehlerhaft sein."/>
                     <pic:cNvPicPr/>
                   </pic:nvPicPr>
                   <pic:blipFill>
@@ -16588,7 +16605,7 @@
                   <pic:spPr>
                     <a:xfrm>
                       <a:off x="0" y="0"/>
-                      <a:ext cx="5759450" cy="3661410"/>
+                      <a:ext cx="5759450" cy="1922145"/>
                     </a:xfrm>
                     <a:prstGeom prst="rect">
                       <a:avLst/>
@@ -16619,46 +16636,99 @@
         <w:fldChar w:fldCharType="separate"/>
       </w:r>
       <w:r>
-        <w:t>8</w:t>
+        <w:t>10</w:t>
       </w:r>
       <w:r>
         <w:fldChar w:fldCharType="end"/>
       </w:r>
       <w:r>
-        <w:t xml:space="preserve"> - </w:t>
-      </w:r>
-      <w:r>
-        <w:t>Die Abbildung zeigt oben den Verlauf der Heatmaps über die Dauert der Simulation hinweg. Die Zahlen über den Heatmaps geben den jeweiligen Matchcount an, zu welchem Zeitpunkt die Heatmap erstellt wurde. Der untere Teil zeigt den Verlauf der Reward-Hea</w:t>
-      </w:r>
-      <w:r>
-        <w:t>tmap.</w:t>
-      </w:r>
-      <w:r>
-        <w:t xml:space="preserve"> Diese Verläufe stammen aus dem Durchlauf mit Seed 0.</w:t>
-      </w:r>
-    </w:p>
-    <w:p/>
-    <w:p>
-      <w:r>
-        <w:rPr>
-          <w:highlight w:val="yellow"/>
-        </w:rPr>
-        <w:t xml:space="preserve">Beschreibung Verlauf </w:t>
-      </w:r>
-      <w:proofErr w:type="spellStart"/>
-      <w:r>
-        <w:rPr>
-          <w:highlight w:val="yellow"/>
-        </w:rPr>
-        <w:t>Heatmaps</w:t>
-      </w:r>
-      <w:proofErr w:type="spellEnd"/>
+        <w:t xml:space="preserve"> - Gesamtbild des Analyse-Dashboards zum Matchcount 200,000.</w:t>
+      </w:r>
+    </w:p>
+    <w:p>
+      <w:r>
+        <w:t>In Abbildung 10 sieht man, dass eine gemischte und große Vielfalt an verschiedenen Strategien emergieren.</w:t>
+      </w:r>
+    </w:p>
+    <w:p>
+      <w:pPr>
+        <w:keepNext/>
+      </w:pPr>
+      <w:r>
+        <w:drawing>
+          <wp:inline distT="0" distB="0" distL="0" distR="0" wp14:anchorId="6F9C2FBC" wp14:editId="33125FFE">
+            <wp:extent cx="5759450" cy="4031615"/>
+            <wp:effectExtent l="0" t="0" r="0" b="6985"/>
+            <wp:docPr id="1603553558" name="Grafik 1" descr="Ein Bild, das Text, Screenshot, Essen enthält.&#10;&#10;KI-generierte Inhalte können fehlerhaft sein."/>
+            <wp:cNvGraphicFramePr>
+              <a:graphicFrameLocks xmlns:a="http://schemas.openxmlformats.org/drawingml/2006/main" noChangeAspect="1"/>
+            </wp:cNvGraphicFramePr>
+            <a:graphic xmlns:a="http://schemas.openxmlformats.org/drawingml/2006/main">
+              <a:graphicData uri="http://schemas.openxmlformats.org/drawingml/2006/picture">
+                <pic:pic xmlns:pic="http://schemas.openxmlformats.org/drawingml/2006/picture">
+                  <pic:nvPicPr>
+                    <pic:cNvPr id="1603553558" name="Grafik 1" descr="Ein Bild, das Text, Screenshot, Essen enthält.&#10;&#10;KI-generierte Inhalte können fehlerhaft sein."/>
+                    <pic:cNvPicPr/>
+                  </pic:nvPicPr>
+                  <pic:blipFill>
+                    <a:blip r:embed="rId21"/>
+                    <a:stretch>
+                      <a:fillRect/>
+                    </a:stretch>
+                  </pic:blipFill>
+                  <pic:spPr>
+                    <a:xfrm>
+                      <a:off x="0" y="0"/>
+                      <a:ext cx="5759450" cy="4031615"/>
+                    </a:xfrm>
+                    <a:prstGeom prst="rect">
+                      <a:avLst/>
+                    </a:prstGeom>
+                  </pic:spPr>
+                </pic:pic>
+              </a:graphicData>
+            </a:graphic>
+          </wp:inline>
+        </w:drawing>
+      </w:r>
+    </w:p>
+    <w:p>
+      <w:pPr>
+        <w:pStyle w:val="Beschriftung"/>
+        <w:jc w:val="both"/>
+      </w:pPr>
+      <w:r>
+        <w:t xml:space="preserve">Abbildung </w:t>
+      </w:r>
+      <w:r>
+        <w:fldChar w:fldCharType="begin"/>
+      </w:r>
+      <w:r>
+        <w:instrText xml:space="preserve"> SEQ Abbildung \* ARABIC </w:instrText>
+      </w:r>
+      <w:r>
+        <w:fldChar w:fldCharType="separate"/>
+      </w:r>
+      <w:r>
+        <w:t>11</w:t>
+      </w:r>
+      <w:r>
+        <w:fldChar w:fldCharType="end"/>
+      </w:r>
+      <w:r>
+        <w:t xml:space="preserve"> - Endzustände von zehn verschiedenen Seeds (0-9). Das bedeutet, alle Heatmaps wurden bei Match 200,000 erstellt. Der obere Teil sind die Seeds 0-4, der untere Teil die Seeds 5-9. Die jeweils obere Heatmap zeigt die Kooperationsraten-Heatmap und die Untere zeigt die Heatmap für den kumulativen Reward.</w:t>
+      </w:r>
+    </w:p>
+    <w:p>
+      <w:r>
+        <w:t>Abbildung 11 zeigt, dass zwar stets kooperative Cluster im MAS entstehen, jedoch immer unterschiedliche Nachbarschaften zu kooperativen Clustern werden.</w:t>
+      </w:r>
     </w:p>
     <w:p>
       <w:pPr>
         <w:pStyle w:val="berschrift2"/>
       </w:pPr>
-      <w:bookmarkStart w:id="46" w:name="_Toc214085218"/>
+      <w:bookmarkStart w:id="47" w:name="_Toc214095337"/>
       <w:r>
         <w:lastRenderedPageBreak/>
         <w:t xml:space="preserve">Setup 1 - </w:t>
@@ -16666,26 +16736,26 @@
       <w:r>
         <w:t>Einfluss des Begegnungsschemas</w:t>
       </w:r>
-      <w:bookmarkEnd w:id="46"/>
+      <w:bookmarkEnd w:id="47"/>
     </w:p>
     <w:p>
       <w:pPr>
         <w:pStyle w:val="berschrift2"/>
       </w:pPr>
-      <w:bookmarkStart w:id="47" w:name="_Toc214085219"/>
+      <w:bookmarkStart w:id="48" w:name="_Toc214095338"/>
       <w:r>
         <w:t xml:space="preserve">Setup 2 - </w:t>
       </w:r>
       <w:r>
         <w:t>Vergleichende Betrachtung der Lernalgorithmen und deren Auswirkungen</w:t>
       </w:r>
-      <w:bookmarkEnd w:id="47"/>
+      <w:bookmarkEnd w:id="48"/>
     </w:p>
     <w:p>
       <w:pPr>
         <w:pStyle w:val="berschrift2"/>
       </w:pPr>
-      <w:bookmarkStart w:id="48" w:name="_Toc214085220"/>
+      <w:bookmarkStart w:id="49" w:name="_Toc214095339"/>
       <w:r>
         <w:t xml:space="preserve">Setup 3 - Einfluss der Policy des Agenten (Vergleich </w:t>
       </w:r>
@@ -16705,35 +16775,75 @@
       <w:r>
         <w:t>)</w:t>
       </w:r>
-      <w:bookmarkEnd w:id="48"/>
+      <w:bookmarkEnd w:id="49"/>
     </w:p>
     <w:p>
       <w:pPr>
         <w:pStyle w:val="berschrift2"/>
       </w:pPr>
-      <w:bookmarkStart w:id="49" w:name="_Toc214085221"/>
+      <w:bookmarkStart w:id="50" w:name="_Toc214095340"/>
       <w:r>
         <w:t xml:space="preserve">Setup 4 - </w:t>
       </w:r>
       <w:r>
         <w:t>Einfluss von Nachbarschaftsgröße</w:t>
       </w:r>
-      <w:bookmarkEnd w:id="49"/>
+      <w:bookmarkEnd w:id="50"/>
     </w:p>
     <w:p>
       <w:pPr>
         <w:pStyle w:val="berschrift1"/>
       </w:pPr>
-      <w:bookmarkStart w:id="50" w:name="_Ref348548465"/>
-      <w:bookmarkStart w:id="51" w:name="_Toc214085222"/>
+      <w:r>
+        <w:t>Diskussion</w:t>
+      </w:r>
+    </w:p>
+    <w:p>
+      <w:pPr>
+        <w:pStyle w:val="berschrift2"/>
+      </w:pPr>
+      <w:r>
+        <w:t>Setup 1</w:t>
+      </w:r>
+    </w:p>
+    <w:p>
+      <w:pPr>
+        <w:pStyle w:val="berschrift2"/>
+      </w:pPr>
+      <w:r>
+        <w:t>Setup 2</w:t>
+      </w:r>
+    </w:p>
+    <w:p>
+      <w:pPr>
+        <w:pStyle w:val="berschrift2"/>
+      </w:pPr>
+      <w:r>
+        <w:t>Setup 3</w:t>
+      </w:r>
+    </w:p>
+    <w:p>
+      <w:pPr>
+        <w:pStyle w:val="berschrift2"/>
+      </w:pPr>
+      <w:r>
+        <w:t>Setup 4</w:t>
+      </w:r>
+    </w:p>
+    <w:p>
+      <w:pPr>
+        <w:pStyle w:val="berschrift1"/>
+      </w:pPr>
+      <w:bookmarkStart w:id="51" w:name="_Ref348548465"/>
+      <w:bookmarkStart w:id="52" w:name="_Toc214095341"/>
       <w:r>
         <w:t xml:space="preserve">Zusammenfassung und </w:t>
       </w:r>
       <w:r>
         <w:t>Ausblick</w:t>
       </w:r>
-      <w:bookmarkEnd w:id="50"/>
       <w:bookmarkEnd w:id="51"/>
+      <w:bookmarkEnd w:id="52"/>
     </w:p>
     <w:p>
       <w:r>
@@ -16741,37 +16851,88 @@
       </w:r>
     </w:p>
     <w:p>
-      <w:r>
+      <w:pPr>
+        <w:rPr>
+          <w:lang w:val="en-US"/>
+        </w:rPr>
+      </w:pPr>
+      <w:r>
+        <w:rPr>
+          <w:lang w:val="en-US"/>
+        </w:rPr>
         <w:t xml:space="preserve">- </w:t>
       </w:r>
       <w:proofErr w:type="spellStart"/>
       <w:r>
+        <w:rPr>
+          <w:lang w:val="en-US"/>
+        </w:rPr>
         <w:t>Continous</w:t>
       </w:r>
       <w:proofErr w:type="spellEnd"/>
       <w:r>
-        <w:t xml:space="preserve"> Action </w:t>
+        <w:rPr>
+          <w:lang w:val="en-US"/>
+        </w:rPr>
+        <w:t xml:space="preserve"> Action Iterated Prisoners Dilemma (CAID)</w:t>
+      </w:r>
+      <w:r>
+        <w:rPr>
+          <w:lang w:val="en-US"/>
+        </w:rPr>
+        <w:br/>
+        <w:t xml:space="preserve">-&gt; Policy-Gradient, Actor-Critic und </w:t>
       </w:r>
       <w:proofErr w:type="spellStart"/>
       <w:r>
-        <w:t>Iterated</w:t>
+        <w:rPr>
+          <w:lang w:val="en-US"/>
+        </w:rPr>
+        <w:t>neuronale</w:t>
       </w:r>
       <w:proofErr w:type="spellEnd"/>
       <w:r>
-        <w:t xml:space="preserve"> Prisoners Dilemma (CAID)</w:t>
-      </w:r>
-      <w:r>
-        <w:br/>
-        <w:t>-&gt; Policy-Gradient, Actor-</w:t>
+        <w:rPr>
+          <w:lang w:val="en-US"/>
+        </w:rPr>
+        <w:t xml:space="preserve"> </w:t>
       </w:r>
       <w:proofErr w:type="spellStart"/>
       <w:r>
-        <w:t>Critic</w:t>
+        <w:rPr>
+          <w:lang w:val="en-US"/>
+        </w:rPr>
+        <w:t>Netze</w:t>
       </w:r>
       <w:proofErr w:type="spellEnd"/>
       <w:r>
-        <w:t xml:space="preserve"> und neuronale Netze würden relevant werden</w:t>
-      </w:r>
+        <w:rPr>
+          <w:lang w:val="en-US"/>
+        </w:rPr>
+        <w:t xml:space="preserve"> </w:t>
+      </w:r>
+      <w:proofErr w:type="spellStart"/>
+      <w:r>
+        <w:rPr>
+          <w:lang w:val="en-US"/>
+        </w:rPr>
+        <w:t>würden</w:t>
+      </w:r>
+      <w:proofErr w:type="spellEnd"/>
+      <w:r>
+        <w:rPr>
+          <w:lang w:val="en-US"/>
+        </w:rPr>
+        <w:t xml:space="preserve"> relevant </w:t>
+      </w:r>
+      <w:proofErr w:type="spellStart"/>
+      <w:r>
+        <w:rPr>
+          <w:lang w:val="en-US"/>
+        </w:rPr>
+        <w:t>werden</w:t>
+      </w:r>
+      <w:proofErr w:type="spellEnd"/>
     </w:p>
     <w:p>
       <w:r>
@@ -16804,6 +16965,7 @@
     </w:p>
     <w:p>
       <w:r>
+        <w:lastRenderedPageBreak/>
         <w:t>- Komplexere Agenten (PPO, A2C, …)</w:t>
       </w:r>
     </w:p>
@@ -16822,7 +16984,13 @@
     </w:p>
     <w:p>
       <w:r>
-        <w:t>- Hyperparameteroptimierung</w:t>
+        <w:t xml:space="preserve">- </w:t>
+      </w:r>
+      <w:r>
+        <w:t xml:space="preserve">(Dynamische) </w:t>
+      </w:r>
+      <w:r>
+        <w:t>Hyperparameteroptimierung</w:t>
       </w:r>
     </w:p>
     <w:p>
@@ -16845,7 +17013,7 @@
         <w:pStyle w:val="berschrift1"/>
         <w:spacing w:beforeLines="50" w:before="156" w:afterLines="50" w:after="156"/>
       </w:pPr>
-      <w:bookmarkStart w:id="52" w:name="_Toc214085223"/>
+      <w:bookmarkStart w:id="53" w:name="_Toc214095342"/>
       <w:r>
         <w:rPr>
           <w:rFonts w:hint="eastAsia"/>
@@ -16855,7 +17023,7 @@
       <w:r>
         <w:t>nhang</w:t>
       </w:r>
-      <w:bookmarkEnd w:id="52"/>
+      <w:bookmarkEnd w:id="53"/>
       <w:r>
         <w:rPr>
           <w:rFonts w:eastAsia="Times New Roman"/>
@@ -16876,7 +17044,7 @@
         <w:spacing w:beforeLines="50" w:before="156" w:afterLines="50" w:after="156"/>
         <w:jc w:val="left"/>
       </w:pPr>
-      <w:bookmarkStart w:id="53" w:name="_Toc214085224"/>
+      <w:bookmarkStart w:id="54" w:name="_Toc214095343"/>
       <w:r>
         <w:rPr>
           <w:noProof/>
@@ -16908,7 +17076,7 @@
                     </pic:cNvPicPr>
                   </pic:nvPicPr>
                   <pic:blipFill>
-                    <a:blip r:embed="rId21" cstate="print">
+                    <a:blip r:embed="rId22" cstate="print">
                       <a:extLst>
                         <a:ext uri="{28A0092B-C50C-407E-A947-70E740481C1C}">
                           <a14:useLocalDpi xmlns:a14="http://schemas.microsoft.com/office/drawing/2010/main" val="0"/>
@@ -16949,7 +17117,7 @@
         <w:lastRenderedPageBreak/>
         <w:t>Abbildungsverzeichnis</w:t>
       </w:r>
-      <w:bookmarkEnd w:id="53"/>
+      <w:bookmarkEnd w:id="54"/>
     </w:p>
     <w:p>
       <w:pPr>
@@ -16959,17 +17127,17 @@
           <w:numId w:val="0"/>
         </w:numPr>
       </w:pPr>
-      <w:bookmarkStart w:id="54" w:name="_Toc214085225"/>
+      <w:bookmarkStart w:id="55" w:name="_Toc214095344"/>
       <w:r>
         <w:t>Tabellen</w:t>
       </w:r>
       <w:r>
         <w:t>verzeichnis</w:t>
       </w:r>
-      <w:bookmarkEnd w:id="54"/>
+      <w:bookmarkEnd w:id="55"/>
     </w:p>
     <w:p/>
-    <w:bookmarkStart w:id="55" w:name="_Toc214085226" w:displacedByCustomXml="next"/>
+    <w:bookmarkStart w:id="56" w:name="_Toc214095345" w:displacedByCustomXml="next"/>
     <w:sdt>
       <w:sdtPr>
         <w:rPr>
@@ -16992,7 +17160,7 @@
           <w:r>
             <w:t>Literaturverzeichnis</w:t>
           </w:r>
-          <w:bookmarkEnd w:id="55"/>
+          <w:bookmarkEnd w:id="56"/>
         </w:p>
         <w:sdt>
           <w:sdtPr>
@@ -17440,7 +17608,7 @@
     </w:tbl>
     <w:p/>
     <w:sectPr>
-      <w:footerReference w:type="default" r:id="rId22"/>
+      <w:footerReference w:type="default" r:id="rId23"/>
       <w:pgSz w:w="11906" w:h="16838"/>
       <w:pgMar w:top="1418" w:right="1418" w:bottom="1418" w:left="1418" w:header="851" w:footer="992" w:gutter="0"/>
       <w:cols w:space="425"/>
@@ -17625,7 +17793,7 @@
         <w:rPr>
           <w:noProof/>
         </w:rPr>
-        <w:t>Ergebnisse und Interpretationen</w:t>
+        <w:t>Methodik und Design</w:t>
       </w:r>
     </w:fldSimple>
   </w:p>
@@ -17655,7 +17823,7 @@
         <v:path o:extrusionok="f" gradientshapeok="t" o:connecttype="rect"/>
         <o:lock v:ext="edit" aspectratio="t"/>
       </v:shapetype>
-      <v:shape id="_x0000_i1084" type="#_x0000_t75" style="width:.75pt;height:1.5pt" o:bullet="t">
+      <v:shape id="_x0000_i1066" type="#_x0000_t75" style="width:.75pt;height:1.5pt" o:bullet="t">
         <v:imagedata r:id="rId1" o:title=""/>
       </v:shape>
     </w:pict>

</xml_diff>

<commit_message>
BA Experiment 1 - Begegnungschema (Setup 1) Datensammlung + Inset-Diagramme bei analyze_experiments.py hinzugefügt
</commit_message>
<xml_diff>
--- a/BA_Rauschecker_v2.0.docx
+++ b/BA_Rauschecker_v2.0.docx
@@ -52,7 +52,7 @@
                 <w:sz w:val="24"/>
               </w:rPr>
             </w:pPr>
-            <w:bookmarkStart w:id="2" w:name="_Toc214095295"/>
+            <w:bookmarkStart w:id="2" w:name="_Toc214147289"/>
             <w:r>
               <w:rPr>
                 <w:b w:val="0"/>
@@ -99,7 +99,7 @@
               <mc:AlternateContent>
                 <mc:Choice Requires="wps">
                   <w:drawing>
-                    <wp:anchor distT="0" distB="0" distL="114300" distR="114300" simplePos="0" relativeHeight="251621888" behindDoc="0" locked="0" layoutInCell="1" allowOverlap="1" wp14:anchorId="34FC13B8" wp14:editId="458D36E9">
+                    <wp:anchor distT="0" distB="0" distL="114300" distR="114300" simplePos="0" relativeHeight="251652608" behindDoc="0" locked="0" layoutInCell="1" allowOverlap="1" wp14:anchorId="34FC13B8" wp14:editId="458D36E9">
                       <wp:simplePos x="0" y="0"/>
                       <wp:positionH relativeFrom="column">
                         <wp:posOffset>1483360</wp:posOffset>
@@ -185,7 +185,7 @@
                       <v:stroke joinstyle="miter"/>
                       <v:path gradientshapeok="t" o:connecttype="rect"/>
                     </v:shapetype>
-                    <v:shape id="Text Box 96" o:spid="_x0000_s1026" type="#_x0000_t202" style="position:absolute;left:0;text-align:left;margin-left:116.8pt;margin-top:18.1pt;width:251.75pt;height:35.95pt;z-index:251621888;visibility:visible;mso-wrap-style:square;mso-width-percent:0;mso-height-percent:200;mso-wrap-distance-left:9pt;mso-wrap-distance-top:0;mso-wrap-distance-right:9pt;mso-wrap-distance-bottom:0;mso-position-horizontal:absolute;mso-position-horizontal-relative:text;mso-position-vertical:absolute;mso-position-vertical-relative:text;mso-width-percent:0;mso-height-percent:200;mso-width-relative:margin;mso-height-relative:margin;v-text-anchor:top" o:gfxdata="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" stroked="f">
+                    <v:shape id="Text Box 96" o:spid="_x0000_s1026" type="#_x0000_t202" style="position:absolute;left:0;text-align:left;margin-left:116.8pt;margin-top:18.1pt;width:251.75pt;height:35.95pt;z-index:251652608;visibility:visible;mso-wrap-style:square;mso-width-percent:0;mso-height-percent:200;mso-wrap-distance-left:9pt;mso-wrap-distance-top:0;mso-wrap-distance-right:9pt;mso-wrap-distance-bottom:0;mso-position-horizontal:absolute;mso-position-horizontal-relative:text;mso-position-vertical:absolute;mso-position-vertical-relative:text;mso-width-percent:0;mso-height-percent:200;mso-width-relative:margin;mso-height-relative:margin;v-text-anchor:top" o:gfxdata="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" stroked="f">
                       <v:textbox style="mso-fit-shape-to-text:t">
                         <w:txbxContent>
                           <w:p>
@@ -293,7 +293,7 @@
               <mc:AlternateContent>
                 <mc:Choice Requires="wps">
                   <w:drawing>
-                    <wp:anchor distT="0" distB="0" distL="114300" distR="114300" simplePos="0" relativeHeight="251625984" behindDoc="0" locked="0" layoutInCell="1" allowOverlap="1" wp14:anchorId="558063E8" wp14:editId="39859E43">
+                    <wp:anchor distT="0" distB="0" distL="114300" distR="114300" simplePos="0" relativeHeight="251655680" behindDoc="0" locked="0" layoutInCell="1" allowOverlap="1" wp14:anchorId="558063E8" wp14:editId="39859E43">
                       <wp:simplePos x="0" y="0"/>
                       <wp:positionH relativeFrom="column">
                         <wp:posOffset>1477783</wp:posOffset>
@@ -375,7 +375,7 @@
                 </mc:Choice>
                 <mc:Fallback>
                   <w:pict>
-                    <v:shape w14:anchorId="558063E8" id="Text Box 97" o:spid="_x0000_s1027" type="#_x0000_t202" style="position:absolute;left:0;text-align:left;margin-left:116.35pt;margin-top:.55pt;width:251.75pt;height:35.95pt;z-index:251625984;visibility:visible;mso-wrap-style:square;mso-width-percent:0;mso-height-percent:200;mso-wrap-distance-left:9pt;mso-wrap-distance-top:0;mso-wrap-distance-right:9pt;mso-wrap-distance-bottom:0;mso-position-horizontal:absolute;mso-position-horizontal-relative:text;mso-position-vertical:absolute;mso-position-vertical-relative:text;mso-width-percent:0;mso-height-percent:200;mso-width-relative:margin;mso-height-relative:margin;v-text-anchor:top" o:gfxdata="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" stroked="f">
+                    <v:shape w14:anchorId="558063E8" id="Text Box 97" o:spid="_x0000_s1027" type="#_x0000_t202" style="position:absolute;left:0;text-align:left;margin-left:116.35pt;margin-top:.55pt;width:251.75pt;height:35.95pt;z-index:251655680;visibility:visible;mso-wrap-style:square;mso-width-percent:0;mso-height-percent:200;mso-wrap-distance-left:9pt;mso-wrap-distance-top:0;mso-wrap-distance-right:9pt;mso-wrap-distance-bottom:0;mso-position-horizontal:absolute;mso-position-horizontal-relative:text;mso-position-vertical:absolute;mso-position-vertical-relative:text;mso-width-percent:0;mso-height-percent:200;mso-width-relative:margin;mso-height-relative:margin;v-text-anchor:top" o:gfxdata="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" stroked="f">
                       <v:textbox style="mso-fit-shape-to-text:t">
                         <w:txbxContent>
                           <w:p>
@@ -466,7 +466,7 @@
               <mc:AlternateContent>
                 <mc:Choice Requires="wps">
                   <w:drawing>
-                    <wp:anchor distT="0" distB="0" distL="114300" distR="114300" simplePos="0" relativeHeight="251613696" behindDoc="0" locked="0" layoutInCell="1" allowOverlap="1" wp14:anchorId="56154828" wp14:editId="097DFBE1">
+                    <wp:anchor distT="0" distB="0" distL="114300" distR="114300" simplePos="0" relativeHeight="251646464" behindDoc="0" locked="0" layoutInCell="1" allowOverlap="1" wp14:anchorId="56154828" wp14:editId="097DFBE1">
                       <wp:simplePos x="0" y="0"/>
                       <wp:positionH relativeFrom="column">
                         <wp:posOffset>1476624</wp:posOffset>
@@ -548,7 +548,7 @@
                 </mc:Choice>
                 <mc:Fallback>
                   <w:pict>
-                    <v:shape w14:anchorId="56154828" id="Text Box 86" o:spid="_x0000_s1028" type="#_x0000_t202" style="position:absolute;left:0;text-align:left;margin-left:116.25pt;margin-top:-.85pt;width:324.65pt;height:38.8pt;z-index:251613696;visibility:visible;mso-wrap-style:square;mso-width-percent:0;mso-height-percent:0;mso-wrap-distance-left:9pt;mso-wrap-distance-top:0;mso-wrap-distance-right:9pt;mso-wrap-distance-bottom:0;mso-position-horizontal:absolute;mso-position-horizontal-relative:text;mso-position-vertical:absolute;mso-position-vertical-relative:text;mso-width-percent:0;mso-height-percent:0;mso-width-relative:page;mso-height-relative:page;v-text-anchor:top" o:gfxdata="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" stroked="f">
+                    <v:shape w14:anchorId="56154828" id="Text Box 86" o:spid="_x0000_s1028" type="#_x0000_t202" style="position:absolute;left:0;text-align:left;margin-left:116.25pt;margin-top:-.85pt;width:324.65pt;height:38.8pt;z-index:251646464;visibility:visible;mso-wrap-style:square;mso-width-percent:0;mso-height-percent:0;mso-wrap-distance-left:9pt;mso-wrap-distance-top:0;mso-wrap-distance-right:9pt;mso-wrap-distance-bottom:0;mso-position-horizontal:absolute;mso-position-horizontal-relative:text;mso-position-vertical:absolute;mso-position-vertical-relative:text;mso-width-percent:0;mso-height-percent:0;mso-width-relative:page;mso-height-relative:page;v-text-anchor:top" o:gfxdata="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" stroked="f">
                       <v:textbox inset="0,1mm,0,1mm">
                         <w:txbxContent>
                           <w:p>
@@ -644,7 +644,7 @@
               <mc:AlternateContent>
                 <mc:Choice Requires="wps">
                   <w:drawing>
-                    <wp:anchor distT="0" distB="0" distL="114300" distR="114300" simplePos="0" relativeHeight="251617792" behindDoc="0" locked="0" layoutInCell="1" allowOverlap="1" wp14:anchorId="413495F2" wp14:editId="19692907">
+                    <wp:anchor distT="0" distB="0" distL="114300" distR="114300" simplePos="0" relativeHeight="251649536" behindDoc="0" locked="0" layoutInCell="1" allowOverlap="1" wp14:anchorId="413495F2" wp14:editId="19692907">
                       <wp:simplePos x="0" y="0"/>
                       <wp:positionH relativeFrom="column">
                         <wp:posOffset>635</wp:posOffset>
@@ -742,7 +742,7 @@
                 </mc:Choice>
                 <mc:Fallback>
                   <w:pict>
-                    <v:shape w14:anchorId="413495F2" id="Text Box 87" o:spid="_x0000_s1029" type="#_x0000_t202" style="position:absolute;left:0;text-align:left;margin-left:.05pt;margin-top:20.25pt;width:453.75pt;height:139.6pt;z-index:251617792;visibility:visible;mso-wrap-style:square;mso-width-percent:0;mso-height-percent:0;mso-wrap-distance-left:9pt;mso-wrap-distance-top:0;mso-wrap-distance-right:9pt;mso-wrap-distance-bottom:0;mso-position-horizontal:absolute;mso-position-horizontal-relative:text;mso-position-vertical:absolute;mso-position-vertical-relative:text;mso-width-percent:0;mso-height-percent:0;mso-width-relative:page;mso-height-relative:page;v-text-anchor:top" o:gfxdata="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" stroked="f">
+                    <v:shape w14:anchorId="413495F2" id="Text Box 87" o:spid="_x0000_s1029" type="#_x0000_t202" style="position:absolute;left:0;text-align:left;margin-left:.05pt;margin-top:20.25pt;width:453.75pt;height:139.6pt;z-index:251649536;visibility:visible;mso-wrap-style:square;mso-width-percent:0;mso-height-percent:0;mso-wrap-distance-left:9pt;mso-wrap-distance-top:0;mso-wrap-distance-right:9pt;mso-wrap-distance-bottom:0;mso-position-horizontal:absolute;mso-position-horizontal-relative:text;mso-position-vertical:absolute;mso-position-vertical-relative:text;mso-width-percent:0;mso-height-percent:0;mso-width-relative:page;mso-height-relative:page;v-text-anchor:top" o:gfxdata="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" stroked="f">
                       <v:textbox inset="0,1mm,1mm,1mm">
                         <w:txbxContent>
                           <w:p>
@@ -798,7 +798,7 @@
               <mc:AlternateContent>
                 <mc:Choice Requires="wps">
                   <w:drawing>
-                    <wp:anchor distT="0" distB="0" distL="114300" distR="114300" simplePos="0" relativeHeight="251646464" behindDoc="0" locked="0" layoutInCell="1" allowOverlap="1" wp14:anchorId="7257A949" wp14:editId="28065B1E">
+                    <wp:anchor distT="0" distB="0" distL="114300" distR="114300" simplePos="0" relativeHeight="251671040" behindDoc="0" locked="0" layoutInCell="1" allowOverlap="1" wp14:anchorId="7257A949" wp14:editId="28065B1E">
                       <wp:simplePos x="0" y="0"/>
                       <wp:positionH relativeFrom="column">
                         <wp:posOffset>1049</wp:posOffset>
@@ -874,7 +874,7 @@
                 </mc:Choice>
                 <mc:Fallback>
                   <w:pict>
-                    <v:shape w14:anchorId="7257A949" id="_x0000_s1030" type="#_x0000_t202" style="position:absolute;left:0;text-align:left;margin-left:.1pt;margin-top:42.7pt;width:453.75pt;height:132.75pt;z-index:251646464;visibility:visible;mso-wrap-style:square;mso-width-percent:0;mso-height-percent:0;mso-wrap-distance-left:9pt;mso-wrap-distance-top:0;mso-wrap-distance-right:9pt;mso-wrap-distance-bottom:0;mso-position-horizontal:absolute;mso-position-horizontal-relative:text;mso-position-vertical:absolute;mso-position-vertical-relative:text;mso-width-percent:0;mso-height-percent:0;mso-width-relative:page;mso-height-relative:page;v-text-anchor:top" o:gfxdata="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" stroked="f">
+                    <v:shape w14:anchorId="7257A949" id="_x0000_s1030" type="#_x0000_t202" style="position:absolute;left:0;text-align:left;margin-left:.1pt;margin-top:42.7pt;width:453.75pt;height:132.75pt;z-index:251671040;visibility:visible;mso-wrap-style:square;mso-width-percent:0;mso-height-percent:0;mso-wrap-distance-left:9pt;mso-wrap-distance-top:0;mso-wrap-distance-right:9pt;mso-wrap-distance-bottom:0;mso-position-horizontal:absolute;mso-position-horizontal-relative:text;mso-position-vertical:absolute;mso-position-vertical-relative:text;mso-width-percent:0;mso-height-percent:0;mso-width-relative:page;mso-height-relative:page;v-text-anchor:top" o:gfxdata="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" stroked="f">
                       <v:textbox inset="0,1mm,1mm,1mm">
                         <w:txbxContent>
                           <w:p>
@@ -916,7 +916,7 @@
               <mc:AlternateContent>
                 <mc:Choice Requires="wps">
                   <w:drawing>
-                    <wp:anchor distT="0" distB="0" distL="114300" distR="114300" simplePos="0" relativeHeight="251634176" behindDoc="0" locked="0" layoutInCell="1" allowOverlap="1" wp14:anchorId="16E262A5" wp14:editId="05EF1821">
+                    <wp:anchor distT="0" distB="0" distL="114300" distR="114300" simplePos="0" relativeHeight="251661824" behindDoc="0" locked="0" layoutInCell="1" allowOverlap="1" wp14:anchorId="16E262A5" wp14:editId="05EF1821">
                       <wp:simplePos x="0" y="0"/>
                       <wp:positionH relativeFrom="column">
                         <wp:posOffset>1609394</wp:posOffset>
@@ -998,7 +998,7 @@
                 </mc:Choice>
                 <mc:Fallback>
                   <w:pict>
-                    <v:shape w14:anchorId="16E262A5" id="Text Box 98" o:spid="_x0000_s1031" type="#_x0000_t202" style="position:absolute;left:0;text-align:left;margin-left:126.7pt;margin-top:7.05pt;width:251.75pt;height:35.95pt;z-index:251634176;visibility:visible;mso-wrap-style:square;mso-width-percent:0;mso-height-percent:200;mso-wrap-distance-left:9pt;mso-wrap-distance-top:0;mso-wrap-distance-right:9pt;mso-wrap-distance-bottom:0;mso-position-horizontal:absolute;mso-position-horizontal-relative:text;mso-position-vertical:absolute;mso-position-vertical-relative:text;mso-width-percent:0;mso-height-percent:200;mso-width-relative:margin;mso-height-relative:margin;v-text-anchor:top" o:gfxdata="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" stroked="f">
+                    <v:shape w14:anchorId="16E262A5" id="Text Box 98" o:spid="_x0000_s1031" type="#_x0000_t202" style="position:absolute;left:0;text-align:left;margin-left:126.7pt;margin-top:7.05pt;width:251.75pt;height:35.95pt;z-index:251661824;visibility:visible;mso-wrap-style:square;mso-width-percent:0;mso-height-percent:200;mso-wrap-distance-left:9pt;mso-wrap-distance-top:0;mso-wrap-distance-right:9pt;mso-wrap-distance-bottom:0;mso-position-horizontal:absolute;mso-position-horizontal-relative:text;mso-position-vertical:absolute;mso-position-vertical-relative:text;mso-width-percent:0;mso-height-percent:200;mso-width-relative:margin;mso-height-relative:margin;v-text-anchor:top" o:gfxdata="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" stroked="f">
                       <v:textbox style="mso-fit-shape-to-text:t">
                         <w:txbxContent>
                           <w:p>
@@ -1048,7 +1048,7 @@
               <mc:AlternateContent>
                 <mc:Choice Requires="wps">
                   <w:drawing>
-                    <wp:anchor distT="0" distB="0" distL="114300" distR="114300" simplePos="0" relativeHeight="251642368" behindDoc="0" locked="0" layoutInCell="1" allowOverlap="1" wp14:anchorId="407D68B4" wp14:editId="26269C81">
+                    <wp:anchor distT="0" distB="0" distL="114300" distR="114300" simplePos="0" relativeHeight="251667968" behindDoc="0" locked="0" layoutInCell="1" allowOverlap="1" wp14:anchorId="407D68B4" wp14:editId="26269C81">
                       <wp:simplePos x="0" y="0"/>
                       <wp:positionH relativeFrom="column">
                         <wp:posOffset>1598626</wp:posOffset>
@@ -1142,7 +1142,7 @@
                 </mc:Choice>
                 <mc:Fallback>
                   <w:pict>
-                    <v:shape w14:anchorId="407D68B4" id="Text Box 100" o:spid="_x0000_s1032" type="#_x0000_t202" style="position:absolute;left:0;text-align:left;margin-left:125.9pt;margin-top:44pt;width:251.75pt;height:25pt;z-index:251642368;visibility:visible;mso-wrap-style:square;mso-width-percent:0;mso-height-percent:0;mso-wrap-distance-left:9pt;mso-wrap-distance-top:0;mso-wrap-distance-right:9pt;mso-wrap-distance-bottom:0;mso-position-horizontal:absolute;mso-position-horizontal-relative:text;mso-position-vertical:absolute;mso-position-vertical-relative:text;mso-width-percent:0;mso-height-percent:0;mso-width-relative:margin;mso-height-relative:margin;v-text-anchor:top" o:gfxdata="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" stroked="f">
+                    <v:shape w14:anchorId="407D68B4" id="Text Box 100" o:spid="_x0000_s1032" type="#_x0000_t202" style="position:absolute;left:0;text-align:left;margin-left:125.9pt;margin-top:44pt;width:251.75pt;height:25pt;z-index:251667968;visibility:visible;mso-wrap-style:square;mso-width-percent:0;mso-height-percent:0;mso-wrap-distance-left:9pt;mso-wrap-distance-top:0;mso-wrap-distance-right:9pt;mso-wrap-distance-bottom:0;mso-position-horizontal:absolute;mso-position-horizontal-relative:text;mso-position-vertical:absolute;mso-position-vertical-relative:text;mso-width-percent:0;mso-height-percent:0;mso-width-relative:margin;mso-height-relative:margin;v-text-anchor:top" o:gfxdata="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" stroked="f">
                       <v:textbox>
                         <w:txbxContent>
                           <w:p>
@@ -1185,7 +1185,7 @@
               <mc:AlternateContent>
                 <mc:Choice Requires="wps">
                   <w:drawing>
-                    <wp:anchor distT="0" distB="0" distL="114300" distR="114300" simplePos="0" relativeHeight="251638272" behindDoc="0" locked="0" layoutInCell="1" allowOverlap="1" wp14:anchorId="324ED5E8" wp14:editId="15710558">
+                    <wp:anchor distT="0" distB="0" distL="114300" distR="114300" simplePos="0" relativeHeight="251664896" behindDoc="0" locked="0" layoutInCell="1" allowOverlap="1" wp14:anchorId="324ED5E8" wp14:editId="15710558">
                       <wp:simplePos x="0" y="0"/>
                       <wp:positionH relativeFrom="column">
                         <wp:posOffset>1597329</wp:posOffset>
@@ -1267,7 +1267,7 @@
                 </mc:Choice>
                 <mc:Fallback>
                   <w:pict>
-                    <v:shape w14:anchorId="324ED5E8" id="Text Box 99" o:spid="_x0000_s1033" type="#_x0000_t202" style="position:absolute;left:0;text-align:left;margin-left:125.75pt;margin-top:6.35pt;width:251.75pt;height:35.95pt;z-index:251638272;visibility:visible;mso-wrap-style:square;mso-width-percent:0;mso-height-percent:200;mso-wrap-distance-left:9pt;mso-wrap-distance-top:0;mso-wrap-distance-right:9pt;mso-wrap-distance-bottom:0;mso-position-horizontal:absolute;mso-position-horizontal-relative:text;mso-position-vertical:absolute;mso-position-vertical-relative:text;mso-width-percent:0;mso-height-percent:200;mso-width-relative:margin;mso-height-relative:margin;v-text-anchor:top" o:gfxdata="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" stroked="f">
+                    <v:shape w14:anchorId="324ED5E8" id="Text Box 99" o:spid="_x0000_s1033" type="#_x0000_t202" style="position:absolute;left:0;text-align:left;margin-left:125.75pt;margin-top:6.35pt;width:251.75pt;height:35.95pt;z-index:251664896;visibility:visible;mso-wrap-style:square;mso-width-percent:0;mso-height-percent:200;mso-wrap-distance-left:9pt;mso-wrap-distance-top:0;mso-wrap-distance-right:9pt;mso-wrap-distance-bottom:0;mso-position-horizontal:absolute;mso-position-horizontal-relative:text;mso-position-vertical:absolute;mso-position-vertical-relative:text;mso-width-percent:0;mso-height-percent:200;mso-width-relative:margin;mso-height-relative:margin;v-text-anchor:top" o:gfxdata="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" stroked="f">
                       <v:textbox style="mso-fit-shape-to-text:t">
                         <w:txbxContent>
                           <w:p>
@@ -1361,7 +1361,7 @@
         </w:rPr>
         <w:br w:type="page"/>
       </w:r>
-      <w:bookmarkStart w:id="3" w:name="_Toc214095296"/>
+      <w:bookmarkStart w:id="3" w:name="_Toc214147290"/>
       <w:bookmarkEnd w:id="1"/>
       <w:r>
         <w:lastRenderedPageBreak/>
@@ -1395,7 +1395,7 @@
       <w:r>
         <w:fldChar w:fldCharType="separate"/>
       </w:r>
-      <w:hyperlink w:anchor="_Toc214095295" w:history="1">
+      <w:hyperlink w:anchor="_Toc214147289" w:history="1">
         <w:r>
           <w:rPr>
             <w:rStyle w:val="Hyperlink"/>
@@ -1422,7 +1422,7 @@
             <w:noProof/>
             <w:webHidden/>
           </w:rPr>
-          <w:instrText xml:space="preserve"> PAGEREF _Toc214095295 \h </w:instrText>
+          <w:instrText xml:space="preserve"> PAGEREF _Toc214147289 \h </w:instrText>
         </w:r>
         <w:r>
           <w:rPr>
@@ -1470,7 +1470,7 @@
           <w14:ligatures w14:val="standardContextual"/>
         </w:rPr>
       </w:pPr>
-      <w:hyperlink w:anchor="_Toc214095296" w:history="1">
+      <w:hyperlink w:anchor="_Toc214147290" w:history="1">
         <w:r>
           <w:rPr>
             <w:rStyle w:val="Hyperlink"/>
@@ -1497,7 +1497,7 @@
             <w:noProof/>
             <w:webHidden/>
           </w:rPr>
-          <w:instrText xml:space="preserve"> PAGEREF _Toc214095296 \h </w:instrText>
+          <w:instrText xml:space="preserve"> PAGEREF _Toc214147290 \h </w:instrText>
         </w:r>
         <w:r>
           <w:rPr>
@@ -1546,7 +1546,7 @@
           <w14:ligatures w14:val="standardContextual"/>
         </w:rPr>
       </w:pPr>
-      <w:hyperlink w:anchor="_Toc214095297" w:history="1">
+      <w:hyperlink w:anchor="_Toc214147291" w:history="1">
         <w:r>
           <w:rPr>
             <w:rStyle w:val="Hyperlink"/>
@@ -1593,7 +1593,7 @@
             <w:noProof/>
             <w:webHidden/>
           </w:rPr>
-          <w:instrText xml:space="preserve"> PAGEREF _Toc214095297 \h </w:instrText>
+          <w:instrText xml:space="preserve"> PAGEREF _Toc214147291 \h </w:instrText>
         </w:r>
         <w:r>
           <w:rPr>
@@ -1642,7 +1642,7 @@
           <w14:ligatures w14:val="standardContextual"/>
         </w:rPr>
       </w:pPr>
-      <w:hyperlink w:anchor="_Toc214095298" w:history="1">
+      <w:hyperlink w:anchor="_Toc214147292" w:history="1">
         <w:r>
           <w:rPr>
             <w:rStyle w:val="Hyperlink"/>
@@ -1689,7 +1689,7 @@
             <w:noProof/>
             <w:webHidden/>
           </w:rPr>
-          <w:instrText xml:space="preserve"> PAGEREF _Toc214095298 \h </w:instrText>
+          <w:instrText xml:space="preserve"> PAGEREF _Toc214147292 \h </w:instrText>
         </w:r>
         <w:r>
           <w:rPr>
@@ -1738,7 +1738,7 @@
           <w14:ligatures w14:val="standardContextual"/>
         </w:rPr>
       </w:pPr>
-      <w:hyperlink w:anchor="_Toc214095299" w:history="1">
+      <w:hyperlink w:anchor="_Toc214147293" w:history="1">
         <w:r>
           <w:rPr>
             <w:rStyle w:val="Hyperlink"/>
@@ -1785,7 +1785,7 @@
             <w:noProof/>
             <w:webHidden/>
           </w:rPr>
-          <w:instrText xml:space="preserve"> PAGEREF _Toc214095299 \h </w:instrText>
+          <w:instrText xml:space="preserve"> PAGEREF _Toc214147293 \h </w:instrText>
         </w:r>
         <w:r>
           <w:rPr>
@@ -1833,7 +1833,7 @@
           <w14:ligatures w14:val="standardContextual"/>
         </w:rPr>
       </w:pPr>
-      <w:hyperlink w:anchor="_Toc214095300" w:history="1">
+      <w:hyperlink w:anchor="_Toc214147294" w:history="1">
         <w:r>
           <w:rPr>
             <w:rStyle w:val="Hyperlink"/>
@@ -1879,7 +1879,7 @@
             <w:noProof/>
             <w:webHidden/>
           </w:rPr>
-          <w:instrText xml:space="preserve"> PAGEREF _Toc214095300 \h </w:instrText>
+          <w:instrText xml:space="preserve"> PAGEREF _Toc214147294 \h </w:instrText>
         </w:r>
         <w:r>
           <w:rPr>
@@ -1927,7 +1927,7 @@
           <w14:ligatures w14:val="standardContextual"/>
         </w:rPr>
       </w:pPr>
-      <w:hyperlink w:anchor="_Toc214095301" w:history="1">
+      <w:hyperlink w:anchor="_Toc214147295" w:history="1">
         <w:r>
           <w:rPr>
             <w:rStyle w:val="Hyperlink"/>
@@ -1973,7 +1973,7 @@
             <w:noProof/>
             <w:webHidden/>
           </w:rPr>
-          <w:instrText xml:space="preserve"> PAGEREF _Toc214095301 \h </w:instrText>
+          <w:instrText xml:space="preserve"> PAGEREF _Toc214147295 \h </w:instrText>
         </w:r>
         <w:r>
           <w:rPr>
@@ -2021,7 +2021,7 @@
           <w14:ligatures w14:val="standardContextual"/>
         </w:rPr>
       </w:pPr>
-      <w:hyperlink w:anchor="_Toc214095302" w:history="1">
+      <w:hyperlink w:anchor="_Toc214147296" w:history="1">
         <w:r>
           <w:rPr>
             <w:rStyle w:val="Hyperlink"/>
@@ -2067,7 +2067,7 @@
             <w:noProof/>
             <w:webHidden/>
           </w:rPr>
-          <w:instrText xml:space="preserve"> PAGEREF _Toc214095302 \h </w:instrText>
+          <w:instrText xml:space="preserve"> PAGEREF _Toc214147296 \h </w:instrText>
         </w:r>
         <w:r>
           <w:rPr>
@@ -2115,7 +2115,7 @@
           <w14:ligatures w14:val="standardContextual"/>
         </w:rPr>
       </w:pPr>
-      <w:hyperlink w:anchor="_Toc214095303" w:history="1">
+      <w:hyperlink w:anchor="_Toc214147297" w:history="1">
         <w:r>
           <w:rPr>
             <w:rStyle w:val="Hyperlink"/>
@@ -2161,7 +2161,7 @@
             <w:noProof/>
             <w:webHidden/>
           </w:rPr>
-          <w:instrText xml:space="preserve"> PAGEREF _Toc214095303 \h </w:instrText>
+          <w:instrText xml:space="preserve"> PAGEREF _Toc214147297 \h </w:instrText>
         </w:r>
         <w:r>
           <w:rPr>
@@ -2210,7 +2210,7 @@
           <w14:ligatures w14:val="standardContextual"/>
         </w:rPr>
       </w:pPr>
-      <w:hyperlink w:anchor="_Toc214095304" w:history="1">
+      <w:hyperlink w:anchor="_Toc214147298" w:history="1">
         <w:r>
           <w:rPr>
             <w:rStyle w:val="Hyperlink"/>
@@ -2257,7 +2257,7 @@
             <w:noProof/>
             <w:webHidden/>
           </w:rPr>
-          <w:instrText xml:space="preserve"> PAGEREF _Toc214095304 \h </w:instrText>
+          <w:instrText xml:space="preserve"> PAGEREF _Toc214147298 \h </w:instrText>
         </w:r>
         <w:r>
           <w:rPr>
@@ -2305,7 +2305,7 @@
           <w14:ligatures w14:val="standardContextual"/>
         </w:rPr>
       </w:pPr>
-      <w:hyperlink w:anchor="_Toc214095305" w:history="1">
+      <w:hyperlink w:anchor="_Toc214147299" w:history="1">
         <w:r>
           <w:rPr>
             <w:rStyle w:val="Hyperlink"/>
@@ -2351,7 +2351,7 @@
             <w:noProof/>
             <w:webHidden/>
           </w:rPr>
-          <w:instrText xml:space="preserve"> PAGEREF _Toc214095305 \h </w:instrText>
+          <w:instrText xml:space="preserve"> PAGEREF _Toc214147299 \h </w:instrText>
         </w:r>
         <w:r>
           <w:rPr>
@@ -2399,7 +2399,7 @@
           <w14:ligatures w14:val="standardContextual"/>
         </w:rPr>
       </w:pPr>
-      <w:hyperlink w:anchor="_Toc214095306" w:history="1">
+      <w:hyperlink w:anchor="_Toc214147300" w:history="1">
         <w:r>
           <w:rPr>
             <w:rStyle w:val="Hyperlink"/>
@@ -2445,7 +2445,7 @@
             <w:noProof/>
             <w:webHidden/>
           </w:rPr>
-          <w:instrText xml:space="preserve"> PAGEREF _Toc214095306 \h </w:instrText>
+          <w:instrText xml:space="preserve"> PAGEREF _Toc214147300 \h </w:instrText>
         </w:r>
         <w:r>
           <w:rPr>
@@ -2493,7 +2493,7 @@
           <w14:ligatures w14:val="standardContextual"/>
         </w:rPr>
       </w:pPr>
-      <w:hyperlink w:anchor="_Toc214095307" w:history="1">
+      <w:hyperlink w:anchor="_Toc214147301" w:history="1">
         <w:r>
           <w:rPr>
             <w:rStyle w:val="Hyperlink"/>
@@ -2539,7 +2539,7 @@
             <w:noProof/>
             <w:webHidden/>
           </w:rPr>
-          <w:instrText xml:space="preserve"> PAGEREF _Toc214095307 \h </w:instrText>
+          <w:instrText xml:space="preserve"> PAGEREF _Toc214147301 \h </w:instrText>
         </w:r>
         <w:r>
           <w:rPr>
@@ -2587,7 +2587,7 @@
           <w14:ligatures w14:val="standardContextual"/>
         </w:rPr>
       </w:pPr>
-      <w:hyperlink w:anchor="_Toc214095308" w:history="1">
+      <w:hyperlink w:anchor="_Toc214147302" w:history="1">
         <w:r>
           <w:rPr>
             <w:rStyle w:val="Hyperlink"/>
@@ -2635,7 +2635,7 @@
             <w:noProof/>
             <w:webHidden/>
           </w:rPr>
-          <w:instrText xml:space="preserve"> PAGEREF _Toc214095308 \h </w:instrText>
+          <w:instrText xml:space="preserve"> PAGEREF _Toc214147302 \h </w:instrText>
         </w:r>
         <w:r>
           <w:rPr>
@@ -2683,7 +2683,7 @@
           <w14:ligatures w14:val="standardContextual"/>
         </w:rPr>
       </w:pPr>
-      <w:hyperlink w:anchor="_Toc214095309" w:history="1">
+      <w:hyperlink w:anchor="_Toc214147303" w:history="1">
         <w:r>
           <w:rPr>
             <w:rStyle w:val="Hyperlink"/>
@@ -2731,7 +2731,7 @@
             <w:noProof/>
             <w:webHidden/>
           </w:rPr>
-          <w:instrText xml:space="preserve"> PAGEREF _Toc214095309 \h </w:instrText>
+          <w:instrText xml:space="preserve"> PAGEREF _Toc214147303 \h </w:instrText>
         </w:r>
         <w:r>
           <w:rPr>
@@ -2779,7 +2779,7 @@
           <w14:ligatures w14:val="standardContextual"/>
         </w:rPr>
       </w:pPr>
-      <w:hyperlink w:anchor="_Toc214095310" w:history="1">
+      <w:hyperlink w:anchor="_Toc214147304" w:history="1">
         <w:r>
           <w:rPr>
             <w:rStyle w:val="Hyperlink"/>
@@ -2825,7 +2825,7 @@
             <w:noProof/>
             <w:webHidden/>
           </w:rPr>
-          <w:instrText xml:space="preserve"> PAGEREF _Toc214095310 \h </w:instrText>
+          <w:instrText xml:space="preserve"> PAGEREF _Toc214147304 \h </w:instrText>
         </w:r>
         <w:r>
           <w:rPr>
@@ -2874,7 +2874,7 @@
           <w14:ligatures w14:val="standardContextual"/>
         </w:rPr>
       </w:pPr>
-      <w:hyperlink w:anchor="_Toc214095311" w:history="1">
+      <w:hyperlink w:anchor="_Toc214147305" w:history="1">
         <w:r>
           <w:rPr>
             <w:rStyle w:val="Hyperlink"/>
@@ -2921,7 +2921,7 @@
             <w:noProof/>
             <w:webHidden/>
           </w:rPr>
-          <w:instrText xml:space="preserve"> PAGEREF _Toc214095311 \h </w:instrText>
+          <w:instrText xml:space="preserve"> PAGEREF _Toc214147305 \h </w:instrText>
         </w:r>
         <w:r>
           <w:rPr>
@@ -2970,7 +2970,7 @@
           <w14:ligatures w14:val="standardContextual"/>
         </w:rPr>
       </w:pPr>
-      <w:hyperlink w:anchor="_Toc214095312" w:history="1">
+      <w:hyperlink w:anchor="_Toc214147306" w:history="1">
         <w:r>
           <w:rPr>
             <w:rStyle w:val="Hyperlink"/>
@@ -3017,7 +3017,7 @@
             <w:noProof/>
             <w:webHidden/>
           </w:rPr>
-          <w:instrText xml:space="preserve"> PAGEREF _Toc214095312 \h </w:instrText>
+          <w:instrText xml:space="preserve"> PAGEREF _Toc214147306 \h </w:instrText>
         </w:r>
         <w:r>
           <w:rPr>
@@ -3066,7 +3066,7 @@
           <w14:ligatures w14:val="standardContextual"/>
         </w:rPr>
       </w:pPr>
-      <w:hyperlink w:anchor="_Toc214095313" w:history="1">
+      <w:hyperlink w:anchor="_Toc214147307" w:history="1">
         <w:r>
           <w:rPr>
             <w:rStyle w:val="Hyperlink"/>
@@ -3113,7 +3113,7 @@
             <w:noProof/>
             <w:webHidden/>
           </w:rPr>
-          <w:instrText xml:space="preserve"> PAGEREF _Toc214095313 \h </w:instrText>
+          <w:instrText xml:space="preserve"> PAGEREF _Toc214147307 \h </w:instrText>
         </w:r>
         <w:r>
           <w:rPr>
@@ -3161,7 +3161,7 @@
           <w14:ligatures w14:val="standardContextual"/>
         </w:rPr>
       </w:pPr>
-      <w:hyperlink w:anchor="_Toc214095314" w:history="1">
+      <w:hyperlink w:anchor="_Toc214147308" w:history="1">
         <w:r>
           <w:rPr>
             <w:rStyle w:val="Hyperlink"/>
@@ -3207,7 +3207,7 @@
             <w:noProof/>
             <w:webHidden/>
           </w:rPr>
-          <w:instrText xml:space="preserve"> PAGEREF _Toc214095314 \h </w:instrText>
+          <w:instrText xml:space="preserve"> PAGEREF _Toc214147308 \h </w:instrText>
         </w:r>
         <w:r>
           <w:rPr>
@@ -3255,7 +3255,7 @@
           <w14:ligatures w14:val="standardContextual"/>
         </w:rPr>
       </w:pPr>
-      <w:hyperlink w:anchor="_Toc214095315" w:history="1">
+      <w:hyperlink w:anchor="_Toc214147309" w:history="1">
         <w:r>
           <w:rPr>
             <w:rStyle w:val="Hyperlink"/>
@@ -3301,7 +3301,7 @@
             <w:noProof/>
             <w:webHidden/>
           </w:rPr>
-          <w:instrText xml:space="preserve"> PAGEREF _Toc214095315 \h </w:instrText>
+          <w:instrText xml:space="preserve"> PAGEREF _Toc214147309 \h </w:instrText>
         </w:r>
         <w:r>
           <w:rPr>
@@ -3350,7 +3350,7 @@
           <w14:ligatures w14:val="standardContextual"/>
         </w:rPr>
       </w:pPr>
-      <w:hyperlink w:anchor="_Toc214095316" w:history="1">
+      <w:hyperlink w:anchor="_Toc214147310" w:history="1">
         <w:r>
           <w:rPr>
             <w:rStyle w:val="Hyperlink"/>
@@ -3397,7 +3397,7 @@
             <w:noProof/>
             <w:webHidden/>
           </w:rPr>
-          <w:instrText xml:space="preserve"> PAGEREF _Toc214095316 \h </w:instrText>
+          <w:instrText xml:space="preserve"> PAGEREF _Toc214147310 \h </w:instrText>
         </w:r>
         <w:r>
           <w:rPr>
@@ -3446,7 +3446,7 @@
           <w14:ligatures w14:val="standardContextual"/>
         </w:rPr>
       </w:pPr>
-      <w:hyperlink w:anchor="_Toc214095317" w:history="1">
+      <w:hyperlink w:anchor="_Toc214147311" w:history="1">
         <w:r>
           <w:rPr>
             <w:rStyle w:val="Hyperlink"/>
@@ -3493,7 +3493,7 @@
             <w:noProof/>
             <w:webHidden/>
           </w:rPr>
-          <w:instrText xml:space="preserve"> PAGEREF _Toc214095317 \h </w:instrText>
+          <w:instrText xml:space="preserve"> PAGEREF _Toc214147311 \h </w:instrText>
         </w:r>
         <w:r>
           <w:rPr>
@@ -3542,7 +3542,7 @@
           <w14:ligatures w14:val="standardContextual"/>
         </w:rPr>
       </w:pPr>
-      <w:hyperlink w:anchor="_Toc214095318" w:history="1">
+      <w:hyperlink w:anchor="_Toc214147312" w:history="1">
         <w:r>
           <w:rPr>
             <w:rStyle w:val="Hyperlink"/>
@@ -3589,7 +3589,7 @@
             <w:noProof/>
             <w:webHidden/>
           </w:rPr>
-          <w:instrText xml:space="preserve"> PAGEREF _Toc214095318 \h </w:instrText>
+          <w:instrText xml:space="preserve"> PAGEREF _Toc214147312 \h </w:instrText>
         </w:r>
         <w:r>
           <w:rPr>
@@ -3637,7 +3637,7 @@
           <w14:ligatures w14:val="standardContextual"/>
         </w:rPr>
       </w:pPr>
-      <w:hyperlink w:anchor="_Toc214095319" w:history="1">
+      <w:hyperlink w:anchor="_Toc214147313" w:history="1">
         <w:r>
           <w:rPr>
             <w:rStyle w:val="Hyperlink"/>
@@ -3683,7 +3683,7 @@
             <w:noProof/>
             <w:webHidden/>
           </w:rPr>
-          <w:instrText xml:space="preserve"> PAGEREF _Toc214095319 \h </w:instrText>
+          <w:instrText xml:space="preserve"> PAGEREF _Toc214147313 \h </w:instrText>
         </w:r>
         <w:r>
           <w:rPr>
@@ -3731,7 +3731,7 @@
           <w14:ligatures w14:val="standardContextual"/>
         </w:rPr>
       </w:pPr>
-      <w:hyperlink w:anchor="_Toc214095320" w:history="1">
+      <w:hyperlink w:anchor="_Toc214147314" w:history="1">
         <w:r>
           <w:rPr>
             <w:rStyle w:val="Hyperlink"/>
@@ -3777,7 +3777,7 @@
             <w:noProof/>
             <w:webHidden/>
           </w:rPr>
-          <w:instrText xml:space="preserve"> PAGEREF _Toc214095320 \h </w:instrText>
+          <w:instrText xml:space="preserve"> PAGEREF _Toc214147314 \h </w:instrText>
         </w:r>
         <w:r>
           <w:rPr>
@@ -3826,7 +3826,7 @@
           <w14:ligatures w14:val="standardContextual"/>
         </w:rPr>
       </w:pPr>
-      <w:hyperlink w:anchor="_Toc214095321" w:history="1">
+      <w:hyperlink w:anchor="_Toc214147315" w:history="1">
         <w:r>
           <w:rPr>
             <w:rStyle w:val="Hyperlink"/>
@@ -3873,7 +3873,7 @@
             <w:noProof/>
             <w:webHidden/>
           </w:rPr>
-          <w:instrText xml:space="preserve"> PAGEREF _Toc214095321 \h </w:instrText>
+          <w:instrText xml:space="preserve"> PAGEREF _Toc214147315 \h </w:instrText>
         </w:r>
         <w:r>
           <w:rPr>
@@ -3921,7 +3921,7 @@
           <w14:ligatures w14:val="standardContextual"/>
         </w:rPr>
       </w:pPr>
-      <w:hyperlink w:anchor="_Toc214095322" w:history="1">
+      <w:hyperlink w:anchor="_Toc214147316" w:history="1">
         <w:r>
           <w:rPr>
             <w:rStyle w:val="Hyperlink"/>
@@ -3967,7 +3967,7 @@
             <w:noProof/>
             <w:webHidden/>
           </w:rPr>
-          <w:instrText xml:space="preserve"> PAGEREF _Toc214095322 \h </w:instrText>
+          <w:instrText xml:space="preserve"> PAGEREF _Toc214147316 \h </w:instrText>
         </w:r>
         <w:r>
           <w:rPr>
@@ -4015,7 +4015,7 @@
           <w14:ligatures w14:val="standardContextual"/>
         </w:rPr>
       </w:pPr>
-      <w:hyperlink w:anchor="_Toc214095323" w:history="1">
+      <w:hyperlink w:anchor="_Toc214147317" w:history="1">
         <w:r>
           <w:rPr>
             <w:rStyle w:val="Hyperlink"/>
@@ -4061,7 +4061,7 @@
             <w:noProof/>
             <w:webHidden/>
           </w:rPr>
-          <w:instrText xml:space="preserve"> PAGEREF _Toc214095323 \h </w:instrText>
+          <w:instrText xml:space="preserve"> PAGEREF _Toc214147317 \h </w:instrText>
         </w:r>
         <w:r>
           <w:rPr>
@@ -4110,7 +4110,7 @@
           <w14:ligatures w14:val="standardContextual"/>
         </w:rPr>
       </w:pPr>
-      <w:hyperlink w:anchor="_Toc214095324" w:history="1">
+      <w:hyperlink w:anchor="_Toc214147318" w:history="1">
         <w:r>
           <w:rPr>
             <w:rStyle w:val="Hyperlink"/>
@@ -4157,7 +4157,7 @@
             <w:noProof/>
             <w:webHidden/>
           </w:rPr>
-          <w:instrText xml:space="preserve"> PAGEREF _Toc214095324 \h </w:instrText>
+          <w:instrText xml:space="preserve"> PAGEREF _Toc214147318 \h </w:instrText>
         </w:r>
         <w:r>
           <w:rPr>
@@ -4206,7 +4206,7 @@
           <w14:ligatures w14:val="standardContextual"/>
         </w:rPr>
       </w:pPr>
-      <w:hyperlink w:anchor="_Toc214095325" w:history="1">
+      <w:hyperlink w:anchor="_Toc214147319" w:history="1">
         <w:r>
           <w:rPr>
             <w:rStyle w:val="Hyperlink"/>
@@ -4253,7 +4253,7 @@
             <w:noProof/>
             <w:webHidden/>
           </w:rPr>
-          <w:instrText xml:space="preserve"> PAGEREF _Toc214095325 \h </w:instrText>
+          <w:instrText xml:space="preserve"> PAGEREF _Toc214147319 \h </w:instrText>
         </w:r>
         <w:r>
           <w:rPr>
@@ -4302,7 +4302,7 @@
           <w14:ligatures w14:val="standardContextual"/>
         </w:rPr>
       </w:pPr>
-      <w:hyperlink w:anchor="_Toc214095326" w:history="1">
+      <w:hyperlink w:anchor="_Toc214147320" w:history="1">
         <w:r>
           <w:rPr>
             <w:rStyle w:val="Hyperlink"/>
@@ -4349,7 +4349,7 @@
             <w:noProof/>
             <w:webHidden/>
           </w:rPr>
-          <w:instrText xml:space="preserve"> PAGEREF _Toc214095326 \h </w:instrText>
+          <w:instrText xml:space="preserve"> PAGEREF _Toc214147320 \h </w:instrText>
         </w:r>
         <w:r>
           <w:rPr>
@@ -4398,7 +4398,7 @@
           <w14:ligatures w14:val="standardContextual"/>
         </w:rPr>
       </w:pPr>
-      <w:hyperlink w:anchor="_Toc214095327" w:history="1">
+      <w:hyperlink w:anchor="_Toc214147321" w:history="1">
         <w:r>
           <w:rPr>
             <w:rStyle w:val="Hyperlink"/>
@@ -4445,7 +4445,7 @@
             <w:noProof/>
             <w:webHidden/>
           </w:rPr>
-          <w:instrText xml:space="preserve"> PAGEREF _Toc214095327 \h </w:instrText>
+          <w:instrText xml:space="preserve"> PAGEREF _Toc214147321 \h </w:instrText>
         </w:r>
         <w:r>
           <w:rPr>
@@ -4494,7 +4494,7 @@
           <w14:ligatures w14:val="standardContextual"/>
         </w:rPr>
       </w:pPr>
-      <w:hyperlink w:anchor="_Toc214095328" w:history="1">
+      <w:hyperlink w:anchor="_Toc214147322" w:history="1">
         <w:r>
           <w:rPr>
             <w:rStyle w:val="Hyperlink"/>
@@ -4541,7 +4541,7 @@
             <w:noProof/>
             <w:webHidden/>
           </w:rPr>
-          <w:instrText xml:space="preserve"> PAGEREF _Toc214095328 \h </w:instrText>
+          <w:instrText xml:space="preserve"> PAGEREF _Toc214147322 \h </w:instrText>
         </w:r>
         <w:r>
           <w:rPr>
@@ -4590,7 +4590,7 @@
           <w14:ligatures w14:val="standardContextual"/>
         </w:rPr>
       </w:pPr>
-      <w:hyperlink w:anchor="_Toc214095329" w:history="1">
+      <w:hyperlink w:anchor="_Toc214147323" w:history="1">
         <w:r>
           <w:rPr>
             <w:rStyle w:val="Hyperlink"/>
@@ -4637,7 +4637,7 @@
             <w:noProof/>
             <w:webHidden/>
           </w:rPr>
-          <w:instrText xml:space="preserve"> PAGEREF _Toc214095329 \h </w:instrText>
+          <w:instrText xml:space="preserve"> PAGEREF _Toc214147323 \h </w:instrText>
         </w:r>
         <w:r>
           <w:rPr>
@@ -4686,7 +4686,7 @@
           <w14:ligatures w14:val="standardContextual"/>
         </w:rPr>
       </w:pPr>
-      <w:hyperlink w:anchor="_Toc214095330" w:history="1">
+      <w:hyperlink w:anchor="_Toc214147324" w:history="1">
         <w:r>
           <w:rPr>
             <w:rStyle w:val="Hyperlink"/>
@@ -4733,7 +4733,7 @@
             <w:noProof/>
             <w:webHidden/>
           </w:rPr>
-          <w:instrText xml:space="preserve"> PAGEREF _Toc214095330 \h </w:instrText>
+          <w:instrText xml:space="preserve"> PAGEREF _Toc214147324 \h </w:instrText>
         </w:r>
         <w:r>
           <w:rPr>
@@ -4782,7 +4782,7 @@
           <w14:ligatures w14:val="standardContextual"/>
         </w:rPr>
       </w:pPr>
-      <w:hyperlink w:anchor="_Toc214095331" w:history="1">
+      <w:hyperlink w:anchor="_Toc214147325" w:history="1">
         <w:r>
           <w:rPr>
             <w:rStyle w:val="Hyperlink"/>
@@ -4829,7 +4829,7 @@
             <w:noProof/>
             <w:webHidden/>
           </w:rPr>
-          <w:instrText xml:space="preserve"> PAGEREF _Toc214095331 \h </w:instrText>
+          <w:instrText xml:space="preserve"> PAGEREF _Toc214147325 \h </w:instrText>
         </w:r>
         <w:r>
           <w:rPr>
@@ -4878,7 +4878,7 @@
           <w14:ligatures w14:val="standardContextual"/>
         </w:rPr>
       </w:pPr>
-      <w:hyperlink w:anchor="_Toc214095332" w:history="1">
+      <w:hyperlink w:anchor="_Toc214147326" w:history="1">
         <w:r>
           <w:rPr>
             <w:rStyle w:val="Hyperlink"/>
@@ -4925,7 +4925,7 @@
             <w:noProof/>
             <w:webHidden/>
           </w:rPr>
-          <w:instrText xml:space="preserve"> PAGEREF _Toc214095332 \h </w:instrText>
+          <w:instrText xml:space="preserve"> PAGEREF _Toc214147326 \h </w:instrText>
         </w:r>
         <w:r>
           <w:rPr>
@@ -4973,7 +4973,7 @@
           <w14:ligatures w14:val="standardContextual"/>
         </w:rPr>
       </w:pPr>
-      <w:hyperlink w:anchor="_Toc214095333" w:history="1">
+      <w:hyperlink w:anchor="_Toc214147327" w:history="1">
         <w:r>
           <w:rPr>
             <w:rStyle w:val="Hyperlink"/>
@@ -5019,7 +5019,7 @@
             <w:noProof/>
             <w:webHidden/>
           </w:rPr>
-          <w:instrText xml:space="preserve"> PAGEREF _Toc214095333 \h </w:instrText>
+          <w:instrText xml:space="preserve"> PAGEREF _Toc214147327 \h </w:instrText>
         </w:r>
         <w:r>
           <w:rPr>
@@ -5040,6 +5040,194 @@
             <w:webHidden/>
           </w:rPr>
           <w:t>28</w:t>
+        </w:r>
+        <w:r>
+          <w:rPr>
+            <w:noProof/>
+            <w:webHidden/>
+          </w:rPr>
+          <w:fldChar w:fldCharType="end"/>
+        </w:r>
+      </w:hyperlink>
+    </w:p>
+    <w:p>
+      <w:pPr>
+        <w:pStyle w:val="Verzeichnis3"/>
+        <w:tabs>
+          <w:tab w:val="left" w:pos="1260"/>
+          <w:tab w:val="right" w:leader="dot" w:pos="9060"/>
+        </w:tabs>
+        <w:rPr>
+          <w:rFonts w:asciiTheme="minorHAnsi" w:eastAsiaTheme="minorEastAsia" w:hAnsiTheme="minorHAnsi" w:cstheme="minorBidi"/>
+          <w:noProof/>
+          <w:kern w:val="2"/>
+          <w:sz w:val="24"/>
+          <w:szCs w:val="24"/>
+          <w:lang w:eastAsia="de-DE"/>
+          <w14:ligatures w14:val="standardContextual"/>
+        </w:rPr>
+      </w:pPr>
+      <w:hyperlink w:anchor="_Toc214147328" w:history="1">
+        <w:r>
+          <w:rPr>
+            <w:rStyle w:val="Hyperlink"/>
+            <w:noProof/>
+          </w:rPr>
+          <w:t>4.1.2</w:t>
+        </w:r>
+        <w:r>
+          <w:rPr>
+            <w:rFonts w:asciiTheme="minorHAnsi" w:eastAsiaTheme="minorEastAsia" w:hAnsiTheme="minorHAnsi" w:cstheme="minorBidi"/>
+            <w:noProof/>
+            <w:kern w:val="2"/>
+            <w:sz w:val="24"/>
+            <w:szCs w:val="24"/>
+            <w:lang w:eastAsia="de-DE"/>
+            <w14:ligatures w14:val="standardContextual"/>
+          </w:rPr>
+          <w:tab/>
+        </w:r>
+        <w:r>
+          <w:rPr>
+            <w:rStyle w:val="Hyperlink"/>
+            <w:noProof/>
+          </w:rPr>
+          <w:t>Rohdaten</w:t>
+        </w:r>
+        <w:r>
+          <w:rPr>
+            <w:noProof/>
+            <w:webHidden/>
+          </w:rPr>
+          <w:tab/>
+        </w:r>
+        <w:r>
+          <w:rPr>
+            <w:noProof/>
+            <w:webHidden/>
+          </w:rPr>
+          <w:fldChar w:fldCharType="begin"/>
+        </w:r>
+        <w:r>
+          <w:rPr>
+            <w:noProof/>
+            <w:webHidden/>
+          </w:rPr>
+          <w:instrText xml:space="preserve"> PAGEREF _Toc214147328 \h </w:instrText>
+        </w:r>
+        <w:r>
+          <w:rPr>
+            <w:noProof/>
+            <w:webHidden/>
+          </w:rPr>
+        </w:r>
+        <w:r>
+          <w:rPr>
+            <w:noProof/>
+            <w:webHidden/>
+          </w:rPr>
+          <w:fldChar w:fldCharType="separate"/>
+        </w:r>
+        <w:r>
+          <w:rPr>
+            <w:noProof/>
+            <w:webHidden/>
+          </w:rPr>
+          <w:t>30</w:t>
+        </w:r>
+        <w:r>
+          <w:rPr>
+            <w:noProof/>
+            <w:webHidden/>
+          </w:rPr>
+          <w:fldChar w:fldCharType="end"/>
+        </w:r>
+      </w:hyperlink>
+    </w:p>
+    <w:p>
+      <w:pPr>
+        <w:pStyle w:val="Verzeichnis3"/>
+        <w:tabs>
+          <w:tab w:val="left" w:pos="1260"/>
+          <w:tab w:val="right" w:leader="dot" w:pos="9060"/>
+        </w:tabs>
+        <w:rPr>
+          <w:rFonts w:asciiTheme="minorHAnsi" w:eastAsiaTheme="minorEastAsia" w:hAnsiTheme="minorHAnsi" w:cstheme="minorBidi"/>
+          <w:noProof/>
+          <w:kern w:val="2"/>
+          <w:sz w:val="24"/>
+          <w:szCs w:val="24"/>
+          <w:lang w:eastAsia="de-DE"/>
+          <w14:ligatures w14:val="standardContextual"/>
+        </w:rPr>
+      </w:pPr>
+      <w:hyperlink w:anchor="_Toc214147329" w:history="1">
+        <w:r>
+          <w:rPr>
+            <w:rStyle w:val="Hyperlink"/>
+            <w:noProof/>
+          </w:rPr>
+          <w:t>4.1.3</w:t>
+        </w:r>
+        <w:r>
+          <w:rPr>
+            <w:rFonts w:asciiTheme="minorHAnsi" w:eastAsiaTheme="minorEastAsia" w:hAnsiTheme="minorHAnsi" w:cstheme="minorBidi"/>
+            <w:noProof/>
+            <w:kern w:val="2"/>
+            <w:sz w:val="24"/>
+            <w:szCs w:val="24"/>
+            <w:lang w:eastAsia="de-DE"/>
+            <w14:ligatures w14:val="standardContextual"/>
+          </w:rPr>
+          <w:tab/>
+        </w:r>
+        <w:r>
+          <w:rPr>
+            <w:rStyle w:val="Hyperlink"/>
+            <w:noProof/>
+          </w:rPr>
+          <w:t>Analyse-Dashboard</w:t>
+        </w:r>
+        <w:r>
+          <w:rPr>
+            <w:noProof/>
+            <w:webHidden/>
+          </w:rPr>
+          <w:tab/>
+        </w:r>
+        <w:r>
+          <w:rPr>
+            <w:noProof/>
+            <w:webHidden/>
+          </w:rPr>
+          <w:fldChar w:fldCharType="begin"/>
+        </w:r>
+        <w:r>
+          <w:rPr>
+            <w:noProof/>
+            <w:webHidden/>
+          </w:rPr>
+          <w:instrText xml:space="preserve"> PAGEREF _Toc214147329 \h </w:instrText>
+        </w:r>
+        <w:r>
+          <w:rPr>
+            <w:noProof/>
+            <w:webHidden/>
+          </w:rPr>
+        </w:r>
+        <w:r>
+          <w:rPr>
+            <w:noProof/>
+            <w:webHidden/>
+          </w:rPr>
+          <w:fldChar w:fldCharType="separate"/>
+        </w:r>
+        <w:r>
+          <w:rPr>
+            <w:noProof/>
+            <w:webHidden/>
+          </w:rPr>
+          <w:t>31</w:t>
         </w:r>
         <w:r>
           <w:rPr>
@@ -5054,6 +5242,7 @@
       <w:pPr>
         <w:pStyle w:val="Verzeichnis2"/>
         <w:tabs>
+          <w:tab w:val="left" w:pos="840"/>
           <w:tab w:val="right" w:leader="dot" w:pos="9060"/>
         </w:tabs>
         <w:rPr>
@@ -5067,141 +5256,18 @@
           <w14:ligatures w14:val="standardContextual"/>
         </w:rPr>
       </w:pPr>
-      <w:hyperlink w:anchor="_Toc214095334" w:history="1">
-        <w:bookmarkStart w:id="4" w:name="_Toc214085215"/>
+      <w:hyperlink w:anchor="_Toc214147330" w:history="1">
         <w:r>
           <w:rPr>
             <w:rStyle w:val="Hyperlink"/>
             <w:noProof/>
           </w:rPr>
-          <w:drawing>
-            <wp:inline distT="0" distB="0" distL="0" distR="0" wp14:anchorId="68CBA70C" wp14:editId="67D45338">
-              <wp:extent cx="5749925" cy="2872105"/>
-              <wp:effectExtent l="0" t="0" r="3175" b="4445"/>
-              <wp:docPr id="1608194793" name="Grafik 9" descr="Ein Bild, das Text, Screenshot, Diagramm, Reihe enthält.&#10;&#10;KI-generierte Inhalte können fehlerhaft sein."/>
-              <wp:cNvGraphicFramePr>
-                <a:graphicFrameLocks xmlns:a="http://schemas.openxmlformats.org/drawingml/2006/main" noChangeAspect="1"/>
-              </wp:cNvGraphicFramePr>
-              <a:graphic xmlns:a="http://schemas.openxmlformats.org/drawingml/2006/main">
-                <a:graphicData uri="http://schemas.openxmlformats.org/drawingml/2006/picture">
-                  <pic:pic xmlns:pic="http://schemas.openxmlformats.org/drawingml/2006/picture">
-                    <pic:nvPicPr>
-                      <pic:cNvPr id="354442720" name="Grafik 9" descr="Ein Bild, das Text, Screenshot, Diagramm, Reihe enthält.&#10;&#10;KI-generierte Inhalte können fehlerhaft sein."/>
-                      <pic:cNvPicPr>
-                        <a:picLocks noChangeAspect="1" noChangeArrowheads="1"/>
-                      </pic:cNvPicPr>
-                    </pic:nvPicPr>
-                    <pic:blipFill>
-                      <a:blip r:embed="rId8">
-                        <a:extLst>
-                          <a:ext uri="{28A0092B-C50C-407E-A947-70E740481C1C}">
-                            <a14:useLocalDpi xmlns:a14="http://schemas.microsoft.com/office/drawing/2010/main" val="0"/>
-                          </a:ext>
-                        </a:extLst>
-                      </a:blip>
-                      <a:srcRect/>
-                      <a:stretch>
-                        <a:fillRect/>
-                      </a:stretch>
-                    </pic:blipFill>
-                    <pic:spPr bwMode="auto">
-                      <a:xfrm>
-                        <a:off x="0" y="0"/>
-                        <a:ext cx="5749925" cy="2872105"/>
-                      </a:xfrm>
-                      <a:prstGeom prst="rect">
-                        <a:avLst/>
-                      </a:prstGeom>
-                      <a:noFill/>
-                      <a:ln>
-                        <a:noFill/>
-                      </a:ln>
-                    </pic:spPr>
-                  </pic:pic>
-                </a:graphicData>
-              </a:graphic>
-            </wp:inline>
-          </w:drawing>
-        </w:r>
-        <w:bookmarkEnd w:id="4"/>
-        <w:r>
-          <w:rPr>
-            <w:noProof/>
-            <w:webHidden/>
-          </w:rPr>
-          <w:tab/>
-        </w:r>
-        <w:r>
-          <w:rPr>
-            <w:noProof/>
-            <w:webHidden/>
-          </w:rPr>
-          <w:fldChar w:fldCharType="begin"/>
-        </w:r>
-        <w:r>
-          <w:rPr>
-            <w:noProof/>
-            <w:webHidden/>
-          </w:rPr>
-          <w:instrText xml:space="preserve"> PAGEREF _Toc214095334 \h </w:instrText>
-        </w:r>
-        <w:r>
-          <w:rPr>
-            <w:noProof/>
-            <w:webHidden/>
-          </w:rPr>
-        </w:r>
-        <w:r>
-          <w:rPr>
-            <w:noProof/>
-            <w:webHidden/>
-          </w:rPr>
-          <w:fldChar w:fldCharType="separate"/>
-        </w:r>
-        <w:r>
-          <w:rPr>
-            <w:noProof/>
-            <w:webHidden/>
-          </w:rPr>
-          <w:t>28</w:t>
-        </w:r>
-        <w:r>
-          <w:rPr>
-            <w:noProof/>
-            <w:webHidden/>
-          </w:rPr>
-          <w:fldChar w:fldCharType="end"/>
-        </w:r>
-      </w:hyperlink>
-    </w:p>
-    <w:p>
-      <w:pPr>
-        <w:pStyle w:val="Verzeichnis3"/>
-        <w:tabs>
-          <w:tab w:val="left" w:pos="1260"/>
-          <w:tab w:val="right" w:leader="dot" w:pos="9060"/>
-        </w:tabs>
-        <w:rPr>
-          <w:rFonts w:asciiTheme="minorHAnsi" w:eastAsiaTheme="minorEastAsia" w:hAnsiTheme="minorHAnsi" w:cstheme="minorBidi"/>
-          <w:noProof/>
-          <w:kern w:val="2"/>
-          <w:sz w:val="24"/>
-          <w:szCs w:val="24"/>
-          <w:lang w:eastAsia="de-DE"/>
-          <w14:ligatures w14:val="standardContextual"/>
-        </w:rPr>
-      </w:pPr>
-      <w:hyperlink w:anchor="_Toc214095335" w:history="1">
-        <w:r>
-          <w:rPr>
-            <w:rStyle w:val="Hyperlink"/>
-            <w:noProof/>
-          </w:rPr>
-          <w:t>4.1.2</w:t>
+          <w:t>4.2</w:t>
         </w:r>
         <w:r>
           <w:rPr>
             <w:rFonts w:asciiTheme="minorHAnsi" w:eastAsiaTheme="minorEastAsia" w:hAnsiTheme="minorHAnsi" w:cstheme="minorBidi"/>
+            <w:iCs w:val="0"/>
             <w:noProof/>
             <w:kern w:val="2"/>
             <w:sz w:val="24"/>
@@ -5216,7 +5282,7 @@
             <w:rStyle w:val="Hyperlink"/>
             <w:noProof/>
           </w:rPr>
-          <w:t>Rohdaten</w:t>
+          <w:t>Setup 1 - Einfluss des Begegnungsschemas</w:t>
         </w:r>
         <w:r>
           <w:rPr>
@@ -5237,7 +5303,7 @@
             <w:noProof/>
             <w:webHidden/>
           </w:rPr>
-          <w:instrText xml:space="preserve"> PAGEREF _Toc214095335 \h </w:instrText>
+          <w:instrText xml:space="preserve"> PAGEREF _Toc214147330 \h </w:instrText>
         </w:r>
         <w:r>
           <w:rPr>
@@ -5257,101 +5323,7 @@
             <w:noProof/>
             <w:webHidden/>
           </w:rPr>
-          <w:t>30</w:t>
-        </w:r>
-        <w:r>
-          <w:rPr>
-            <w:noProof/>
-            <w:webHidden/>
-          </w:rPr>
-          <w:fldChar w:fldCharType="end"/>
-        </w:r>
-      </w:hyperlink>
-    </w:p>
-    <w:p>
-      <w:pPr>
-        <w:pStyle w:val="Verzeichnis3"/>
-        <w:tabs>
-          <w:tab w:val="left" w:pos="1260"/>
-          <w:tab w:val="right" w:leader="dot" w:pos="9060"/>
-        </w:tabs>
-        <w:rPr>
-          <w:rFonts w:asciiTheme="minorHAnsi" w:eastAsiaTheme="minorEastAsia" w:hAnsiTheme="minorHAnsi" w:cstheme="minorBidi"/>
-          <w:noProof/>
-          <w:kern w:val="2"/>
-          <w:sz w:val="24"/>
-          <w:szCs w:val="24"/>
-          <w:lang w:eastAsia="de-DE"/>
-          <w14:ligatures w14:val="standardContextual"/>
-        </w:rPr>
-      </w:pPr>
-      <w:hyperlink w:anchor="_Toc214095336" w:history="1">
-        <w:r>
-          <w:rPr>
-            <w:rStyle w:val="Hyperlink"/>
-            <w:noProof/>
-          </w:rPr>
-          <w:t>4.1.3</w:t>
-        </w:r>
-        <w:r>
-          <w:rPr>
-            <w:rFonts w:asciiTheme="minorHAnsi" w:eastAsiaTheme="minorEastAsia" w:hAnsiTheme="minorHAnsi" w:cstheme="minorBidi"/>
-            <w:noProof/>
-            <w:kern w:val="2"/>
-            <w:sz w:val="24"/>
-            <w:szCs w:val="24"/>
-            <w:lang w:eastAsia="de-DE"/>
-            <w14:ligatures w14:val="standardContextual"/>
-          </w:rPr>
-          <w:tab/>
-        </w:r>
-        <w:r>
-          <w:rPr>
-            <w:rStyle w:val="Hyperlink"/>
-            <w:noProof/>
-          </w:rPr>
-          <w:t>Analyse-Dashboard</w:t>
-        </w:r>
-        <w:r>
-          <w:rPr>
-            <w:noProof/>
-            <w:webHidden/>
-          </w:rPr>
-          <w:tab/>
-        </w:r>
-        <w:r>
-          <w:rPr>
-            <w:noProof/>
-            <w:webHidden/>
-          </w:rPr>
-          <w:fldChar w:fldCharType="begin"/>
-        </w:r>
-        <w:r>
-          <w:rPr>
-            <w:noProof/>
-            <w:webHidden/>
-          </w:rPr>
-          <w:instrText xml:space="preserve"> PAGEREF _Toc214095336 \h </w:instrText>
-        </w:r>
-        <w:r>
-          <w:rPr>
-            <w:noProof/>
-            <w:webHidden/>
-          </w:rPr>
-        </w:r>
-        <w:r>
-          <w:rPr>
-            <w:noProof/>
-            <w:webHidden/>
-          </w:rPr>
-          <w:fldChar w:fldCharType="separate"/>
-        </w:r>
-        <w:r>
-          <w:rPr>
-            <w:noProof/>
-            <w:webHidden/>
-          </w:rPr>
-          <w:t>32</w:t>
+          <w:t>33</w:t>
         </w:r>
         <w:r>
           <w:rPr>
@@ -5380,13 +5352,13 @@
           <w14:ligatures w14:val="standardContextual"/>
         </w:rPr>
       </w:pPr>
-      <w:hyperlink w:anchor="_Toc214095337" w:history="1">
+      <w:hyperlink w:anchor="_Toc214147331" w:history="1">
         <w:r>
           <w:rPr>
             <w:rStyle w:val="Hyperlink"/>
             <w:noProof/>
           </w:rPr>
-          <w:t>4.2</w:t>
+          <w:t>4.3</w:t>
         </w:r>
         <w:r>
           <w:rPr>
@@ -5406,7 +5378,7 @@
             <w:rStyle w:val="Hyperlink"/>
             <w:noProof/>
           </w:rPr>
-          <w:t>Setup 1 - Einfluss des Begegnungsschemas</w:t>
+          <w:t>Setup 2 - Vergleichende Betrachtung der Lernalgorithmen und deren Auswirkungen</w:t>
         </w:r>
         <w:r>
           <w:rPr>
@@ -5427,7 +5399,7 @@
             <w:noProof/>
             <w:webHidden/>
           </w:rPr>
-          <w:instrText xml:space="preserve"> PAGEREF _Toc214095337 \h </w:instrText>
+          <w:instrText xml:space="preserve"> PAGEREF _Toc214147331 \h </w:instrText>
         </w:r>
         <w:r>
           <w:rPr>
@@ -5476,13 +5448,13 @@
           <w14:ligatures w14:val="standardContextual"/>
         </w:rPr>
       </w:pPr>
-      <w:hyperlink w:anchor="_Toc214095338" w:history="1">
+      <w:hyperlink w:anchor="_Toc214147332" w:history="1">
         <w:r>
           <w:rPr>
             <w:rStyle w:val="Hyperlink"/>
             <w:noProof/>
           </w:rPr>
-          <w:t>4.3</w:t>
+          <w:t>4.4</w:t>
         </w:r>
         <w:r>
           <w:rPr>
@@ -5502,7 +5474,7 @@
             <w:rStyle w:val="Hyperlink"/>
             <w:noProof/>
           </w:rPr>
-          <w:t>Setup 2 - Vergleichende Betrachtung der Lernalgorithmen und deren Auswirkungen</w:t>
+          <w:t>Setup 3 - Einfluss der Policy des Agenten (Vergleich Softmax und Epsilon-Greedy)</w:t>
         </w:r>
         <w:r>
           <w:rPr>
@@ -5523,7 +5495,7 @@
             <w:noProof/>
             <w:webHidden/>
           </w:rPr>
-          <w:instrText xml:space="preserve"> PAGEREF _Toc214095338 \h </w:instrText>
+          <w:instrText xml:space="preserve"> PAGEREF _Toc214147332 \h </w:instrText>
         </w:r>
         <w:r>
           <w:rPr>
@@ -5572,13 +5544,13 @@
           <w14:ligatures w14:val="standardContextual"/>
         </w:rPr>
       </w:pPr>
-      <w:hyperlink w:anchor="_Toc214095339" w:history="1">
+      <w:hyperlink w:anchor="_Toc214147333" w:history="1">
         <w:r>
           <w:rPr>
             <w:rStyle w:val="Hyperlink"/>
             <w:noProof/>
           </w:rPr>
-          <w:t>4.4</w:t>
+          <w:t>4.5</w:t>
         </w:r>
         <w:r>
           <w:rPr>
@@ -5598,7 +5570,7 @@
             <w:rStyle w:val="Hyperlink"/>
             <w:noProof/>
           </w:rPr>
-          <w:t>Setup 3 - Einfluss der Policy des Agenten (Vergleich Softmax und Epsilon-Greedy)</w:t>
+          <w:t>Setup 4 - Einfluss von Nachbarschaftsgröße</w:t>
         </w:r>
         <w:r>
           <w:rPr>
@@ -5619,7 +5591,103 @@
             <w:noProof/>
             <w:webHidden/>
           </w:rPr>
-          <w:instrText xml:space="preserve"> PAGEREF _Toc214095339 \h </w:instrText>
+          <w:instrText xml:space="preserve"> PAGEREF _Toc214147333 \h </w:instrText>
+        </w:r>
+        <w:r>
+          <w:rPr>
+            <w:noProof/>
+            <w:webHidden/>
+          </w:rPr>
+        </w:r>
+        <w:r>
+          <w:rPr>
+            <w:noProof/>
+            <w:webHidden/>
+          </w:rPr>
+          <w:fldChar w:fldCharType="separate"/>
+        </w:r>
+        <w:r>
+          <w:rPr>
+            <w:noProof/>
+            <w:webHidden/>
+          </w:rPr>
+          <w:t>33</w:t>
+        </w:r>
+        <w:r>
+          <w:rPr>
+            <w:noProof/>
+            <w:webHidden/>
+          </w:rPr>
+          <w:fldChar w:fldCharType="end"/>
+        </w:r>
+      </w:hyperlink>
+    </w:p>
+    <w:p>
+      <w:pPr>
+        <w:pStyle w:val="Verzeichnis1"/>
+        <w:tabs>
+          <w:tab w:val="left" w:pos="420"/>
+          <w:tab w:val="right" w:leader="dot" w:pos="9060"/>
+        </w:tabs>
+        <w:rPr>
+          <w:rFonts w:asciiTheme="minorHAnsi" w:eastAsiaTheme="minorEastAsia" w:hAnsiTheme="minorHAnsi" w:cstheme="minorBidi"/>
+          <w:b w:val="0"/>
+          <w:bCs w:val="0"/>
+          <w:noProof/>
+          <w:kern w:val="2"/>
+          <w:szCs w:val="24"/>
+          <w:lang w:eastAsia="de-DE"/>
+          <w14:ligatures w14:val="standardContextual"/>
+        </w:rPr>
+      </w:pPr>
+      <w:hyperlink w:anchor="_Toc214147334" w:history="1">
+        <w:r>
+          <w:rPr>
+            <w:rStyle w:val="Hyperlink"/>
+            <w:noProof/>
+          </w:rPr>
+          <w:t>5</w:t>
+        </w:r>
+        <w:r>
+          <w:rPr>
+            <w:rFonts w:asciiTheme="minorHAnsi" w:eastAsiaTheme="minorEastAsia" w:hAnsiTheme="minorHAnsi" w:cstheme="minorBidi"/>
+            <w:b w:val="0"/>
+            <w:bCs w:val="0"/>
+            <w:noProof/>
+            <w:kern w:val="2"/>
+            <w:szCs w:val="24"/>
+            <w:lang w:eastAsia="de-DE"/>
+            <w14:ligatures w14:val="standardContextual"/>
+          </w:rPr>
+          <w:tab/>
+        </w:r>
+        <w:r>
+          <w:rPr>
+            <w:rStyle w:val="Hyperlink"/>
+            <w:noProof/>
+          </w:rPr>
+          <w:t>Diskussion</w:t>
+        </w:r>
+        <w:r>
+          <w:rPr>
+            <w:noProof/>
+            <w:webHidden/>
+          </w:rPr>
+          <w:tab/>
+        </w:r>
+        <w:r>
+          <w:rPr>
+            <w:noProof/>
+            <w:webHidden/>
+          </w:rPr>
+          <w:fldChar w:fldCharType="begin"/>
+        </w:r>
+        <w:r>
+          <w:rPr>
+            <w:noProof/>
+            <w:webHidden/>
+          </w:rPr>
+          <w:instrText xml:space="preserve"> PAGEREF _Toc214147334 \h </w:instrText>
         </w:r>
         <w:r>
           <w:rPr>
@@ -5668,13 +5736,13 @@
           <w14:ligatures w14:val="standardContextual"/>
         </w:rPr>
       </w:pPr>
-      <w:hyperlink w:anchor="_Toc214095340" w:history="1">
+      <w:hyperlink w:anchor="_Toc214147335" w:history="1">
         <w:r>
           <w:rPr>
             <w:rStyle w:val="Hyperlink"/>
             <w:noProof/>
           </w:rPr>
-          <w:t>4.5</w:t>
+          <w:t>5.1</w:t>
         </w:r>
         <w:r>
           <w:rPr>
@@ -5694,7 +5762,7 @@
             <w:rStyle w:val="Hyperlink"/>
             <w:noProof/>
           </w:rPr>
-          <w:t>Setup 4 - Einfluss von Nachbarschaftsgröße</w:t>
+          <w:t>Setup 1</w:t>
         </w:r>
         <w:r>
           <w:rPr>
@@ -5715,7 +5783,295 @@
             <w:noProof/>
             <w:webHidden/>
           </w:rPr>
-          <w:instrText xml:space="preserve"> PAGEREF _Toc214095340 \h </w:instrText>
+          <w:instrText xml:space="preserve"> PAGEREF _Toc214147335 \h </w:instrText>
+        </w:r>
+        <w:r>
+          <w:rPr>
+            <w:noProof/>
+            <w:webHidden/>
+          </w:rPr>
+        </w:r>
+        <w:r>
+          <w:rPr>
+            <w:noProof/>
+            <w:webHidden/>
+          </w:rPr>
+          <w:fldChar w:fldCharType="separate"/>
+        </w:r>
+        <w:r>
+          <w:rPr>
+            <w:noProof/>
+            <w:webHidden/>
+          </w:rPr>
+          <w:t>33</w:t>
+        </w:r>
+        <w:r>
+          <w:rPr>
+            <w:noProof/>
+            <w:webHidden/>
+          </w:rPr>
+          <w:fldChar w:fldCharType="end"/>
+        </w:r>
+      </w:hyperlink>
+    </w:p>
+    <w:p>
+      <w:pPr>
+        <w:pStyle w:val="Verzeichnis2"/>
+        <w:tabs>
+          <w:tab w:val="left" w:pos="840"/>
+          <w:tab w:val="right" w:leader="dot" w:pos="9060"/>
+        </w:tabs>
+        <w:rPr>
+          <w:rFonts w:asciiTheme="minorHAnsi" w:eastAsiaTheme="minorEastAsia" w:hAnsiTheme="minorHAnsi" w:cstheme="minorBidi"/>
+          <w:iCs w:val="0"/>
+          <w:noProof/>
+          <w:kern w:val="2"/>
+          <w:sz w:val="24"/>
+          <w:szCs w:val="24"/>
+          <w:lang w:eastAsia="de-DE"/>
+          <w14:ligatures w14:val="standardContextual"/>
+        </w:rPr>
+      </w:pPr>
+      <w:hyperlink w:anchor="_Toc214147336" w:history="1">
+        <w:r>
+          <w:rPr>
+            <w:rStyle w:val="Hyperlink"/>
+            <w:noProof/>
+          </w:rPr>
+          <w:t>5.2</w:t>
+        </w:r>
+        <w:r>
+          <w:rPr>
+            <w:rFonts w:asciiTheme="minorHAnsi" w:eastAsiaTheme="minorEastAsia" w:hAnsiTheme="minorHAnsi" w:cstheme="minorBidi"/>
+            <w:iCs w:val="0"/>
+            <w:noProof/>
+            <w:kern w:val="2"/>
+            <w:sz w:val="24"/>
+            <w:szCs w:val="24"/>
+            <w:lang w:eastAsia="de-DE"/>
+            <w14:ligatures w14:val="standardContextual"/>
+          </w:rPr>
+          <w:tab/>
+        </w:r>
+        <w:r>
+          <w:rPr>
+            <w:rStyle w:val="Hyperlink"/>
+            <w:noProof/>
+          </w:rPr>
+          <w:t>Setup 2</w:t>
+        </w:r>
+        <w:r>
+          <w:rPr>
+            <w:noProof/>
+            <w:webHidden/>
+          </w:rPr>
+          <w:tab/>
+        </w:r>
+        <w:r>
+          <w:rPr>
+            <w:noProof/>
+            <w:webHidden/>
+          </w:rPr>
+          <w:fldChar w:fldCharType="begin"/>
+        </w:r>
+        <w:r>
+          <w:rPr>
+            <w:noProof/>
+            <w:webHidden/>
+          </w:rPr>
+          <w:instrText xml:space="preserve"> PAGEREF _Toc214147336 \h </w:instrText>
+        </w:r>
+        <w:r>
+          <w:rPr>
+            <w:noProof/>
+            <w:webHidden/>
+          </w:rPr>
+        </w:r>
+        <w:r>
+          <w:rPr>
+            <w:noProof/>
+            <w:webHidden/>
+          </w:rPr>
+          <w:fldChar w:fldCharType="separate"/>
+        </w:r>
+        <w:r>
+          <w:rPr>
+            <w:noProof/>
+            <w:webHidden/>
+          </w:rPr>
+          <w:t>33</w:t>
+        </w:r>
+        <w:r>
+          <w:rPr>
+            <w:noProof/>
+            <w:webHidden/>
+          </w:rPr>
+          <w:fldChar w:fldCharType="end"/>
+        </w:r>
+      </w:hyperlink>
+    </w:p>
+    <w:p>
+      <w:pPr>
+        <w:pStyle w:val="Verzeichnis2"/>
+        <w:tabs>
+          <w:tab w:val="left" w:pos="840"/>
+          <w:tab w:val="right" w:leader="dot" w:pos="9060"/>
+        </w:tabs>
+        <w:rPr>
+          <w:rFonts w:asciiTheme="minorHAnsi" w:eastAsiaTheme="minorEastAsia" w:hAnsiTheme="minorHAnsi" w:cstheme="minorBidi"/>
+          <w:iCs w:val="0"/>
+          <w:noProof/>
+          <w:kern w:val="2"/>
+          <w:sz w:val="24"/>
+          <w:szCs w:val="24"/>
+          <w:lang w:eastAsia="de-DE"/>
+          <w14:ligatures w14:val="standardContextual"/>
+        </w:rPr>
+      </w:pPr>
+      <w:hyperlink w:anchor="_Toc214147337" w:history="1">
+        <w:r>
+          <w:rPr>
+            <w:rStyle w:val="Hyperlink"/>
+            <w:noProof/>
+          </w:rPr>
+          <w:t>5.3</w:t>
+        </w:r>
+        <w:r>
+          <w:rPr>
+            <w:rFonts w:asciiTheme="minorHAnsi" w:eastAsiaTheme="minorEastAsia" w:hAnsiTheme="minorHAnsi" w:cstheme="minorBidi"/>
+            <w:iCs w:val="0"/>
+            <w:noProof/>
+            <w:kern w:val="2"/>
+            <w:sz w:val="24"/>
+            <w:szCs w:val="24"/>
+            <w:lang w:eastAsia="de-DE"/>
+            <w14:ligatures w14:val="standardContextual"/>
+          </w:rPr>
+          <w:tab/>
+        </w:r>
+        <w:r>
+          <w:rPr>
+            <w:rStyle w:val="Hyperlink"/>
+            <w:noProof/>
+          </w:rPr>
+          <w:t>Setup 3</w:t>
+        </w:r>
+        <w:r>
+          <w:rPr>
+            <w:noProof/>
+            <w:webHidden/>
+          </w:rPr>
+          <w:tab/>
+        </w:r>
+        <w:r>
+          <w:rPr>
+            <w:noProof/>
+            <w:webHidden/>
+          </w:rPr>
+          <w:fldChar w:fldCharType="begin"/>
+        </w:r>
+        <w:r>
+          <w:rPr>
+            <w:noProof/>
+            <w:webHidden/>
+          </w:rPr>
+          <w:instrText xml:space="preserve"> PAGEREF _Toc214147337 \h </w:instrText>
+        </w:r>
+        <w:r>
+          <w:rPr>
+            <w:noProof/>
+            <w:webHidden/>
+          </w:rPr>
+        </w:r>
+        <w:r>
+          <w:rPr>
+            <w:noProof/>
+            <w:webHidden/>
+          </w:rPr>
+          <w:fldChar w:fldCharType="separate"/>
+        </w:r>
+        <w:r>
+          <w:rPr>
+            <w:noProof/>
+            <w:webHidden/>
+          </w:rPr>
+          <w:t>33</w:t>
+        </w:r>
+        <w:r>
+          <w:rPr>
+            <w:noProof/>
+            <w:webHidden/>
+          </w:rPr>
+          <w:fldChar w:fldCharType="end"/>
+        </w:r>
+      </w:hyperlink>
+    </w:p>
+    <w:p>
+      <w:pPr>
+        <w:pStyle w:val="Verzeichnis2"/>
+        <w:tabs>
+          <w:tab w:val="left" w:pos="840"/>
+          <w:tab w:val="right" w:leader="dot" w:pos="9060"/>
+        </w:tabs>
+        <w:rPr>
+          <w:rFonts w:asciiTheme="minorHAnsi" w:eastAsiaTheme="minorEastAsia" w:hAnsiTheme="minorHAnsi" w:cstheme="minorBidi"/>
+          <w:iCs w:val="0"/>
+          <w:noProof/>
+          <w:kern w:val="2"/>
+          <w:sz w:val="24"/>
+          <w:szCs w:val="24"/>
+          <w:lang w:eastAsia="de-DE"/>
+          <w14:ligatures w14:val="standardContextual"/>
+        </w:rPr>
+      </w:pPr>
+      <w:hyperlink w:anchor="_Toc214147338" w:history="1">
+        <w:r>
+          <w:rPr>
+            <w:rStyle w:val="Hyperlink"/>
+            <w:noProof/>
+          </w:rPr>
+          <w:t>5.4</w:t>
+        </w:r>
+        <w:r>
+          <w:rPr>
+            <w:rFonts w:asciiTheme="minorHAnsi" w:eastAsiaTheme="minorEastAsia" w:hAnsiTheme="minorHAnsi" w:cstheme="minorBidi"/>
+            <w:iCs w:val="0"/>
+            <w:noProof/>
+            <w:kern w:val="2"/>
+            <w:sz w:val="24"/>
+            <w:szCs w:val="24"/>
+            <w:lang w:eastAsia="de-DE"/>
+            <w14:ligatures w14:val="standardContextual"/>
+          </w:rPr>
+          <w:tab/>
+        </w:r>
+        <w:r>
+          <w:rPr>
+            <w:rStyle w:val="Hyperlink"/>
+            <w:noProof/>
+          </w:rPr>
+          <w:t>Setup 4</w:t>
+        </w:r>
+        <w:r>
+          <w:rPr>
+            <w:noProof/>
+            <w:webHidden/>
+          </w:rPr>
+          <w:tab/>
+        </w:r>
+        <w:r>
+          <w:rPr>
+            <w:noProof/>
+            <w:webHidden/>
+          </w:rPr>
+          <w:fldChar w:fldCharType="begin"/>
+        </w:r>
+        <w:r>
+          <w:rPr>
+            <w:noProof/>
+            <w:webHidden/>
+          </w:rPr>
+          <w:instrText xml:space="preserve"> PAGEREF _Toc214147338 \h </w:instrText>
         </w:r>
         <w:r>
           <w:rPr>
@@ -5764,13 +6120,13 @@
           <w14:ligatures w14:val="standardContextual"/>
         </w:rPr>
       </w:pPr>
-      <w:hyperlink w:anchor="_Toc214095341" w:history="1">
+      <w:hyperlink w:anchor="_Toc214147339" w:history="1">
         <w:r>
           <w:rPr>
             <w:rStyle w:val="Hyperlink"/>
             <w:noProof/>
           </w:rPr>
-          <w:t>5</w:t>
+          <w:t>6</w:t>
         </w:r>
         <w:r>
           <w:rPr>
@@ -5811,7 +6167,7 @@
             <w:noProof/>
             <w:webHidden/>
           </w:rPr>
-          <w:instrText xml:space="preserve"> PAGEREF _Toc214095341 \h </w:instrText>
+          <w:instrText xml:space="preserve"> PAGEREF _Toc214147339 \h </w:instrText>
         </w:r>
         <w:r>
           <w:rPr>
@@ -5860,13 +6216,13 @@
           <w14:ligatures w14:val="standardContextual"/>
         </w:rPr>
       </w:pPr>
-      <w:hyperlink w:anchor="_Toc214095342" w:history="1">
+      <w:hyperlink w:anchor="_Toc214147340" w:history="1">
         <w:r>
           <w:rPr>
             <w:rStyle w:val="Hyperlink"/>
             <w:noProof/>
           </w:rPr>
-          <w:t>6</w:t>
+          <w:t>7</w:t>
         </w:r>
         <w:r>
           <w:rPr>
@@ -5907,7 +6263,7 @@
             <w:noProof/>
             <w:webHidden/>
           </w:rPr>
-          <w:instrText xml:space="preserve"> PAGEREF _Toc214095342 \h </w:instrText>
+          <w:instrText xml:space="preserve"> PAGEREF _Toc214147340 \h </w:instrText>
         </w:r>
         <w:r>
           <w:rPr>
@@ -5927,7 +6283,7 @@
             <w:noProof/>
             <w:webHidden/>
           </w:rPr>
-          <w:t>33</w:t>
+          <w:t>34</w:t>
         </w:r>
         <w:r>
           <w:rPr>
@@ -5955,7 +6311,7 @@
           <w14:ligatures w14:val="standardContextual"/>
         </w:rPr>
       </w:pPr>
-      <w:hyperlink w:anchor="_Toc214095343" w:history="1">
+      <w:hyperlink w:anchor="_Toc214147341" w:history="1">
         <w:r>
           <w:rPr>
             <w:rStyle w:val="Hyperlink"/>
@@ -5982,7 +6338,7 @@
             <w:noProof/>
             <w:webHidden/>
           </w:rPr>
-          <w:instrText xml:space="preserve"> PAGEREF _Toc214095343 \h </w:instrText>
+          <w:instrText xml:space="preserve"> PAGEREF _Toc214147341 \h </w:instrText>
         </w:r>
         <w:r>
           <w:rPr>
@@ -6002,7 +6358,7 @@
             <w:noProof/>
             <w:webHidden/>
           </w:rPr>
-          <w:t>34</w:t>
+          <w:t>35</w:t>
         </w:r>
         <w:r>
           <w:rPr>
@@ -6030,7 +6386,7 @@
           <w14:ligatures w14:val="standardContextual"/>
         </w:rPr>
       </w:pPr>
-      <w:hyperlink w:anchor="_Toc214095344" w:history="1">
+      <w:hyperlink w:anchor="_Toc214147342" w:history="1">
         <w:r>
           <w:rPr>
             <w:rStyle w:val="Hyperlink"/>
@@ -6057,7 +6413,7 @@
             <w:noProof/>
             <w:webHidden/>
           </w:rPr>
-          <w:instrText xml:space="preserve"> PAGEREF _Toc214095344 \h </w:instrText>
+          <w:instrText xml:space="preserve"> PAGEREF _Toc214147342 \h </w:instrText>
         </w:r>
         <w:r>
           <w:rPr>
@@ -6077,7 +6433,7 @@
             <w:noProof/>
             <w:webHidden/>
           </w:rPr>
-          <w:t>35</w:t>
+          <w:t>36</w:t>
         </w:r>
         <w:r>
           <w:rPr>
@@ -6106,13 +6462,13 @@
           <w14:ligatures w14:val="standardContextual"/>
         </w:rPr>
       </w:pPr>
-      <w:hyperlink w:anchor="_Toc214095345" w:history="1">
+      <w:hyperlink w:anchor="_Toc214147343" w:history="1">
         <w:r>
           <w:rPr>
             <w:rStyle w:val="Hyperlink"/>
             <w:noProof/>
           </w:rPr>
-          <w:t>7</w:t>
+          <w:t>8</w:t>
         </w:r>
         <w:r>
           <w:rPr>
@@ -6153,7 +6509,7 @@
             <w:noProof/>
             <w:webHidden/>
           </w:rPr>
-          <w:instrText xml:space="preserve"> PAGEREF _Toc214095345 \h </w:instrText>
+          <w:instrText xml:space="preserve"> PAGEREF _Toc214147343 \h </w:instrText>
         </w:r>
         <w:r>
           <w:rPr>
@@ -6173,7 +6529,7 @@
             <w:noProof/>
             <w:webHidden/>
           </w:rPr>
-          <w:t>35</w:t>
+          <w:t>36</w:t>
         </w:r>
         <w:r>
           <w:rPr>
@@ -6190,15 +6546,15 @@
       </w:r>
     </w:p>
     <w:p>
-      <w:bookmarkStart w:id="5" w:name="_Toc234098916"/>
-      <w:bookmarkStart w:id="6" w:name="_Toc234098917"/>
+      <w:bookmarkStart w:id="4" w:name="_Toc234098916"/>
+      <w:bookmarkStart w:id="5" w:name="_Toc234098917"/>
     </w:p>
     <w:p>
       <w:pPr>
         <w:sectPr>
-          <w:headerReference w:type="default" r:id="rId9"/>
-          <w:footerReference w:type="even" r:id="rId10"/>
-          <w:footerReference w:type="default" r:id="rId11"/>
+          <w:headerReference w:type="default" r:id="rId8"/>
+          <w:footerReference w:type="even" r:id="rId9"/>
+          <w:footerReference w:type="default" r:id="rId10"/>
           <w:pgSz w:w="11906" w:h="16838"/>
           <w:pgMar w:top="1418" w:right="1418" w:bottom="1418" w:left="1418" w:header="851" w:footer="992" w:gutter="0"/>
           <w:pgNumType w:start="1"/>
@@ -6212,14 +6568,14 @@
       <w:pPr>
         <w:pStyle w:val="berschrift1"/>
       </w:pPr>
-      <w:bookmarkStart w:id="7" w:name="_Toc214095297"/>
+      <w:bookmarkStart w:id="6" w:name="_Toc214147291"/>
+      <w:bookmarkEnd w:id="4"/>
       <w:bookmarkEnd w:id="5"/>
-      <w:bookmarkEnd w:id="6"/>
       <w:r>
         <w:lastRenderedPageBreak/>
         <w:t>Einleitung</w:t>
       </w:r>
-      <w:bookmarkEnd w:id="7"/>
+      <w:bookmarkEnd w:id="6"/>
     </w:p>
     <w:p>
       <w:pPr>
@@ -6253,45 +6609,45 @@
       <w:pPr>
         <w:pStyle w:val="berschrift1"/>
       </w:pPr>
-      <w:bookmarkStart w:id="8" w:name="_Toc214095298"/>
+      <w:bookmarkStart w:id="7" w:name="_Toc214147292"/>
       <w:r>
         <w:t>Theoretische Grundlagen</w:t>
       </w:r>
+      <w:bookmarkEnd w:id="7"/>
+    </w:p>
+    <w:p>
+      <w:r>
+        <w:t xml:space="preserve">In diesem Kapitel </w:t>
+      </w:r>
+      <w:r>
+        <w:t>werden die grundlegenden theoretischen Konzepte</w:t>
+      </w:r>
+      <w:r>
+        <w:t>, welche in dieser Arbeit angewandt werden,</w:t>
+      </w:r>
+      <w:r>
+        <w:t xml:space="preserve"> erläutert.</w:t>
+      </w:r>
+    </w:p>
+    <w:p>
+      <w:pPr>
+        <w:pStyle w:val="berschrift2"/>
+      </w:pPr>
+      <w:bookmarkStart w:id="8" w:name="_Toc214147293"/>
+      <w:r>
+        <w:t>Spieltheorie</w:t>
+      </w:r>
       <w:bookmarkEnd w:id="8"/>
     </w:p>
     <w:p>
-      <w:r>
-        <w:t xml:space="preserve">In diesem Kapitel </w:t>
-      </w:r>
-      <w:r>
-        <w:t>werden die grundlegenden theoretischen Konzepte</w:t>
-      </w:r>
-      <w:r>
-        <w:t>, welche in dieser Arbeit angewandt werden,</w:t>
-      </w:r>
-      <w:r>
-        <w:t xml:space="preserve"> erläutert.</w:t>
-      </w:r>
-    </w:p>
-    <w:p>
-      <w:pPr>
-        <w:pStyle w:val="berschrift2"/>
-      </w:pPr>
-      <w:bookmarkStart w:id="9" w:name="_Toc214095299"/>
-      <w:r>
-        <w:t>Spieltheorie</w:t>
+      <w:pPr>
+        <w:pStyle w:val="berschrift3"/>
+      </w:pPr>
+      <w:bookmarkStart w:id="9" w:name="_Toc214147294"/>
+      <w:r>
+        <w:t>Grundprinzipien</w:t>
       </w:r>
       <w:bookmarkEnd w:id="9"/>
-    </w:p>
-    <w:p>
-      <w:pPr>
-        <w:pStyle w:val="berschrift3"/>
-      </w:pPr>
-      <w:bookmarkStart w:id="10" w:name="_Toc214095300"/>
-      <w:r>
-        <w:t>Grundprinzipien</w:t>
-      </w:r>
-      <w:bookmarkEnd w:id="10"/>
     </w:p>
     <w:p>
       <w:r>
@@ -6546,11 +6902,11 @@
       <w:pPr>
         <w:pStyle w:val="berschrift3"/>
       </w:pPr>
-      <w:bookmarkStart w:id="11" w:name="_Toc214095301"/>
+      <w:bookmarkStart w:id="10" w:name="_Toc214147295"/>
       <w:r>
         <w:t>Das Gefangenendilemma</w:t>
       </w:r>
-      <w:bookmarkEnd w:id="11"/>
+      <w:bookmarkEnd w:id="10"/>
     </w:p>
     <w:p>
       <w:r>
@@ -6833,7 +7189,7 @@
                     <pic:cNvPicPr/>
                   </pic:nvPicPr>
                   <pic:blipFill>
-                    <a:blip r:embed="rId12"/>
+                    <a:blip r:embed="rId11"/>
                     <a:stretch>
                       <a:fillRect/>
                     </a:stretch>
@@ -6966,12 +7322,12 @@
       <w:pPr>
         <w:pStyle w:val="berschrift3"/>
       </w:pPr>
-      <w:bookmarkStart w:id="12" w:name="_Toc214095302"/>
+      <w:bookmarkStart w:id="11" w:name="_Toc214147296"/>
       <w:r>
         <w:lastRenderedPageBreak/>
         <w:t>Das iterierte Gefangenendilemma</w:t>
       </w:r>
-      <w:bookmarkEnd w:id="12"/>
+      <w:bookmarkEnd w:id="11"/>
     </w:p>
     <w:p>
       <w:r>
@@ -7277,7 +7633,7 @@
       <w:pPr>
         <w:pStyle w:val="berschrift3"/>
       </w:pPr>
-      <w:bookmarkStart w:id="13" w:name="_Toc214095303"/>
+      <w:bookmarkStart w:id="12" w:name="_Toc214147297"/>
       <w:r>
         <w:t>Memory-</w:t>
       </w:r>
@@ -7289,7 +7645,7 @@
       <w:r>
         <w:t>-Strategien</w:t>
       </w:r>
-      <w:bookmarkEnd w:id="13"/>
+      <w:bookmarkEnd w:id="12"/>
     </w:p>
     <w:p>
       <w:r>
@@ -7417,11 +7773,11 @@
       <w:pPr>
         <w:pStyle w:val="berschrift2"/>
       </w:pPr>
-      <w:bookmarkStart w:id="14" w:name="_Toc214095304"/>
+      <w:bookmarkStart w:id="13" w:name="_Toc214147298"/>
       <w:r>
         <w:t>Reinforcement Learning</w:t>
       </w:r>
-      <w:bookmarkEnd w:id="14"/>
+      <w:bookmarkEnd w:id="13"/>
     </w:p>
     <w:p>
       <w:r>
@@ -7782,7 +8138,7 @@
                     </pic:cNvPicPr>
                   </pic:nvPicPr>
                   <pic:blipFill>
-                    <a:blip r:embed="rId13" cstate="print">
+                    <a:blip r:embed="rId12" cstate="print">
                       <a:extLst>
                         <a:ext uri="{28A0092B-C50C-407E-A947-70E740481C1C}">
                           <a14:useLocalDpi xmlns:a14="http://schemas.microsoft.com/office/drawing/2010/main" val="0"/>
@@ -7845,11 +8201,11 @@
       <w:pPr>
         <w:pStyle w:val="berschrift3"/>
       </w:pPr>
-      <w:bookmarkStart w:id="15" w:name="_Toc214095305"/>
+      <w:bookmarkStart w:id="14" w:name="_Toc214147299"/>
       <w:r>
         <w:t>Grundprinzipien</w:t>
       </w:r>
-      <w:bookmarkEnd w:id="15"/>
+      <w:bookmarkEnd w:id="14"/>
     </w:p>
     <w:p>
       <w:r>
@@ -9832,11 +10188,11 @@
       <w:pPr>
         <w:pStyle w:val="berschrift3"/>
       </w:pPr>
-      <w:bookmarkStart w:id="16" w:name="_Toc214095306"/>
+      <w:bookmarkStart w:id="15" w:name="_Toc214147300"/>
       <w:r>
         <w:t>Die Herausforderung bei nicht-stationären Umgebungen</w:t>
       </w:r>
-      <w:bookmarkEnd w:id="16"/>
+      <w:bookmarkEnd w:id="15"/>
     </w:p>
     <w:p>
       <w:r>
@@ -10021,7 +10377,7 @@
       <w:pPr>
         <w:pStyle w:val="berschrift3"/>
       </w:pPr>
-      <w:bookmarkStart w:id="17" w:name="_Toc214095307"/>
+      <w:bookmarkStart w:id="16" w:name="_Toc214147301"/>
       <w:r>
         <w:t xml:space="preserve">Klassifizierung von RL-Verfahren: </w:t>
       </w:r>
@@ -10044,7 +10400,7 @@
       <w:r>
         <w:t>Critic</w:t>
       </w:r>
-      <w:bookmarkEnd w:id="17"/>
+      <w:bookmarkEnd w:id="16"/>
       <w:proofErr w:type="spellEnd"/>
     </w:p>
     <w:p>
@@ -10513,7 +10869,7 @@
           <w:lang w:val="en-US"/>
         </w:rPr>
       </w:pPr>
-      <w:bookmarkStart w:id="18" w:name="_Toc214095308"/>
+      <w:bookmarkStart w:id="17" w:name="_Toc214147302"/>
       <w:r>
         <w:rPr>
           <w:lang w:val="en-US"/>
@@ -10539,7 +10895,7 @@
         </w:rPr>
         <w:t>olicy</w:t>
       </w:r>
-      <w:bookmarkEnd w:id="18"/>
+      <w:bookmarkEnd w:id="17"/>
     </w:p>
     <w:p>
       <w:r>
@@ -10705,7 +11061,7 @@
           <w:lang w:val="en-US"/>
         </w:rPr>
       </w:pPr>
-      <w:bookmarkStart w:id="19" w:name="_Toc214095309"/>
+      <w:bookmarkStart w:id="18" w:name="_Toc214147303"/>
       <w:r>
         <w:rPr>
           <w:lang w:val="en-US"/>
@@ -10724,7 +11080,7 @@
         </w:rPr>
         <w:t>-Based und Model-Free</w:t>
       </w:r>
-      <w:bookmarkEnd w:id="19"/>
+      <w:bookmarkEnd w:id="18"/>
     </w:p>
     <w:p>
       <w:pPr>
@@ -11154,7 +11510,7 @@
       <w:pPr>
         <w:pStyle w:val="berschrift3"/>
       </w:pPr>
-      <w:bookmarkStart w:id="20" w:name="_Toc214095310"/>
+      <w:bookmarkStart w:id="19" w:name="_Toc214147304"/>
       <w:r>
         <w:lastRenderedPageBreak/>
         <w:t xml:space="preserve">Aktionsauswahlstrategien: </w:t>
@@ -11185,7 +11541,7 @@
       <w:r>
         <w:t>Softmax</w:t>
       </w:r>
-      <w:bookmarkEnd w:id="20"/>
+      <w:bookmarkEnd w:id="19"/>
       <w:proofErr w:type="spellEnd"/>
     </w:p>
     <w:p>
@@ -12000,11 +12356,11 @@
       <w:pPr>
         <w:pStyle w:val="berschrift2"/>
       </w:pPr>
-      <w:bookmarkStart w:id="21" w:name="_Toc214095311"/>
+      <w:bookmarkStart w:id="20" w:name="_Toc214147305"/>
       <w:r>
         <w:t>Multiagentensysteme</w:t>
       </w:r>
-      <w:bookmarkEnd w:id="21"/>
+      <w:bookmarkEnd w:id="20"/>
     </w:p>
     <w:p>
       <w:r>
@@ -12080,41 +12436,41 @@
       <w:pPr>
         <w:pStyle w:val="berschrift1"/>
       </w:pPr>
-      <w:bookmarkStart w:id="22" w:name="_Toc214095312"/>
+      <w:bookmarkStart w:id="21" w:name="_Toc214147306"/>
       <w:r>
         <w:t>Methodik und Design</w:t>
       </w:r>
+      <w:bookmarkEnd w:id="21"/>
+    </w:p>
+    <w:p>
+      <w:r>
+        <w:t>In diesem Kapitel werden grundlegende Designentscheidungen erläutert und begründet.</w:t>
+      </w:r>
+    </w:p>
+    <w:p>
+      <w:pPr>
+        <w:pStyle w:val="berschrift2"/>
+      </w:pPr>
+      <w:bookmarkStart w:id="22" w:name="_Toc214147307"/>
+      <w:r>
+        <w:t>Technologisches Setup und Werkzeuge</w:t>
+      </w:r>
       <w:bookmarkEnd w:id="22"/>
     </w:p>
     <w:p>
       <w:r>
-        <w:t>In diesem Kapitel werden grundlegende Designentscheidungen erläutert und begründet.</w:t>
-      </w:r>
-    </w:p>
-    <w:p>
-      <w:pPr>
-        <w:pStyle w:val="berschrift2"/>
-      </w:pPr>
-      <w:bookmarkStart w:id="23" w:name="_Toc214095313"/>
-      <w:r>
-        <w:t>Technologisches Setup und Werkzeuge</w:t>
+        <w:t>In diesem Abschnitt wird die Wahl der Technologien, der Bibliotheken, der Frameworks und der Programmiersprache erläutert und begründet.</w:t>
+      </w:r>
+    </w:p>
+    <w:p>
+      <w:pPr>
+        <w:pStyle w:val="berschrift3"/>
+      </w:pPr>
+      <w:bookmarkStart w:id="23" w:name="_Toc214147308"/>
+      <w:r>
+        <w:t>Programmiersprache: Python</w:t>
       </w:r>
       <w:bookmarkEnd w:id="23"/>
-    </w:p>
-    <w:p>
-      <w:r>
-        <w:t>In diesem Abschnitt wird die Wahl der Technologien, der Bibliotheken, der Frameworks und der Programmiersprache erläutert und begründet.</w:t>
-      </w:r>
-    </w:p>
-    <w:p>
-      <w:pPr>
-        <w:pStyle w:val="berschrift3"/>
-      </w:pPr>
-      <w:bookmarkStart w:id="24" w:name="_Toc214095314"/>
-      <w:r>
-        <w:t>Programmiersprache: Python</w:t>
-      </w:r>
-      <w:bookmarkEnd w:id="24"/>
     </w:p>
     <w:p>
       <w:r>
@@ -12348,7 +12704,7 @@
       <w:pPr>
         <w:pStyle w:val="berschrift3"/>
       </w:pPr>
-      <w:bookmarkStart w:id="25" w:name="_Toc214095315"/>
+      <w:bookmarkStart w:id="24" w:name="_Toc214147309"/>
       <w:proofErr w:type="spellStart"/>
       <w:r>
         <w:t>PettingZoo</w:t>
@@ -12360,92 +12716,92 @@
       <w:r>
         <w:t>MAS-Umgebungs-Framework</w:t>
       </w:r>
+      <w:bookmarkEnd w:id="24"/>
+    </w:p>
+    <w:p>
+      <w:r>
+        <w:t>Für das Simulationsdesign spielte die Standardisierung und Erweiterbarkeit eine wichtige Rolle. Ziel war es, eine Umgebung (Environment) zu schaffen, die mit verschiedenen Reinforcement-Learning-Algorithmen und -Bibliotheken kompatibel ist, um zukünftige Erweiterungen und Vergleiche zu ermöglichen.</w:t>
+      </w:r>
+    </w:p>
+    <w:p>
+      <w:r>
+        <w:t xml:space="preserve">Während für Single-Agent-Umgebungen Gymnasium als De-facto-Standard gilt, ist es für Multiagentensysteme </w:t>
+      </w:r>
+      <w:proofErr w:type="spellStart"/>
+      <w:r>
+        <w:t>PettingZoo</w:t>
+      </w:r>
+      <w:proofErr w:type="spellEnd"/>
+      <w:r>
+        <w:t xml:space="preserve">, welches auf Gymnasium aufbaut. </w:t>
+      </w:r>
+      <w:proofErr w:type="spellStart"/>
+      <w:r>
+        <w:t>PettingZoo</w:t>
+      </w:r>
+      <w:proofErr w:type="spellEnd"/>
+      <w:r>
+        <w:t xml:space="preserve"> ermöglicht es, eine standardisierte API für die Interaktion zwischen Agenten und einer Multi-Agenten-Umgebung zu definieren. Das bedeutet, dass es somit möglich ist, eigene Agentenimplementierungen und Lösungen </w:t>
+      </w:r>
+      <w:r>
+        <w:t>aus</w:t>
+      </w:r>
+      <w:r>
+        <w:t xml:space="preserve"> Bibliotheken wie Stable-Baseline3, </w:t>
+      </w:r>
+      <w:proofErr w:type="spellStart"/>
+      <w:r>
+        <w:t>Tianshou</w:t>
+      </w:r>
+      <w:proofErr w:type="spellEnd"/>
+      <w:r>
+        <w:t xml:space="preserve"> oder </w:t>
+      </w:r>
+      <w:proofErr w:type="spellStart"/>
+      <w:r>
+        <w:t>RLlib</w:t>
+      </w:r>
+      <w:proofErr w:type="spellEnd"/>
+      <w:r>
+        <w:t xml:space="preserve"> (Ray) nach Belieben zu kombinieren und zu vergleichen.</w:t>
+      </w:r>
+      <w:r>
+        <w:br/>
+      </w:r>
+      <w:proofErr w:type="spellStart"/>
+      <w:r>
+        <w:t>PettingZoo</w:t>
+      </w:r>
+      <w:proofErr w:type="spellEnd"/>
+      <w:r>
+        <w:t xml:space="preserve"> bietet bereits eine Auswahl an sowohl offiziellen Umgebungen als auch Umgebungen von Drittanbietern. Für diese Arbeit wurde jedoch eine eigene, benutzerdefinierte </w:t>
+      </w:r>
+      <w:proofErr w:type="spellStart"/>
+      <w:r>
+        <w:t>PettingZoo</w:t>
+      </w:r>
+      <w:proofErr w:type="spellEnd"/>
+      <w:r>
+        <w:t>-Umgebung des Iterierten Gefangenendilemmas entwickelt, um maximale Kontrolle, Flexibilität und Interpretierbarkeit zu gewährleisten. In dieser Umgebung werden aktuell jedoch lediglich Memory-</w:t>
+      </w:r>
+      <w:proofErr w:type="spellStart"/>
+      <w:r>
+        <w:t>One</w:t>
+      </w:r>
+      <w:proofErr w:type="spellEnd"/>
+      <w:r>
+        <w:t>-Strategien unterstützt.</w:t>
+      </w:r>
+    </w:p>
+    <w:p>
+      <w:pPr>
+        <w:pStyle w:val="berschrift2"/>
+      </w:pPr>
+      <w:bookmarkStart w:id="25" w:name="_Toc214147310"/>
+      <w:r>
+        <w:t>Gesamtstruktur der Implementierung der Computersimulation</w:t>
+      </w:r>
       <w:bookmarkEnd w:id="25"/>
-    </w:p>
-    <w:p>
-      <w:r>
-        <w:t>Für das Simulationsdesign spielte die Standardisierung und Erweiterbarkeit eine wichtige Rolle. Ziel war es, eine Umgebung (Environment) zu schaffen, die mit verschiedenen Reinforcement-Learning-Algorithmen und -Bibliotheken kompatibel ist, um zukünftige Erweiterungen und Vergleiche zu ermöglichen.</w:t>
-      </w:r>
-    </w:p>
-    <w:p>
-      <w:r>
-        <w:t xml:space="preserve">Während für Single-Agent-Umgebungen Gymnasium als De-facto-Standard gilt, ist es für Multiagentensysteme </w:t>
-      </w:r>
-      <w:proofErr w:type="spellStart"/>
-      <w:r>
-        <w:t>PettingZoo</w:t>
-      </w:r>
-      <w:proofErr w:type="spellEnd"/>
-      <w:r>
-        <w:t xml:space="preserve">, welches auf Gymnasium aufbaut. </w:t>
-      </w:r>
-      <w:proofErr w:type="spellStart"/>
-      <w:r>
-        <w:t>PettingZoo</w:t>
-      </w:r>
-      <w:proofErr w:type="spellEnd"/>
-      <w:r>
-        <w:t xml:space="preserve"> ermöglicht es, eine standardisierte API für die Interaktion zwischen Agenten und einer Multi-Agenten-Umgebung zu definieren. Das bedeutet, dass es somit möglich ist, eigene Agentenimplementierungen und Lösungen </w:t>
-      </w:r>
-      <w:r>
-        <w:t>aus</w:t>
-      </w:r>
-      <w:r>
-        <w:t xml:space="preserve"> Bibliotheken wie Stable-Baseline3, </w:t>
-      </w:r>
-      <w:proofErr w:type="spellStart"/>
-      <w:r>
-        <w:t>Tianshou</w:t>
-      </w:r>
-      <w:proofErr w:type="spellEnd"/>
-      <w:r>
-        <w:t xml:space="preserve"> oder </w:t>
-      </w:r>
-      <w:proofErr w:type="spellStart"/>
-      <w:r>
-        <w:t>RLlib</w:t>
-      </w:r>
-      <w:proofErr w:type="spellEnd"/>
-      <w:r>
-        <w:t xml:space="preserve"> (Ray) nach Belieben zu kombinieren und zu vergleichen.</w:t>
-      </w:r>
-      <w:r>
-        <w:br/>
-      </w:r>
-      <w:proofErr w:type="spellStart"/>
-      <w:r>
-        <w:t>PettingZoo</w:t>
-      </w:r>
-      <w:proofErr w:type="spellEnd"/>
-      <w:r>
-        <w:t xml:space="preserve"> bietet bereits eine Auswahl an sowohl offiziellen Umgebungen als auch Umgebungen von Drittanbietern. Für diese Arbeit wurde jedoch eine eigene, benutzerdefinierte </w:t>
-      </w:r>
-      <w:proofErr w:type="spellStart"/>
-      <w:r>
-        <w:t>PettingZoo</w:t>
-      </w:r>
-      <w:proofErr w:type="spellEnd"/>
-      <w:r>
-        <w:t>-Umgebung des Iterierten Gefangenendilemmas entwickelt, um maximale Kontrolle, Flexibilität und Interpretierbarkeit zu gewährleisten. In dieser Umgebung werden aktuell jedoch lediglich Memory-</w:t>
-      </w:r>
-      <w:proofErr w:type="spellStart"/>
-      <w:r>
-        <w:t>One</w:t>
-      </w:r>
-      <w:proofErr w:type="spellEnd"/>
-      <w:r>
-        <w:t>-Strategien unterstützt.</w:t>
-      </w:r>
-    </w:p>
-    <w:p>
-      <w:pPr>
-        <w:pStyle w:val="berschrift2"/>
-      </w:pPr>
-      <w:bookmarkStart w:id="26" w:name="_Toc214095316"/>
-      <w:r>
-        <w:t>Gesamtstruktur der Implementierung der Computersimulation</w:t>
-      </w:r>
-      <w:bookmarkEnd w:id="26"/>
     </w:p>
     <w:p>
       <w:r>
@@ -12539,7 +12895,7 @@
                     </pic:cNvPicPr>
                   </pic:nvPicPr>
                   <pic:blipFill>
-                    <a:blip r:embed="rId14" cstate="print">
+                    <a:blip r:embed="rId13" cstate="print">
                       <a:extLst>
                         <a:ext uri="{28A0092B-C50C-407E-A947-70E740481C1C}">
                           <a14:useLocalDpi xmlns:a14="http://schemas.microsoft.com/office/drawing/2010/main" val="0"/>
@@ -13043,12 +13399,12 @@
       <w:pPr>
         <w:pStyle w:val="berschrift2"/>
       </w:pPr>
-      <w:bookmarkStart w:id="27" w:name="_Toc214095317"/>
+      <w:bookmarkStart w:id="26" w:name="_Toc214147311"/>
       <w:r>
         <w:lastRenderedPageBreak/>
         <w:t>Die Simulationsumgebung</w:t>
       </w:r>
-      <w:bookmarkEnd w:id="27"/>
+      <w:bookmarkEnd w:id="26"/>
     </w:p>
     <w:p>
       <w:r>
@@ -13175,50 +13531,50 @@
       <w:pPr>
         <w:pStyle w:val="berschrift2"/>
       </w:pPr>
-      <w:bookmarkStart w:id="28" w:name="_Toc214095318"/>
+      <w:bookmarkStart w:id="27" w:name="_Toc214147312"/>
       <w:r>
         <w:t>Agenten</w:t>
       </w:r>
+      <w:bookmarkEnd w:id="27"/>
+    </w:p>
+    <w:p>
+      <w:r>
+        <w:t>In diesem Abschnitt wird die Funktionsweise der Agenten erläutert.</w:t>
+      </w:r>
+    </w:p>
+    <w:p>
+      <w:r>
+        <w:t>Die Agenten sind die aktionswählenden Entitäten der Simulation. Das heißt, sie sind die Spieler des IGD. Die lernfähigen Agenten sind in der Lage, den unmittelbar vorangegangenen Zustand zu nutzen, um daraus ihre Strategie für die zukünftige Aktionswahl anzupassen und zu optimieren. Die Agenten, welche lediglich reine Strategien spielen können, wie Tit-</w:t>
+      </w:r>
+      <w:proofErr w:type="spellStart"/>
+      <w:r>
+        <w:t>f</w:t>
+      </w:r>
+      <w:r>
+        <w:t>or</w:t>
+      </w:r>
+      <w:proofErr w:type="spellEnd"/>
+      <w:r>
+        <w:t xml:space="preserve">-Tat oder Always </w:t>
+      </w:r>
+      <w:proofErr w:type="spellStart"/>
+      <w:r>
+        <w:t>Defect</w:t>
+      </w:r>
+      <w:proofErr w:type="spellEnd"/>
+      <w:r>
+        <w:t>, passen ihre Strategie somit per Definition nicht an.</w:t>
+      </w:r>
+    </w:p>
+    <w:p>
+      <w:pPr>
+        <w:pStyle w:val="berschrift3"/>
+      </w:pPr>
+      <w:bookmarkStart w:id="28" w:name="_Toc214147313"/>
+      <w:r>
+        <w:t>Lernfähige Agenten</w:t>
+      </w:r>
       <w:bookmarkEnd w:id="28"/>
-    </w:p>
-    <w:p>
-      <w:r>
-        <w:t>In diesem Abschnitt wird die Funktionsweise der Agenten erläutert.</w:t>
-      </w:r>
-    </w:p>
-    <w:p>
-      <w:r>
-        <w:t>Die Agenten sind die aktionswählenden Entitäten der Simulation. Das heißt, sie sind die Spieler des IGD. Die lernfähigen Agenten sind in der Lage, den unmittelbar vorangegangenen Zustand zu nutzen, um daraus ihre Strategie für die zukünftige Aktionswahl anzupassen und zu optimieren. Die Agenten, welche lediglich reine Strategien spielen können, wie Tit-</w:t>
-      </w:r>
-      <w:proofErr w:type="spellStart"/>
-      <w:r>
-        <w:t>f</w:t>
-      </w:r>
-      <w:r>
-        <w:t>or</w:t>
-      </w:r>
-      <w:proofErr w:type="spellEnd"/>
-      <w:r>
-        <w:t xml:space="preserve">-Tat oder Always </w:t>
-      </w:r>
-      <w:proofErr w:type="spellStart"/>
-      <w:r>
-        <w:t>Defect</w:t>
-      </w:r>
-      <w:proofErr w:type="spellEnd"/>
-      <w:r>
-        <w:t>, passen ihre Strategie somit per Definition nicht an.</w:t>
-      </w:r>
-    </w:p>
-    <w:p>
-      <w:pPr>
-        <w:pStyle w:val="berschrift3"/>
-      </w:pPr>
-      <w:bookmarkStart w:id="29" w:name="_Toc214095319"/>
-      <w:r>
-        <w:t>Lernfähige Agenten</w:t>
-      </w:r>
-      <w:bookmarkEnd w:id="29"/>
     </w:p>
     <w:p>
       <w:r>
@@ -13638,11 +13994,11 @@
       <w:pPr>
         <w:pStyle w:val="berschrift3"/>
       </w:pPr>
-      <w:bookmarkStart w:id="30" w:name="_Toc214095320"/>
+      <w:bookmarkStart w:id="29" w:name="_Toc214147314"/>
       <w:r>
         <w:t>Agenten mit reinen Strategien</w:t>
       </w:r>
-      <w:bookmarkEnd w:id="30"/>
+      <w:bookmarkEnd w:id="29"/>
     </w:p>
     <w:p>
       <w:r>
@@ -13697,51 +14053,51 @@
       <w:pPr>
         <w:pStyle w:val="berschrift2"/>
       </w:pPr>
-      <w:bookmarkStart w:id="31" w:name="_Toc214095321"/>
+      <w:bookmarkStart w:id="30" w:name="_Toc214147315"/>
       <w:r>
         <w:lastRenderedPageBreak/>
         <w:t>Die Begegnungsschemata</w:t>
       </w:r>
+      <w:bookmarkEnd w:id="30"/>
+    </w:p>
+    <w:p>
+      <w:r>
+        <w:t>Das Begegnungsschemata definiert, welche Agenten miteinander das IGD spielen werden.</w:t>
+      </w:r>
+    </w:p>
+    <w:p>
+      <w:pPr>
+        <w:pStyle w:val="berschrift3"/>
+      </w:pPr>
+      <w:bookmarkStart w:id="31" w:name="_Toc214147316"/>
+      <w:r>
+        <w:t>Zufällige Paarung</w:t>
+      </w:r>
       <w:bookmarkEnd w:id="31"/>
     </w:p>
     <w:p>
       <w:r>
-        <w:t>Das Begegnungsschemata definiert, welche Agenten miteinander das IGD spielen werden.</w:t>
+        <w:t>Das Begegnungsschemata basierend auf reinem Zufall dient als statistisches Vergleichsexperiment, um untersuchen zu können, welche Dynamiken aufgrund des Begegnungsschemas entstehen und welche unabhängig davon sind. Es werden hierbei vor jedem Match paarweise Agenten zufällig aus dem gesamten Agentenpool gewählt, welche miteinander das IGD spielen.</w:t>
+      </w:r>
+      <w:r>
+        <w:t xml:space="preserve"> Ein Match beschreibt also den Moment, in welchem zwei Agenten ausgewählt wurden und nun das IGD über eine bestimmte Anzahl an Runden spielen.</w:t>
+      </w:r>
+      <w:r>
+        <w:t xml:space="preserve"> Nachdem das Match vorbei ist, wird ein neues Paar definiert, bis die maximale Anzahl an Matches erreicht ist und die Simulation ausgewertet wird</w:t>
+      </w:r>
+      <w:r>
+        <w:t>.</w:t>
       </w:r>
     </w:p>
     <w:p>
       <w:pPr>
         <w:pStyle w:val="berschrift3"/>
       </w:pPr>
-      <w:bookmarkStart w:id="32" w:name="_Toc214095322"/>
-      <w:r>
-        <w:t>Zufällige Paarung</w:t>
+      <w:bookmarkStart w:id="32" w:name="_Toc214147317"/>
+      <w:r>
+        <w:t>Räumliches Gitter</w:t>
       </w:r>
       <w:bookmarkEnd w:id="32"/>
-    </w:p>
-    <w:p>
-      <w:r>
-        <w:t>Das Begegnungsschemata basierend auf reinem Zufall dient als statistisches Vergleichsexperiment, um untersuchen zu können, welche Dynamiken aufgrund des Begegnungsschemas entstehen und welche unabhängig davon sind. Es werden hierbei vor jedem Match paarweise Agenten zufällig aus dem gesamten Agentenpool gewählt, welche miteinander das IGD spielen.</w:t>
-      </w:r>
-      <w:r>
-        <w:t xml:space="preserve"> Ein Match beschreibt also den Moment, in welchem zwei Agenten ausgewählt wurden und nun das IGD über eine bestimmte Anzahl an Runden spielen.</w:t>
-      </w:r>
-      <w:r>
-        <w:t xml:space="preserve"> Nachdem das Match vorbei ist, wird ein neues Paar definiert, bis die maximale Anzahl an Matches erreicht ist und die Simulation ausgewertet wird</w:t>
-      </w:r>
-      <w:r>
-        <w:t>.</w:t>
-      </w:r>
-    </w:p>
-    <w:p>
-      <w:pPr>
-        <w:pStyle w:val="berschrift3"/>
-      </w:pPr>
-      <w:bookmarkStart w:id="33" w:name="_Toc214095323"/>
-      <w:r>
-        <w:t>Räumliches Gitter</w:t>
-      </w:r>
-      <w:bookmarkEnd w:id="33"/>
     </w:p>
     <w:p>
       <w:r>
@@ -13830,7 +14186,7 @@
                     <pic:cNvPicPr/>
                   </pic:nvPicPr>
                   <pic:blipFill>
-                    <a:blip r:embed="rId15"/>
+                    <a:blip r:embed="rId14"/>
                     <a:stretch>
                       <a:fillRect/>
                     </a:stretch>
@@ -13993,7 +14349,7 @@
       <w:pPr>
         <w:pStyle w:val="berschrift2"/>
       </w:pPr>
-      <w:bookmarkStart w:id="34" w:name="_Toc214095324"/>
+      <w:bookmarkStart w:id="33" w:name="_Toc214147318"/>
       <w:r>
         <w:t>Hauptskript und</w:t>
       </w:r>
@@ -14003,7 +14359,7 @@
       <w:r>
         <w:t>Simulationsschleife</w:t>
       </w:r>
-      <w:bookmarkEnd w:id="34"/>
+      <w:bookmarkEnd w:id="33"/>
     </w:p>
     <w:p>
       <w:r>
@@ -14099,7 +14455,7 @@
                     </pic:cNvPicPr>
                   </pic:nvPicPr>
                   <pic:blipFill>
-                    <a:blip r:embed="rId16" cstate="print">
+                    <a:blip r:embed="rId15" cstate="print">
                       <a:extLst>
                         <a:ext uri="{28A0092B-C50C-407E-A947-70E740481C1C}">
                           <a14:useLocalDpi xmlns:a14="http://schemas.microsoft.com/office/drawing/2010/main" val="0"/>
@@ -14135,11 +14491,11 @@
       <w:pPr>
         <w:pStyle w:val="berschrift2"/>
       </w:pPr>
-      <w:bookmarkStart w:id="35" w:name="_Toc214095325"/>
+      <w:bookmarkStart w:id="34" w:name="_Toc214147319"/>
       <w:r>
         <w:t>Diagramme und Analysetools</w:t>
       </w:r>
-      <w:bookmarkEnd w:id="35"/>
+      <w:bookmarkEnd w:id="34"/>
       <w:r>
         <w:t xml:space="preserve"> </w:t>
       </w:r>
@@ -14852,7 +15208,7 @@
                     </pic:cNvPicPr>
                   </pic:nvPicPr>
                   <pic:blipFill>
-                    <a:blip r:embed="rId17" cstate="print">
+                    <a:blip r:embed="rId16" cstate="print">
                       <a:extLst>
                         <a:ext uri="{28A0092B-C50C-407E-A947-70E740481C1C}">
                           <a14:useLocalDpi xmlns:a14="http://schemas.microsoft.com/office/drawing/2010/main" val="0"/>
@@ -14933,14 +15289,14 @@
       <w:pPr>
         <w:pStyle w:val="berschrift2"/>
       </w:pPr>
-      <w:bookmarkStart w:id="36" w:name="_Toc214095326"/>
+      <w:bookmarkStart w:id="35" w:name="_Toc214147320"/>
       <w:r>
         <w:t xml:space="preserve">Setup 0 - </w:t>
       </w:r>
       <w:r>
         <w:t>Baseline-Setup</w:t>
       </w:r>
-      <w:bookmarkEnd w:id="36"/>
+      <w:bookmarkEnd w:id="35"/>
     </w:p>
     <w:p>
       <w:r>
@@ -15403,61 +15759,61 @@
       <w:pPr>
         <w:pStyle w:val="berschrift2"/>
       </w:pPr>
-      <w:bookmarkStart w:id="37" w:name="_Toc214095327"/>
+      <w:bookmarkStart w:id="36" w:name="_Toc214147321"/>
       <w:r>
         <w:t>Setup 1 – Begegnungsschema</w:t>
       </w:r>
+      <w:bookmarkEnd w:id="36"/>
+    </w:p>
+    <w:p>
+      <w:r>
+        <w:t xml:space="preserve">Die erste Untersuchung beschäftigt sich mir der Frage, welchen Einfluss das Schema, nach welchem die </w:t>
+      </w:r>
+      <w:proofErr w:type="spellStart"/>
+      <w:r>
+        <w:t>Agentepaare</w:t>
+      </w:r>
+      <w:proofErr w:type="spellEnd"/>
+      <w:r>
+        <w:t xml:space="preserve"> zustande kommen, auf das Agentenverhalten und somit auf die Dynamiken des Multiagentensystems hat. Als Vergleichsschema wird die zufällige Paarung verwendet, da diese den Vorteil der statistischen Voreingenommenheit hat.</w:t>
+      </w:r>
+    </w:p>
+    <w:p>
+      <w:pPr>
+        <w:pStyle w:val="berschrift2"/>
+      </w:pPr>
+      <w:bookmarkStart w:id="37" w:name="_Toc214147322"/>
+      <w:r>
+        <w:t>Setup 2 – RL-Verfahren</w:t>
+      </w:r>
       <w:bookmarkEnd w:id="37"/>
     </w:p>
     <w:p>
       <w:r>
-        <w:t xml:space="preserve">Die erste Untersuchung beschäftigt sich mir der Frage, welchen Einfluss das Schema, nach welchem die </w:t>
-      </w:r>
-      <w:proofErr w:type="spellStart"/>
-      <w:r>
-        <w:t>Agentepaare</w:t>
-      </w:r>
-      <w:proofErr w:type="spellEnd"/>
-      <w:r>
-        <w:t xml:space="preserve"> zustande kommen, auf das Agentenverhalten und somit auf die Dynamiken des Multiagentensystems hat. Als Vergleichsschema wird die zufällige Paarung verwendet, da diese den Vorteil der statistischen Voreingenommenheit hat.</w:t>
+        <w:t xml:space="preserve">Das nächste Experiment untersucht die Auswirkungen, welche unterschiedliche RL-Lernverfahren auf das Agentenverhalten und MAS-Dynamiken </w:t>
+      </w:r>
+      <w:r>
+        <w:t>haben</w:t>
+      </w:r>
+      <w:r>
+        <w:t>. Das Vergleichsverfahren ist das On-Policy</w:t>
+      </w:r>
+      <w:r>
+        <w:t>-</w:t>
+      </w:r>
+      <w:r>
+        <w:t>Verfahren SARSA.</w:t>
       </w:r>
     </w:p>
     <w:p>
       <w:pPr>
         <w:pStyle w:val="berschrift2"/>
       </w:pPr>
-      <w:bookmarkStart w:id="38" w:name="_Toc214095328"/>
-      <w:r>
-        <w:t>Setup 2 – RL-Verfahren</w:t>
+      <w:bookmarkStart w:id="38" w:name="_Toc214147323"/>
+      <w:r>
+        <w:t>Setup 3 – Policy</w:t>
       </w:r>
       <w:bookmarkEnd w:id="38"/>
-    </w:p>
-    <w:p>
-      <w:r>
-        <w:t xml:space="preserve">Das nächste Experiment untersucht die Auswirkungen, welche unterschiedliche RL-Lernverfahren auf das Agentenverhalten und MAS-Dynamiken </w:t>
-      </w:r>
-      <w:r>
-        <w:t>haben</w:t>
-      </w:r>
-      <w:r>
-        <w:t>. Das Vergleichsverfahren ist das On-Policy</w:t>
-      </w:r>
-      <w:r>
-        <w:t>-</w:t>
-      </w:r>
-      <w:r>
-        <w:t>Verfahren SARSA.</w:t>
-      </w:r>
-    </w:p>
-    <w:p>
-      <w:pPr>
-        <w:pStyle w:val="berschrift2"/>
-      </w:pPr>
-      <w:bookmarkStart w:id="39" w:name="_Toc214095329"/>
-      <w:r>
-        <w:t>Setup 3 – Policy</w:t>
-      </w:r>
-      <w:bookmarkEnd w:id="39"/>
     </w:p>
     <w:p>
       <w:r>
@@ -15491,141 +15847,132 @@
       <w:pPr>
         <w:pStyle w:val="berschrift2"/>
       </w:pPr>
-      <w:bookmarkStart w:id="40" w:name="_Toc214095330"/>
+      <w:bookmarkStart w:id="39" w:name="_Toc214147324"/>
       <w:r>
         <w:t>Setup 4 – Nachbarschaftstypen</w:t>
       </w:r>
+      <w:bookmarkEnd w:id="39"/>
+    </w:p>
+    <w:p>
+      <w:r>
+        <w:t>Hier soll untersucht werden, ob die Größe des Nachbarschaftstyps einen Einfluss auf das Agentenverhalten und MAS-Dynamiken hat. Dazu werden die Nachbarschaftstypen, welche im Abschnitt 3.5.2 erläutert wurden, miteinander verglichen.</w:t>
+      </w:r>
+      <w:r>
+        <w:rPr>
+          <w:noProof/>
+        </w:rPr>
+        <w:t xml:space="preserve"> </w:t>
+      </w:r>
+    </w:p>
+    <w:p>
+      <w:pPr>
+        <w:pStyle w:val="berschrift1"/>
+      </w:pPr>
+      <w:bookmarkStart w:id="40" w:name="_Toc214147325"/>
+      <w:r>
+        <w:t>Ergebnisse und Interpretation</w:t>
+      </w:r>
+      <w:r>
+        <w:t>en</w:t>
+      </w:r>
       <w:bookmarkEnd w:id="40"/>
     </w:p>
     <w:p>
-      <w:r>
-        <w:t>Hier soll untersucht werden, ob die Größe des Nachbarschaftstyps einen Einfluss auf das Agentenverhalten und MAS-Dynamiken hat. Dazu werden die Nachbarschaftstypen, welche im Abschnitt 3.5.2 erläutert wurden, miteinander verglichen.</w:t>
-      </w:r>
+      <w:pPr>
+        <w:pStyle w:val="berschrift2"/>
+      </w:pPr>
+      <w:bookmarkStart w:id="41" w:name="_Toc214147326"/>
+      <w:r>
+        <w:t xml:space="preserve">Setup 0 - </w:t>
+      </w:r>
+      <w:r>
+        <w:t xml:space="preserve">Ergebnis des </w:t>
+      </w:r>
+      <w:r>
+        <w:t>Baseline-Setup</w:t>
+      </w:r>
+      <w:bookmarkEnd w:id="41"/>
+    </w:p>
+    <w:p>
       <w:r>
         <w:rPr>
           <w:noProof/>
         </w:rPr>
-        <w:t xml:space="preserve"> </w:t>
-      </w:r>
-    </w:p>
-    <w:p>
-      <w:pPr>
-        <w:pStyle w:val="berschrift1"/>
-      </w:pPr>
-      <w:bookmarkStart w:id="41" w:name="_Toc214095331"/>
-      <w:r>
-        <w:t>Ergebnisse und Interpretation</w:t>
-      </w:r>
-      <w:r>
-        <w:t>en</w:t>
-      </w:r>
-      <w:bookmarkEnd w:id="41"/>
-    </w:p>
-    <w:p>
-      <w:pPr>
-        <w:pStyle w:val="berschrift2"/>
-      </w:pPr>
-      <w:bookmarkStart w:id="42" w:name="_Toc214095332"/>
-      <w:r>
-        <w:t xml:space="preserve">Setup 0 - </w:t>
-      </w:r>
-      <w:r>
-        <w:t xml:space="preserve">Ergebnis des </w:t>
-      </w:r>
-      <w:r>
-        <w:t>Baseline-Setup</w:t>
+        <w:t>In diesem Abschnitt werden die Ergebnisse des Baseline-Setups betrachtet und erläutert.</w:t>
+      </w:r>
+    </w:p>
+    <w:p>
+      <w:pPr>
+        <w:pStyle w:val="berschrift3"/>
+        <w:rPr>
+          <w:noProof/>
+        </w:rPr>
+      </w:pPr>
+      <w:bookmarkStart w:id="42" w:name="_Toc214147327"/>
+      <w:r>
+        <w:rPr>
+          <w:noProof/>
+        </w:rPr>
+        <w:t>Diagramme</w:t>
       </w:r>
       <w:bookmarkEnd w:id="42"/>
     </w:p>
     <w:p>
-      <w:r>
+      <w:pPr>
         <w:rPr>
           <w:noProof/>
         </w:rPr>
-        <w:t>In diesem Abschnitt werden die Ergebnisse des Baseline-Setups betrachtet und erläutert.</w:t>
-      </w:r>
-    </w:p>
-    <w:p>
-      <w:pPr>
-        <w:pStyle w:val="berschrift3"/>
+      </w:pPr>
+      <w:r>
         <w:rPr>
           <w:noProof/>
         </w:rPr>
-      </w:pPr>
-      <w:bookmarkStart w:id="43" w:name="_Toc214095333"/>
+        <w:t>Beginnend</w:t>
+      </w:r>
       <w:r>
         <w:rPr>
           <w:noProof/>
         </w:rPr>
-        <w:t>Diagramme</w:t>
-      </w:r>
-      <w:bookmarkEnd w:id="43"/>
-    </w:p>
-    <w:p>
-      <w:pPr>
+        <w:t xml:space="preserve"> mit den Zeitreihendiagrammen </w:t>
+      </w:r>
+      <w:r>
         <w:rPr>
           <w:noProof/>
         </w:rPr>
-      </w:pPr>
+        <w:t>werden</w:t>
+      </w:r>
       <w:r>
         <w:rPr>
           <w:noProof/>
         </w:rPr>
-        <w:t>Beginnend</w:t>
+        <w:t xml:space="preserve"> die durchschnittliche Entwicklung der Agentenstrategien, die durchschnittliche Kooperationsrate, sowie den duchschnittlichen Reward </w:t>
       </w:r>
       <w:r>
         <w:rPr>
           <w:noProof/>
         </w:rPr>
-        <w:t xml:space="preserve"> mit den Zeitreihendiagrammen </w:t>
+        <w:t>ge</w:t>
       </w:r>
       <w:r>
         <w:rPr>
           <w:noProof/>
         </w:rPr>
-        <w:t>werden</w:t>
+        <w:t>zeig</w:t>
       </w:r>
       <w:r>
         <w:rPr>
           <w:noProof/>
         </w:rPr>
-        <w:t xml:space="preserve"> die durchschnittliche Entwicklung der Agentenstrategien, die durchschnittliche Kooperationsrate, sowie den duchschnittlichen Reward </w:t>
+        <w:t>t</w:t>
       </w:r>
       <w:r>
         <w:rPr>
           <w:noProof/>
         </w:rPr>
-        <w:t>ge</w:t>
-      </w:r>
-      <w:r>
-        <w:rPr>
-          <w:noProof/>
-        </w:rPr>
-        <w:t>zeig</w:t>
-      </w:r>
-      <w:r>
-        <w:rPr>
-          <w:noProof/>
-        </w:rPr>
-        <w:t>t</w:t>
-      </w:r>
-      <w:r>
-        <w:rPr>
-          <w:noProof/>
-        </w:rPr>
         <w:t>. Diese Diagramme wurden über zehn Durchläufen mit jeweils unterschiedlichen Seeds aggregiert.</w:t>
       </w:r>
     </w:p>
-    <w:p/>
-    <w:p>
-      <w:pPr>
-        <w:pStyle w:val="berschrift2"/>
-        <w:numPr>
-          <w:ilvl w:val="0"/>
-          <w:numId w:val="0"/>
-        </w:numPr>
-      </w:pPr>
-      <w:bookmarkStart w:id="44" w:name="_Toc214095334"/>
+    <w:p>
       <w:r>
         <w:rPr>
           <w:noProof/>
@@ -15648,7 +15995,7 @@
                     </pic:cNvPicPr>
                   </pic:nvPicPr>
                   <pic:blipFill>
-                    <a:blip r:embed="rId8">
+                    <a:blip r:embed="rId17">
                       <a:extLst>
                         <a:ext uri="{28A0092B-C50C-407E-A947-70E740481C1C}">
                           <a14:useLocalDpi xmlns:a14="http://schemas.microsoft.com/office/drawing/2010/main" val="0"/>
@@ -15679,31 +16026,19 @@
           </wp:inline>
         </w:drawing>
       </w:r>
-      <w:bookmarkEnd w:id="44"/>
-    </w:p>
-    <w:p>
-      <w:pPr>
-        <w:pStyle w:val="Beschriftung"/>
-        <w:jc w:val="both"/>
-      </w:pPr>
+    </w:p>
+    <w:p>
       <w:r>
         <w:t xml:space="preserve">Abbildung </w:t>
       </w:r>
-      <w:r>
-        <w:fldChar w:fldCharType="begin"/>
-      </w:r>
-      <w:r>
-        <w:instrText xml:space="preserve"> SEQ Abbildung \* ARABIC </w:instrText>
-      </w:r>
-      <w:r>
-        <w:fldChar w:fldCharType="separate"/>
-      </w:r>
-      <w:r>
-        <w:t>6</w:t>
-      </w:r>
-      <w:r>
-        <w:fldChar w:fldCharType="end"/>
-      </w:r>
+      <w:fldSimple w:instr=" SEQ Abbildung \* ARABIC ">
+        <w:r>
+          <w:rPr>
+            <w:noProof/>
+          </w:rPr>
+          <w:t>6</w:t>
+        </w:r>
+      </w:fldSimple>
       <w:r>
         <w:t xml:space="preserve"> - Zeitreihendiagramm von der aggregierten Strategieentwicklung aller Q-Learning-Agenten gemittelt über zehn verschiedenen Simulationsläufen</w:t>
       </w:r>
@@ -16070,11 +16405,11 @@
       <w:pPr>
         <w:pStyle w:val="berschrift3"/>
       </w:pPr>
-      <w:bookmarkStart w:id="45" w:name="_Toc214095335"/>
+      <w:bookmarkStart w:id="43" w:name="_Toc214147328"/>
       <w:r>
         <w:t>Rohdaten</w:t>
       </w:r>
-      <w:bookmarkEnd w:id="45"/>
+      <w:bookmarkEnd w:id="43"/>
     </w:p>
     <w:p>
       <w:r>
@@ -16443,11 +16778,11 @@
       <w:pPr>
         <w:pStyle w:val="berschrift3"/>
       </w:pPr>
-      <w:bookmarkStart w:id="46" w:name="_Toc214095336"/>
+      <w:bookmarkStart w:id="44" w:name="_Toc214147329"/>
       <w:r>
         <w:t>Analyse-Dashboard</w:t>
       </w:r>
-      <w:bookmarkEnd w:id="46"/>
+      <w:bookmarkEnd w:id="44"/>
     </w:p>
     <w:p>
       <w:pPr>
@@ -16728,7 +17063,7 @@
       <w:pPr>
         <w:pStyle w:val="berschrift2"/>
       </w:pPr>
-      <w:bookmarkStart w:id="47" w:name="_Toc214095337"/>
+      <w:bookmarkStart w:id="45" w:name="_Toc214147330"/>
       <w:r>
         <w:lastRenderedPageBreak/>
         <w:t xml:space="preserve">Setup 1 - </w:t>
@@ -16736,114 +17071,124 @@
       <w:r>
         <w:t>Einfluss des Begegnungsschemas</w:t>
       </w:r>
+      <w:bookmarkEnd w:id="45"/>
+    </w:p>
+    <w:p>
+      <w:pPr>
+        <w:pStyle w:val="berschrift2"/>
+      </w:pPr>
+      <w:bookmarkStart w:id="46" w:name="_Toc214147331"/>
+      <w:r>
+        <w:t xml:space="preserve">Setup 2 - </w:t>
+      </w:r>
+      <w:r>
+        <w:t>Vergleichende Betrachtung der Lernalgorithmen und deren Auswirkungen</w:t>
+      </w:r>
+      <w:bookmarkEnd w:id="46"/>
+    </w:p>
+    <w:p>
+      <w:pPr>
+        <w:pStyle w:val="berschrift2"/>
+      </w:pPr>
+      <w:bookmarkStart w:id="47" w:name="_Toc214147332"/>
+      <w:r>
+        <w:t xml:space="preserve">Setup 3 - Einfluss der Policy des Agenten (Vergleich </w:t>
+      </w:r>
+      <w:proofErr w:type="spellStart"/>
+      <w:r>
+        <w:t>Softmax</w:t>
+      </w:r>
+      <w:proofErr w:type="spellEnd"/>
+      <w:r>
+        <w:t xml:space="preserve"> und Epsilon-</w:t>
+      </w:r>
+      <w:proofErr w:type="spellStart"/>
+      <w:r>
+        <w:t>Greedy</w:t>
+      </w:r>
+      <w:proofErr w:type="spellEnd"/>
+      <w:r>
+        <w:t>)</w:t>
+      </w:r>
       <w:bookmarkEnd w:id="47"/>
     </w:p>
     <w:p>
       <w:pPr>
         <w:pStyle w:val="berschrift2"/>
       </w:pPr>
-      <w:bookmarkStart w:id="48" w:name="_Toc214095338"/>
-      <w:r>
-        <w:t xml:space="preserve">Setup 2 - </w:t>
-      </w:r>
-      <w:r>
-        <w:t>Vergleichende Betrachtung der Lernalgorithmen und deren Auswirkungen</w:t>
+      <w:bookmarkStart w:id="48" w:name="_Toc214147333"/>
+      <w:r>
+        <w:t xml:space="preserve">Setup 4 - </w:t>
+      </w:r>
+      <w:r>
+        <w:t>Einfluss von Nachbarschaftsgröße</w:t>
       </w:r>
       <w:bookmarkEnd w:id="48"/>
     </w:p>
     <w:p>
       <w:pPr>
+        <w:pStyle w:val="berschrift1"/>
+      </w:pPr>
+      <w:bookmarkStart w:id="49" w:name="_Toc214147334"/>
+      <w:r>
+        <w:t>Diskussion</w:t>
+      </w:r>
+      <w:bookmarkEnd w:id="49"/>
+    </w:p>
+    <w:p>
+      <w:pPr>
         <w:pStyle w:val="berschrift2"/>
       </w:pPr>
-      <w:bookmarkStart w:id="49" w:name="_Toc214095339"/>
-      <w:r>
-        <w:t xml:space="preserve">Setup 3 - Einfluss der Policy des Agenten (Vergleich </w:t>
-      </w:r>
-      <w:proofErr w:type="spellStart"/>
-      <w:r>
-        <w:t>Softmax</w:t>
-      </w:r>
-      <w:proofErr w:type="spellEnd"/>
-      <w:r>
-        <w:t xml:space="preserve"> und Epsilon-</w:t>
-      </w:r>
-      <w:proofErr w:type="spellStart"/>
-      <w:r>
-        <w:t>Greedy</w:t>
-      </w:r>
-      <w:proofErr w:type="spellEnd"/>
-      <w:r>
-        <w:t>)</w:t>
-      </w:r>
-      <w:bookmarkEnd w:id="49"/>
+      <w:bookmarkStart w:id="50" w:name="_Toc214147335"/>
+      <w:r>
+        <w:t>Setup 1</w:t>
+      </w:r>
+      <w:bookmarkEnd w:id="50"/>
     </w:p>
     <w:p>
       <w:pPr>
         <w:pStyle w:val="berschrift2"/>
       </w:pPr>
-      <w:bookmarkStart w:id="50" w:name="_Toc214095340"/>
-      <w:r>
-        <w:t xml:space="preserve">Setup 4 - </w:t>
-      </w:r>
-      <w:r>
-        <w:t>Einfluss von Nachbarschaftsgröße</w:t>
-      </w:r>
-      <w:bookmarkEnd w:id="50"/>
+      <w:bookmarkStart w:id="51" w:name="_Toc214147336"/>
+      <w:r>
+        <w:t>Setup 2</w:t>
+      </w:r>
+      <w:bookmarkEnd w:id="51"/>
+    </w:p>
+    <w:p>
+      <w:pPr>
+        <w:pStyle w:val="berschrift2"/>
+      </w:pPr>
+      <w:bookmarkStart w:id="52" w:name="_Toc214147337"/>
+      <w:r>
+        <w:t>Setup 3</w:t>
+      </w:r>
+      <w:bookmarkEnd w:id="52"/>
+    </w:p>
+    <w:p>
+      <w:pPr>
+        <w:pStyle w:val="berschrift2"/>
+      </w:pPr>
+      <w:bookmarkStart w:id="53" w:name="_Toc214147338"/>
+      <w:r>
+        <w:t>Setup 4</w:t>
+      </w:r>
+      <w:bookmarkEnd w:id="53"/>
     </w:p>
     <w:p>
       <w:pPr>
         <w:pStyle w:val="berschrift1"/>
       </w:pPr>
-      <w:r>
-        <w:t>Diskussion</w:t>
-      </w:r>
-    </w:p>
-    <w:p>
-      <w:pPr>
-        <w:pStyle w:val="berschrift2"/>
-      </w:pPr>
-      <w:r>
-        <w:t>Setup 1</w:t>
-      </w:r>
-    </w:p>
-    <w:p>
-      <w:pPr>
-        <w:pStyle w:val="berschrift2"/>
-      </w:pPr>
-      <w:r>
-        <w:t>Setup 2</w:t>
-      </w:r>
-    </w:p>
-    <w:p>
-      <w:pPr>
-        <w:pStyle w:val="berschrift2"/>
-      </w:pPr>
-      <w:r>
-        <w:t>Setup 3</w:t>
-      </w:r>
-    </w:p>
-    <w:p>
-      <w:pPr>
-        <w:pStyle w:val="berschrift2"/>
-      </w:pPr>
-      <w:r>
-        <w:t>Setup 4</w:t>
-      </w:r>
-    </w:p>
-    <w:p>
-      <w:pPr>
-        <w:pStyle w:val="berschrift1"/>
-      </w:pPr>
-      <w:bookmarkStart w:id="51" w:name="_Ref348548465"/>
-      <w:bookmarkStart w:id="52" w:name="_Toc214095341"/>
+      <w:bookmarkStart w:id="54" w:name="_Ref348548465"/>
+      <w:bookmarkStart w:id="55" w:name="_Toc214147339"/>
       <w:r>
         <w:t xml:space="preserve">Zusammenfassung und </w:t>
       </w:r>
       <w:r>
         <w:t>Ausblick</w:t>
       </w:r>
-      <w:bookmarkEnd w:id="51"/>
-      <w:bookmarkEnd w:id="52"/>
+      <w:bookmarkEnd w:id="54"/>
+      <w:bookmarkEnd w:id="55"/>
     </w:p>
     <w:p>
       <w:r>
@@ -17013,7 +17358,7 @@
         <w:pStyle w:val="berschrift1"/>
         <w:spacing w:beforeLines="50" w:before="156" w:afterLines="50" w:after="156"/>
       </w:pPr>
-      <w:bookmarkStart w:id="53" w:name="_Toc214095342"/>
+      <w:bookmarkStart w:id="56" w:name="_Toc214147340"/>
       <w:r>
         <w:rPr>
           <w:rFonts w:hint="eastAsia"/>
@@ -17023,7 +17368,7 @@
       <w:r>
         <w:t>nhang</w:t>
       </w:r>
-      <w:bookmarkEnd w:id="53"/>
+      <w:bookmarkEnd w:id="56"/>
       <w:r>
         <w:rPr>
           <w:rFonts w:eastAsia="Times New Roman"/>
@@ -17044,14 +17389,14 @@
         <w:spacing w:beforeLines="50" w:before="156" w:afterLines="50" w:after="156"/>
         <w:jc w:val="left"/>
       </w:pPr>
-      <w:bookmarkStart w:id="54" w:name="_Toc214095343"/>
+      <w:bookmarkStart w:id="57" w:name="_Toc214147341"/>
       <w:r>
         <w:rPr>
           <w:noProof/>
         </w:rPr>
         <w:lastRenderedPageBreak/>
         <w:drawing>
-          <wp:anchor distT="0" distB="0" distL="114300" distR="114300" simplePos="0" relativeHeight="251630080" behindDoc="0" locked="0" layoutInCell="1" allowOverlap="1" wp14:anchorId="12C3B87B" wp14:editId="42DFDE6E">
+          <wp:anchor distT="0" distB="0" distL="114300" distR="114300" simplePos="0" relativeHeight="251658752" behindDoc="0" locked="0" layoutInCell="1" allowOverlap="1" wp14:anchorId="12C3B87B" wp14:editId="42DFDE6E">
             <wp:simplePos x="0" y="0"/>
             <wp:positionH relativeFrom="column">
               <wp:posOffset>-828040</wp:posOffset>
@@ -17117,7 +17462,7 @@
         <w:lastRenderedPageBreak/>
         <w:t>Abbildungsverzeichnis</w:t>
       </w:r>
-      <w:bookmarkEnd w:id="54"/>
+      <w:bookmarkEnd w:id="57"/>
     </w:p>
     <w:p>
       <w:pPr>
@@ -17127,17 +17472,17 @@
           <w:numId w:val="0"/>
         </w:numPr>
       </w:pPr>
-      <w:bookmarkStart w:id="55" w:name="_Toc214095344"/>
+      <w:bookmarkStart w:id="58" w:name="_Toc214147342"/>
       <w:r>
         <w:t>Tabellen</w:t>
       </w:r>
       <w:r>
         <w:t>verzeichnis</w:t>
       </w:r>
-      <w:bookmarkEnd w:id="55"/>
+      <w:bookmarkEnd w:id="58"/>
     </w:p>
     <w:p/>
-    <w:bookmarkStart w:id="56" w:name="_Toc214095345" w:displacedByCustomXml="next"/>
+    <w:bookmarkStart w:id="59" w:name="_Toc214147343" w:displacedByCustomXml="next"/>
     <w:sdt>
       <w:sdtPr>
         <w:rPr>
@@ -17160,7 +17505,7 @@
           <w:r>
             <w:t>Literaturverzeichnis</w:t>
           </w:r>
-          <w:bookmarkEnd w:id="56"/>
+          <w:bookmarkEnd w:id="59"/>
         </w:p>
         <w:sdt>
           <w:sdtPr>
@@ -17793,7 +18138,7 @@
         <w:rPr>
           <w:noProof/>
         </w:rPr>
-        <w:t>Methodik und Design</w:t>
+        <w:t>Theoretische Grundlagen</w:t>
       </w:r>
     </w:fldSimple>
   </w:p>
@@ -17823,7 +18168,7 @@
         <v:path o:extrusionok="f" gradientshapeok="t" o:connecttype="rect"/>
         <o:lock v:ext="edit" aspectratio="t"/>
       </v:shapetype>
-      <v:shape id="_x0000_i1066" type="#_x0000_t75" style="width:.75pt;height:1.5pt" o:bullet="t">
+      <v:shape id="_x0000_i1078" type="#_x0000_t75" style="width:.75pt;height:1.5pt" o:bullet="t">
         <v:imagedata r:id="rId1" o:title=""/>
       </v:shape>
     </w:pict>

</xml_diff>